<commit_message>
Mise en page rapport 2
</commit_message>
<xml_diff>
--- a/rapportFinal.docx
+++ b/rapportFinal.docx
@@ -592,7 +592,6 @@
           </w14:shadow>
         </w:rPr>
       </w:pPr>
-      <w:bookmarkStart w:id="3" w:name="_Toc71641030"/>
       <w:r>
         <w:rPr>
           <w:i/>
@@ -606,64 +605,54 @@
             </w14:srgbClr>
           </w14:shadow>
         </w:rPr>
-        <w:t>Alexandre</w:t>
+        <w:t>Gaëtan Fumeaux</w:t>
       </w:r>
-      <w:r>
-        <w:rPr>
-          <w:i/>
-          <w:iCs/>
-          <w:sz w:val="64"/>
-          <w:szCs w:val="64"/>
+    </w:p>
+    <w:p>
+      <w:pPr>
+        <w:rPr>
           <w:lang w:val="fr-CH"/>
+        </w:rPr>
+      </w:pPr>
+    </w:p>
+    <w:p>
+      <w:pPr>
+        <w:rPr>
+          <w:lang w:val="fr-CH"/>
+        </w:rPr>
+      </w:pPr>
+    </w:p>
+    <w:p>
+      <w:pPr>
+        <w:rPr>
+          <w:lang w:val="fr-CH"/>
+        </w:rPr>
+      </w:pPr>
+    </w:p>
+    <w:p>
+      <w:pPr>
+        <w:pStyle w:val="Yolo"/>
+        <w:rPr>
           <w14:shadow w14:blurRad="50800" w14:dist="38100" w14:dir="2700000" w14:sx="100000" w14:sy="100000" w14:kx="0" w14:ky="0" w14:algn="tl">
             <w14:srgbClr w14:val="000000">
               <w14:alpha w14:val="60000"/>
             </w14:srgbClr>
           </w14:shadow>
         </w:rPr>
-        <w:t xml:space="preserve"> </w:t>
-      </w:r>
+      </w:pPr>
+      <w:proofErr w:type="spellStart"/>
       <w:r>
         <w:rPr>
-          <w:i/>
-          <w:iCs/>
-          <w:sz w:val="64"/>
-          <w:szCs w:val="64"/>
-          <w:lang w:val="fr-CH"/>
           <w14:shadow w14:blurRad="50800" w14:dist="38100" w14:dir="2700000" w14:sx="100000" w14:sy="100000" w14:kx="0" w14:ky="0" w14:algn="tl">
             <w14:srgbClr w14:val="000000">
               <w14:alpha w14:val="60000"/>
             </w14:srgbClr>
           </w14:shadow>
         </w:rPr>
-        <w:t>Figueiredo</w:t>
+        <w:t>Génération</w:t>
       </w:r>
-      <w:bookmarkEnd w:id="3"/>
-    </w:p>
-    <w:p>
-      <w:pPr>
-        <w:rPr>
-          <w:lang w:val="fr-CH"/>
-        </w:rPr>
-      </w:pPr>
-    </w:p>
-    <w:p>
-      <w:pPr>
-        <w:rPr>
-          <w:lang w:val="fr-CH"/>
-        </w:rPr>
-      </w:pPr>
-    </w:p>
-    <w:p>
-      <w:pPr>
-        <w:rPr>
-          <w:lang w:val="fr-CH"/>
-        </w:rPr>
-      </w:pPr>
-    </w:p>
-    <w:p>
-      <w:pPr>
-        <w:pStyle w:val="Yolo"/>
+      <w:proofErr w:type="spellEnd"/>
+      <w:r>
         <w:rPr>
           <w14:shadow w14:blurRad="50800" w14:dist="38100" w14:dir="2700000" w14:sx="100000" w14:sy="100000" w14:kx="0" w14:ky="0" w14:algn="tl">
             <w14:srgbClr w14:val="000000">
@@ -671,7 +660,9 @@
             </w14:srgbClr>
           </w14:shadow>
         </w:rPr>
-      </w:pPr>
+        <w:t xml:space="preserve"> </w:t>
+      </w:r>
+      <w:proofErr w:type="spellStart"/>
       <w:r>
         <w:rPr>
           <w14:shadow w14:blurRad="50800" w14:dist="38100" w14:dir="2700000" w14:sx="100000" w14:sy="100000" w14:kx="0" w14:ky="0" w14:algn="tl">
@@ -680,7 +671,40 @@
             </w14:srgbClr>
           </w14:shadow>
         </w:rPr>
-        <w:t>Cadeau</w:t>
+        <w:t>automatique</w:t>
+      </w:r>
+      <w:proofErr w:type="spellEnd"/>
+      <w:r>
+        <w:rPr>
+          <w14:shadow w14:blurRad="50800" w14:dist="38100" w14:dir="2700000" w14:sx="100000" w14:sy="100000" w14:kx="0" w14:ky="0" w14:algn="tl">
+            <w14:srgbClr w14:val="000000">
+              <w14:alpha w14:val="60000"/>
+            </w14:srgbClr>
+          </w14:shadow>
+        </w:rPr>
+        <w:t xml:space="preserve"> de support de </w:t>
+      </w:r>
+      <w:proofErr w:type="spellStart"/>
+      <w:r>
+        <w:rPr>
+          <w14:shadow w14:blurRad="50800" w14:dist="38100" w14:dir="2700000" w14:sx="100000" w14:sy="100000" w14:kx="0" w14:ky="0" w14:algn="tl">
+            <w14:srgbClr w14:val="000000">
+              <w14:alpha w14:val="60000"/>
+            </w14:srgbClr>
+          </w14:shadow>
+        </w:rPr>
+        <w:t>frittage</w:t>
+      </w:r>
+      <w:proofErr w:type="spellEnd"/>
+      <w:r>
+        <w:rPr>
+          <w14:shadow w14:blurRad="50800" w14:dist="38100" w14:dir="2700000" w14:sx="100000" w14:sy="100000" w14:kx="0" w14:ky="0" w14:algn="tl">
+            <w14:srgbClr w14:val="000000">
+              <w14:alpha w14:val="60000"/>
+            </w14:srgbClr>
+          </w14:shadow>
+        </w:rPr>
+        <w:t xml:space="preserve"> pour impression SG-3DP</w:t>
       </w:r>
     </w:p>
     <w:p>
@@ -852,6 +876,7 @@
               </w:rPr>
               <w:br/>
             </w:r>
+            <w:proofErr w:type="spellStart"/>
             <w:r>
               <w:rPr>
                 <w:rFonts w:ascii="Arial" w:hAnsi="Arial" w:cs="Arial"/>
@@ -860,7 +885,18 @@
                 <w:szCs w:val="20"/>
                 <w:lang w:val="fr-CH" w:eastAsia="fr-CH"/>
               </w:rPr>
-              <w:t xml:space="preserve">Dr. Francesco </w:t>
+              <w:t>Medard</w:t>
+            </w:r>
+            <w:proofErr w:type="spellEnd"/>
+            <w:r>
+              <w:rPr>
+                <w:rFonts w:ascii="Arial" w:hAnsi="Arial" w:cs="Arial"/>
+                <w:spacing w:val="20"/>
+                <w:sz w:val="20"/>
+                <w:szCs w:val="20"/>
+                <w:lang w:val="fr-CH" w:eastAsia="fr-CH"/>
+              </w:rPr>
+              <w:t xml:space="preserve"> </w:t>
             </w:r>
             <w:proofErr w:type="spellStart"/>
             <w:r>
@@ -871,7 +907,7 @@
                 <w:szCs w:val="20"/>
                 <w:lang w:val="fr-CH" w:eastAsia="fr-CH"/>
               </w:rPr>
-              <w:t>Carrino</w:t>
+              <w:t>Rieder</w:t>
             </w:r>
             <w:proofErr w:type="spellEnd"/>
           </w:p>
@@ -985,6 +1021,7 @@
               </w:rPr>
               <w:br/>
             </w:r>
+            <w:proofErr w:type="spellStart"/>
             <w:r>
               <w:rPr>
                 <w:rFonts w:ascii="Arial" w:hAnsi="Arial" w:cs="Arial"/>
@@ -993,8 +1030,9 @@
                 <w:szCs w:val="20"/>
                 <w:lang w:val="fr-CH" w:eastAsia="fr-CH"/>
               </w:rPr>
-              <w:t>Alain</w:t>
+              <w:t>Mikel</w:t>
             </w:r>
+            <w:proofErr w:type="spellEnd"/>
             <w:r>
               <w:rPr>
                 <w:rFonts w:ascii="Arial" w:hAnsi="Arial" w:cs="Arial"/>
@@ -1003,7 +1041,7 @@
                 <w:szCs w:val="20"/>
                 <w:lang w:val="fr-CH" w:eastAsia="fr-CH"/>
               </w:rPr>
-              <w:t xml:space="preserve"> </w:t>
+              <w:t xml:space="preserve"> Rodriguez </w:t>
             </w:r>
             <w:proofErr w:type="spellStart"/>
             <w:r>
@@ -1014,7 +1052,7 @@
                 <w:szCs w:val="20"/>
                 <w:lang w:val="fr-CH" w:eastAsia="fr-CH"/>
               </w:rPr>
-              <w:t>Gruet</w:t>
+              <w:t>Arbaizar</w:t>
             </w:r>
             <w:proofErr w:type="spellEnd"/>
           </w:p>
@@ -1138,7 +1176,7 @@
                 <w:szCs w:val="20"/>
                 <w:lang w:val="fr-CH"/>
               </w:rPr>
-              <w:t>20.08.2021, 12 :00</w:t>
+              <w:t>20.08.2021</w:t>
             </w:r>
           </w:p>
         </w:tc>
@@ -1827,8 +1865,8 @@
         <w:br w:type="page"/>
       </w:r>
     </w:p>
-    <w:bookmarkStart w:id="4" w:name="_MON_1682252198"/>
-    <w:bookmarkEnd w:id="4"/>
+    <w:bookmarkStart w:id="3" w:name="_MON_1682252198"/>
+    <w:bookmarkEnd w:id="3"/>
     <w:p>
       <w:pPr>
         <w:spacing w:after="200" w:line="276" w:lineRule="auto"/>
@@ -1879,10 +1917,10 @@
             <v:path o:extrusionok="f" gradientshapeok="t" o:connecttype="rect"/>
             <o:lock v:ext="edit" aspectratio="t"/>
           </v:shapetype>
-          <v:shape id="_x0000_i1051" type="#_x0000_t75" style="width:527.55pt;height:1130.15pt" o:ole="">
+          <v:shape id="_x0000_i1031" type="#_x0000_t75" style="width:527.7pt;height:1130.4pt" o:ole="">
             <v:imagedata r:id="rId20" o:title=""/>
           </v:shape>
-          <o:OLEObject Type="Embed" ProgID="Word.Document.8" ShapeID="_x0000_i1051" DrawAspect="Content" ObjectID="_1683631843" r:id="rId21">
+          <o:OLEObject Type="Embed" ProgID="Word.Document.8" ShapeID="_x0000_i1031" DrawAspect="Content" ObjectID="_1683634576" r:id="rId21">
             <o:FieldCodes>\s</o:FieldCodes>
           </o:OLEObject>
         </w:object>
@@ -1900,7 +1938,11 @@
     <w:sdt>
       <w:sdtPr>
         <w:rPr>
-          <w:lang w:val="fr-FR"/>
+          <w:rFonts w:ascii="Times New Roman" w:eastAsia="Times New Roman" w:hAnsi="Times New Roman" w:cs="Times New Roman"/>
+          <w:color w:val="auto"/>
+          <w:sz w:val="24"/>
+          <w:szCs w:val="24"/>
+          <w:lang w:val="fr-FR" w:eastAsia="en-US"/>
         </w:rPr>
         <w:id w:val="1421837427"/>
         <w:docPartObj>
@@ -1910,13 +1952,8 @@
       </w:sdtPr>
       <w:sdtEndPr>
         <w:rPr>
-          <w:rFonts w:ascii="Times New Roman" w:eastAsia="Times New Roman" w:hAnsi="Times New Roman" w:cs="Times New Roman"/>
           <w:b/>
           <w:bCs/>
-          <w:color w:val="auto"/>
-          <w:sz w:val="24"/>
-          <w:szCs w:val="24"/>
-          <w:lang w:eastAsia="en-US"/>
         </w:rPr>
       </w:sdtEndPr>
       <w:sdtContent>
@@ -2065,7 +2102,7 @@
       <w:pPr>
         <w:pStyle w:val="Titre1"/>
       </w:pPr>
-      <w:bookmarkStart w:id="5" w:name="_Toc73018936"/>
+      <w:bookmarkStart w:id="4" w:name="_Toc73018936"/>
       <w:r>
         <w:lastRenderedPageBreak/>
         <w:t>Intr</w:t>
@@ -2076,7 +2113,7 @@
       <w:r>
         <w:t>duction</w:t>
       </w:r>
-      <w:bookmarkEnd w:id="5"/>
+      <w:bookmarkEnd w:id="4"/>
     </w:p>
     <w:p/>
     <w:sectPr>
@@ -3532,6 +3569,7 @@
         <w:docPartUnique/>
       </w:docPartObj>
     </w:sdtPr>
+    <w:sdtEndPr/>
     <w:sdtContent>
       <w:p>
         <w:pPr>
@@ -3582,7 +3620,7 @@
           <wp:extent cx="885825" cy="160020"/>
           <wp:effectExtent l="0" t="0" r="9525" b="0"/>
           <wp:wrapSquare wrapText="bothSides"/>
-          <wp:docPr id="117" name="Image 117"/>
+          <wp:docPr id="4" name="Image 4"/>
           <wp:cNvGraphicFramePr>
             <a:graphicFrameLocks xmlns:a="http://schemas.openxmlformats.org/drawingml/2006/main" noChangeAspect="1"/>
           </wp:cNvGraphicFramePr>
@@ -3709,7 +3747,7 @@
           <wp:extent cx="3311525" cy="193675"/>
           <wp:effectExtent l="0" t="0" r="3175" b="0"/>
           <wp:wrapNone/>
-          <wp:docPr id="118" name="Image 118"/>
+          <wp:docPr id="10" name="Image 10"/>
           <wp:cNvGraphicFramePr>
             <a:graphicFrameLocks xmlns:a="http://schemas.openxmlformats.org/drawingml/2006/main" noChangeAspect="1"/>
           </wp:cNvGraphicFramePr>
@@ -3775,7 +3813,7 @@
           <wp:extent cx="3311525" cy="193675"/>
           <wp:effectExtent l="0" t="0" r="3175" b="0"/>
           <wp:wrapNone/>
-          <wp:docPr id="119" name="Image 119"/>
+          <wp:docPr id="11" name="Image 11"/>
           <wp:cNvGraphicFramePr>
             <a:graphicFrameLocks xmlns:a="http://schemas.openxmlformats.org/drawingml/2006/main" noChangeAspect="1"/>
           </wp:cNvGraphicFramePr>
@@ -3872,7 +3910,7 @@
           <wp:extent cx="539115" cy="539115"/>
           <wp:effectExtent l="0" t="0" r="0" b="0"/>
           <wp:wrapNone/>
-          <wp:docPr id="120" name="Image 120"/>
+          <wp:docPr id="12" name="Image 12"/>
           <wp:cNvGraphicFramePr>
             <a:graphicFrameLocks xmlns:a="http://schemas.openxmlformats.org/drawingml/2006/main" noChangeAspect="1"/>
           </wp:cNvGraphicFramePr>
@@ -3939,7 +3977,7 @@
           <wp:extent cx="885825" cy="160020"/>
           <wp:effectExtent l="0" t="0" r="9525" b="0"/>
           <wp:wrapSquare wrapText="bothSides"/>
-          <wp:docPr id="121" name="Image 121"/>
+          <wp:docPr id="13" name="Image 13"/>
           <wp:cNvGraphicFramePr>
             <a:graphicFrameLocks xmlns:a="http://schemas.openxmlformats.org/drawingml/2006/main" noChangeAspect="1"/>
           </wp:cNvGraphicFramePr>
@@ -4066,7 +4104,7 @@
           <wp:extent cx="3311525" cy="193675"/>
           <wp:effectExtent l="0" t="0" r="3175" b="0"/>
           <wp:wrapNone/>
-          <wp:docPr id="122" name="Image 122"/>
+          <wp:docPr id="14" name="Image 14"/>
           <wp:cNvGraphicFramePr>
             <a:graphicFrameLocks xmlns:a="http://schemas.openxmlformats.org/drawingml/2006/main" noChangeAspect="1"/>
           </wp:cNvGraphicFramePr>
@@ -4132,7 +4170,7 @@
           <wp:extent cx="3311525" cy="193675"/>
           <wp:effectExtent l="0" t="0" r="3175" b="0"/>
           <wp:wrapNone/>
-          <wp:docPr id="123" name="Image 123"/>
+          <wp:docPr id="15" name="Image 15"/>
           <wp:cNvGraphicFramePr>
             <a:graphicFrameLocks xmlns:a="http://schemas.openxmlformats.org/drawingml/2006/main" noChangeAspect="1"/>
           </wp:cNvGraphicFramePr>
@@ -6076,11 +6114,11 @@
     <w:link w:val="Titre1Car"/>
     <w:uiPriority w:val="9"/>
     <w:qFormat/>
-    <w:rsid w:val="001F7A74"/>
+    <w:rsid w:val="001A32FB"/>
     <w:pPr>
       <w:keepNext/>
       <w:keepLines/>
-      <w:spacing w:before="240"/>
+      <w:spacing w:before="240" w:after="120"/>
       <w:outlineLvl w:val="0"/>
     </w:pPr>
     <w:rPr>
@@ -6365,7 +6403,7 @@
     <w:basedOn w:val="Policepardfaut"/>
     <w:link w:val="Titre1"/>
     <w:uiPriority w:val="9"/>
-    <w:rsid w:val="001F7A74"/>
+    <w:rsid w:val="001A32FB"/>
     <w:rPr>
       <w:rFonts w:asciiTheme="majorHAnsi" w:eastAsiaTheme="majorEastAsia" w:hAnsiTheme="majorHAnsi" w:cstheme="majorBidi"/>
       <w:color w:val="365F91" w:themeColor="accent1" w:themeShade="BF"/>
@@ -6899,14 +6937,14 @@
     <w:charset w:val="00"/>
     <w:family w:val="roman"/>
     <w:pitch w:val="variable"/>
-    <w:sig w:usb0="E0002AFF" w:usb1="C0007841" w:usb2="00000009" w:usb3="00000000" w:csb0="000001FF" w:csb1="00000000"/>
+    <w:sig w:usb0="E0002EFF" w:usb1="C000785B" w:usb2="00000009" w:usb3="00000000" w:csb0="000001FF" w:csb1="00000000"/>
   </w:font>
   <w:font w:name="Arial">
     <w:panose1 w:val="020B0604020202020204"/>
     <w:charset w:val="00"/>
     <w:family w:val="swiss"/>
     <w:pitch w:val="variable"/>
-    <w:sig w:usb0="E0002AFF" w:usb1="C0007843" w:usb2="00000009" w:usb3="00000000" w:csb0="000001FF" w:csb1="00000000"/>
+    <w:sig w:usb0="E0002EFF" w:usb1="C000785B" w:usb2="00000009" w:usb3="00000000" w:csb0="000001FF" w:csb1="00000000"/>
   </w:font>
   <w:font w:name="Symbol">
     <w:panose1 w:val="05050102010706020507"/>
@@ -6934,7 +6972,7 @@
     <w:charset w:val="00"/>
     <w:family w:val="swiss"/>
     <w:pitch w:val="variable"/>
-    <w:sig w:usb0="E0002AFF" w:usb1="4000ACFF" w:usb2="00000001" w:usb3="00000000" w:csb0="000001FF" w:csb1="00000000"/>
+    <w:sig w:usb0="E4002EFF" w:usb1="C000247B" w:usb2="00000009" w:usb3="00000000" w:csb0="000001FF" w:csb1="00000000"/>
   </w:font>
   <w:font w:name="Cambria">
     <w:panose1 w:val="02040503050406030204"/>
@@ -6983,7 +7021,7 @@
     <w:charset w:val="00"/>
     <w:family w:val="swiss"/>
     <w:pitch w:val="variable"/>
-    <w:sig w:usb0="A0002AEF" w:usb1="4000207B" w:usb2="00000000" w:usb3="00000000" w:csb0="000001FF" w:csb1="00000000"/>
+    <w:sig w:usb0="E4002EFF" w:usb1="C000247B" w:usb2="00000009" w:usb3="00000000" w:csb0="000001FF" w:csb1="00000000"/>
   </w:font>
 </w:fonts>
 </file>
@@ -7042,6 +7080,7 @@
     <w:rsid w:val="00CD49B4"/>
     <w:rsid w:val="00CE147B"/>
     <w:rsid w:val="00CF41DC"/>
+    <w:rsid w:val="00D00FC9"/>
     <w:rsid w:val="00D82430"/>
     <w:rsid w:val="00E82E29"/>
     <w:rsid w:val="00F336AF"/>

</xml_diff>

<commit_message>
Rapport suite meshmixer blender
</commit_message>
<xml_diff>
--- a/rapportFinal.docx
+++ b/rapportFinal.docx
@@ -19,7 +19,7 @@
         <w:rPr>
           <w:rFonts w:ascii="Helvetica" w:hAnsi="Helvetica"/>
           <w:noProof/>
-          <w:lang w:val="fr-CH" w:eastAsia="fr-CH"/>
+          <w:lang w:eastAsia="fr-CH"/>
         </w:rPr>
         <w:drawing>
           <wp:anchor distT="0" distB="0" distL="114300" distR="114300" simplePos="0" relativeHeight="251665408" behindDoc="1" locked="0" layoutInCell="1" allowOverlap="1" wp14:anchorId="7C2C4B92" wp14:editId="50F2A42B">
@@ -85,7 +85,7 @@
         <w:rPr>
           <w:rFonts w:ascii="Helvetica" w:hAnsi="Helvetica"/>
           <w:noProof/>
-          <w:lang w:val="fr-CH" w:eastAsia="fr-CH"/>
+          <w:lang w:eastAsia="fr-CH"/>
         </w:rPr>
         <w:drawing>
           <wp:anchor distT="0" distB="0" distL="114300" distR="114300" simplePos="0" relativeHeight="251659264" behindDoc="0" locked="0" layoutInCell="1" allowOverlap="1" wp14:anchorId="481A8134" wp14:editId="3BDB8075">
@@ -239,7 +239,6 @@
         <w:rPr>
           <w:sz w:val="56"/>
           <w:szCs w:val="56"/>
-          <w:lang w:val="fr-CH"/>
           <w14:shadow w14:blurRad="50800" w14:dist="38100" w14:dir="2700000" w14:sx="100000" w14:sy="100000" w14:kx="0" w14:ky="0" w14:algn="tl">
             <w14:srgbClr w14:val="000000">
               <w14:alpha w14:val="60000"/>
@@ -250,7 +249,6 @@
       <w:r>
         <w:rPr>
           <w:rStyle w:val="Style1Car"/>
-          <w:lang w:val="fr-CH"/>
         </w:rPr>
         <w:t>Filière</w:t>
       </w:r>
@@ -258,7 +256,6 @@
         <w:rPr>
           <w:sz w:val="56"/>
           <w:szCs w:val="56"/>
-          <w:lang w:val="fr-CH"/>
           <w14:shadow w14:blurRad="50800" w14:dist="38100" w14:dir="2700000" w14:sx="100000" w14:sy="100000" w14:kx="0" w14:ky="0" w14:algn="tl">
             <w14:srgbClr w14:val="000000">
               <w14:alpha w14:val="60000"/>
@@ -272,7 +269,6 @@
           <w:rPr>
             <w:sz w:val="56"/>
             <w:szCs w:val="56"/>
-            <w:lang w:val="fr-CH"/>
             <w14:shadow w14:blurRad="50800" w14:dist="38100" w14:dir="2700000" w14:sx="100000" w14:sy="100000" w14:kx="0" w14:ky="0" w14:algn="tl">
               <w14:srgbClr w14:val="000000">
                 <w14:alpha w14:val="60000"/>
@@ -298,7 +294,6 @@
             <w:rPr>
               <w:sz w:val="56"/>
               <w:szCs w:val="56"/>
-              <w:lang w:val="fr-CH"/>
               <w14:shadow w14:blurRad="50800" w14:dist="38100" w14:dir="2700000" w14:sx="100000" w14:sy="100000" w14:kx="0" w14:ky="0" w14:algn="tl">
                 <w14:srgbClr w14:val="000000">
                   <w14:alpha w14:val="60000"/>
@@ -317,7 +312,6 @@
         <w:rPr>
           <w:sz w:val="40"/>
           <w:szCs w:val="40"/>
-          <w:lang w:val="fr-CH"/>
           <w14:shadow w14:blurRad="50800" w14:dist="38100" w14:dir="2700000" w14:sx="100000" w14:sy="100000" w14:kx="0" w14:ky="0" w14:algn="tl">
             <w14:srgbClr w14:val="000000">
               <w14:alpha w14:val="60000"/>
@@ -329,7 +323,6 @@
         <w:rPr>
           <w:sz w:val="40"/>
           <w:szCs w:val="40"/>
-          <w:lang w:val="fr-CH"/>
           <w14:shadow w14:blurRad="50800" w14:dist="38100" w14:dir="2700000" w14:sx="100000" w14:sy="100000" w14:kx="0" w14:ky="0" w14:algn="tl">
             <w14:srgbClr w14:val="000000">
               <w14:alpha w14:val="60000"/>
@@ -343,7 +336,6 @@
           <w:rPr>
             <w:sz w:val="40"/>
             <w:szCs w:val="40"/>
-            <w:lang w:val="fr-CH"/>
             <w14:shadow w14:blurRad="50800" w14:dist="38100" w14:dir="2700000" w14:sx="100000" w14:sy="100000" w14:kx="0" w14:ky="0" w14:algn="tl">
               <w14:srgbClr w14:val="000000">
                 <w14:alpha w14:val="60000"/>
@@ -374,7 +366,6 @@
             <w:rPr>
               <w:sz w:val="40"/>
               <w:szCs w:val="40"/>
-              <w:lang w:val="fr-CH"/>
               <w14:shadow w14:blurRad="50800" w14:dist="38100" w14:dir="2700000" w14:sx="100000" w14:sy="100000" w14:kx="0" w14:ky="0" w14:algn="tl">
                 <w14:srgbClr w14:val="000000">
                   <w14:alpha w14:val="60000"/>
@@ -389,7 +380,6 @@
     <w:p>
       <w:pPr>
         <w:rPr>
-          <w:lang w:val="fr-CH"/>
           <w14:shadow w14:blurRad="50800" w14:dist="38100" w14:dir="2700000" w14:sx="100000" w14:sy="100000" w14:kx="0" w14:ky="0" w14:algn="tl">
             <w14:srgbClr w14:val="000000">
               <w14:alpha w14:val="60000"/>
@@ -401,7 +391,6 @@
     <w:p>
       <w:pPr>
         <w:rPr>
-          <w:lang w:val="fr-CH"/>
           <w14:shadow w14:blurRad="50800" w14:dist="38100" w14:dir="2700000" w14:sx="100000" w14:sy="100000" w14:kx="0" w14:ky="0" w14:algn="tl">
             <w14:srgbClr w14:val="000000">
               <w14:alpha w14:val="60000"/>
@@ -413,7 +402,6 @@
     <w:p>
       <w:pPr>
         <w:rPr>
-          <w:lang w:val="fr-CH"/>
           <w14:shadow w14:blurRad="50800" w14:dist="38100" w14:dir="2700000" w14:sx="100000" w14:sy="100000" w14:kx="0" w14:ky="0" w14:algn="tl">
             <w14:srgbClr w14:val="000000">
               <w14:alpha w14:val="60000"/>
@@ -430,7 +418,6 @@
           <w:iCs/>
           <w:sz w:val="72"/>
           <w:szCs w:val="72"/>
-          <w:lang w:val="fr-CH"/>
           <w14:shadow w14:blurRad="50800" w14:dist="38100" w14:dir="2700000" w14:sx="100000" w14:sy="100000" w14:kx="0" w14:ky="0" w14:algn="tl">
             <w14:srgbClr w14:val="000000">
               <w14:alpha w14:val="60000"/>
@@ -443,7 +430,6 @@
         <w:rPr>
           <w:sz w:val="72"/>
           <w:szCs w:val="72"/>
-          <w:lang w:val="fr-CH"/>
           <w14:shadow w14:blurRad="50800" w14:dist="38100" w14:dir="2700000" w14:sx="100000" w14:sy="100000" w14:kx="0" w14:ky="0" w14:algn="tl">
             <w14:srgbClr w14:val="000000">
               <w14:alpha w14:val="60000"/>
@@ -457,7 +443,6 @@
         <w:rPr>
           <w:sz w:val="72"/>
           <w:szCs w:val="72"/>
-          <w:lang w:val="fr-CH"/>
           <w14:shadow w14:blurRad="50800" w14:dist="38100" w14:dir="2700000" w14:sx="100000" w14:sy="100000" w14:kx="0" w14:ky="0" w14:algn="tl">
             <w14:srgbClr w14:val="000000">
               <w14:alpha w14:val="60000"/>
@@ -477,7 +462,6 @@
           <w:iCs/>
           <w:sz w:val="72"/>
           <w:szCs w:val="72"/>
-          <w:lang w:val="fr-CH"/>
           <w14:shadow w14:blurRad="50800" w14:dist="38100" w14:dir="2700000" w14:sx="100000" w14:sy="100000" w14:kx="0" w14:ky="0" w14:algn="tl">
             <w14:srgbClr w14:val="000000">
               <w14:alpha w14:val="60000"/>
@@ -490,7 +474,6 @@
         <w:rPr>
           <w:sz w:val="72"/>
           <w:szCs w:val="72"/>
-          <w:lang w:val="fr-CH"/>
           <w14:shadow w14:blurRad="50800" w14:dist="38100" w14:dir="2700000" w14:sx="100000" w14:sy="100000" w14:kx="0" w14:ky="0" w14:algn="tl">
             <w14:srgbClr w14:val="000000">
               <w14:alpha w14:val="60000"/>
@@ -503,7 +486,6 @@
         <w:rPr>
           <w:sz w:val="72"/>
           <w:szCs w:val="72"/>
-          <w:lang w:val="fr-CH"/>
           <w14:shadow w14:blurRad="50800" w14:dist="38100" w14:dir="2700000" w14:sx="100000" w14:sy="100000" w14:kx="0" w14:ky="0" w14:algn="tl">
             <w14:srgbClr w14:val="000000">
               <w14:alpha w14:val="60000"/>
@@ -516,7 +498,6 @@
         <w:rPr>
           <w:sz w:val="72"/>
           <w:szCs w:val="72"/>
-          <w:lang w:val="fr-CH"/>
           <w14:shadow w14:blurRad="50800" w14:dist="38100" w14:dir="2700000" w14:sx="100000" w14:sy="100000" w14:kx="0" w14:ky="0" w14:algn="tl">
             <w14:srgbClr w14:val="000000">
               <w14:alpha w14:val="60000"/>
@@ -529,7 +510,6 @@
         <w:rPr>
           <w:sz w:val="72"/>
           <w:szCs w:val="72"/>
-          <w:lang w:val="fr-CH"/>
           <w14:shadow w14:blurRad="50800" w14:dist="38100" w14:dir="2700000" w14:sx="100000" w14:sy="100000" w14:kx="0" w14:ky="0" w14:algn="tl">
             <w14:srgbClr w14:val="000000">
               <w14:alpha w14:val="60000"/>
@@ -543,7 +523,6 @@
     <w:p>
       <w:pPr>
         <w:rPr>
-          <w:lang w:val="fr-CH"/>
           <w14:shadow w14:blurRad="50800" w14:dist="38100" w14:dir="2700000" w14:sx="100000" w14:sy="100000" w14:kx="0" w14:ky="0" w14:algn="tl">
             <w14:srgbClr w14:val="000000">
               <w14:alpha w14:val="60000"/>
@@ -555,7 +534,6 @@
     <w:p>
       <w:pPr>
         <w:rPr>
-          <w:lang w:val="fr-CH"/>
           <w14:shadow w14:blurRad="50800" w14:dist="38100" w14:dir="2700000" w14:sx="100000" w14:sy="100000" w14:kx="0" w14:ky="0" w14:algn="tl">
             <w14:srgbClr w14:val="000000">
               <w14:alpha w14:val="60000"/>
@@ -567,7 +545,6 @@
     <w:p>
       <w:pPr>
         <w:rPr>
-          <w:lang w:val="fr-CH"/>
           <w14:shadow w14:blurRad="50800" w14:dist="38100" w14:dir="2700000" w14:sx="100000" w14:sy="100000" w14:kx="0" w14:ky="0" w14:algn="tl">
             <w14:srgbClr w14:val="000000">
               <w14:alpha w14:val="60000"/>
@@ -584,7 +561,6 @@
           <w:iCs/>
           <w:sz w:val="64"/>
           <w:szCs w:val="64"/>
-          <w:lang w:val="fr-CH"/>
           <w14:shadow w14:blurRad="50800" w14:dist="38100" w14:dir="2700000" w14:sx="100000" w14:sy="100000" w14:kx="0" w14:ky="0" w14:algn="tl">
             <w14:srgbClr w14:val="000000">
               <w14:alpha w14:val="60000"/>
@@ -598,7 +574,6 @@
           <w:iCs/>
           <w:sz w:val="64"/>
           <w:szCs w:val="64"/>
-          <w:lang w:val="fr-CH"/>
           <w14:shadow w14:blurRad="50800" w14:dist="38100" w14:dir="2700000" w14:sx="100000" w14:sy="100000" w14:kx="0" w14:ky="0" w14:algn="tl">
             <w14:srgbClr w14:val="000000">
               <w14:alpha w14:val="60000"/>
@@ -608,27 +583,9 @@
         <w:t>Gaëtan Fumeaux</w:t>
       </w:r>
     </w:p>
-    <w:p>
-      <w:pPr>
-        <w:rPr>
-          <w:lang w:val="fr-CH"/>
-        </w:rPr>
-      </w:pPr>
-    </w:p>
-    <w:p>
-      <w:pPr>
-        <w:rPr>
-          <w:lang w:val="fr-CH"/>
-        </w:rPr>
-      </w:pPr>
-    </w:p>
-    <w:p>
-      <w:pPr>
-        <w:rPr>
-          <w:lang w:val="fr-CH"/>
-        </w:rPr>
-      </w:pPr>
-    </w:p>
+    <w:p/>
+    <w:p/>
+    <w:p/>
     <w:p>
       <w:pPr>
         <w:pStyle w:val="Yolo"/>
@@ -640,7 +597,6 @@
           </w14:shadow>
         </w:rPr>
       </w:pPr>
-      <w:proofErr w:type="spellStart"/>
       <w:r>
         <w:rPr>
           <w14:shadow w14:blurRad="50800" w14:dist="38100" w14:dir="2700000" w14:sx="100000" w14:sy="100000" w14:kx="0" w14:ky="0" w14:algn="tl">
@@ -649,62 +605,7 @@
             </w14:srgbClr>
           </w14:shadow>
         </w:rPr>
-        <w:t>Génération</w:t>
-      </w:r>
-      <w:proofErr w:type="spellEnd"/>
-      <w:r>
-        <w:rPr>
-          <w14:shadow w14:blurRad="50800" w14:dist="38100" w14:dir="2700000" w14:sx="100000" w14:sy="100000" w14:kx="0" w14:ky="0" w14:algn="tl">
-            <w14:srgbClr w14:val="000000">
-              <w14:alpha w14:val="60000"/>
-            </w14:srgbClr>
-          </w14:shadow>
-        </w:rPr>
-        <w:t xml:space="preserve"> </w:t>
-      </w:r>
-      <w:proofErr w:type="spellStart"/>
-      <w:r>
-        <w:rPr>
-          <w14:shadow w14:blurRad="50800" w14:dist="38100" w14:dir="2700000" w14:sx="100000" w14:sy="100000" w14:kx="0" w14:ky="0" w14:algn="tl">
-            <w14:srgbClr w14:val="000000">
-              <w14:alpha w14:val="60000"/>
-            </w14:srgbClr>
-          </w14:shadow>
-        </w:rPr>
-        <w:t>automatique</w:t>
-      </w:r>
-      <w:proofErr w:type="spellEnd"/>
-      <w:r>
-        <w:rPr>
-          <w14:shadow w14:blurRad="50800" w14:dist="38100" w14:dir="2700000" w14:sx="100000" w14:sy="100000" w14:kx="0" w14:ky="0" w14:algn="tl">
-            <w14:srgbClr w14:val="000000">
-              <w14:alpha w14:val="60000"/>
-            </w14:srgbClr>
-          </w14:shadow>
-        </w:rPr>
-        <w:t xml:space="preserve"> de support de </w:t>
-      </w:r>
-      <w:proofErr w:type="spellStart"/>
-      <w:r>
-        <w:rPr>
-          <w14:shadow w14:blurRad="50800" w14:dist="38100" w14:dir="2700000" w14:sx="100000" w14:sy="100000" w14:kx="0" w14:ky="0" w14:algn="tl">
-            <w14:srgbClr w14:val="000000">
-              <w14:alpha w14:val="60000"/>
-            </w14:srgbClr>
-          </w14:shadow>
-        </w:rPr>
-        <w:t>frittage</w:t>
-      </w:r>
-      <w:proofErr w:type="spellEnd"/>
-      <w:r>
-        <w:rPr>
-          <w14:shadow w14:blurRad="50800" w14:dist="38100" w14:dir="2700000" w14:sx="100000" w14:sy="100000" w14:kx="0" w14:ky="0" w14:algn="tl">
-            <w14:srgbClr w14:val="000000">
-              <w14:alpha w14:val="60000"/>
-            </w14:srgbClr>
-          </w14:shadow>
-        </w:rPr>
-        <w:t xml:space="preserve"> pour impression SG-3DP</w:t>
+        <w:t>Génération automatique de support de frittage pour impression SG-3DP</w:t>
       </w:r>
     </w:p>
     <w:p>
@@ -777,7 +678,6 @@
             <w:pPr>
               <w:spacing w:before="60"/>
               <w:rPr>
-                <w:lang w:val="fr-CH"/>
                 <w14:shadow w14:blurRad="50800" w14:dist="38100" w14:dir="2700000" w14:sx="100000" w14:sy="100000" w14:kx="0" w14:ky="0" w14:algn="tl">
                   <w14:srgbClr w14:val="000000">
                     <w14:alpha w14:val="60000"/>
@@ -788,7 +688,7 @@
             <w:r>
               <w:rPr>
                 <w:noProof/>
-                <w:lang w:val="fr-CH" w:eastAsia="fr-CH"/>
+                <w:lang w:eastAsia="fr-CH"/>
               </w:rPr>
               <w:drawing>
                 <wp:inline distT="0" distB="0" distL="0" distR="0" wp14:anchorId="6EDBD6CD" wp14:editId="02CC6F90">
@@ -851,7 +751,6 @@
               <w:spacing w:after="80"/>
               <w:jc w:val="left"/>
               <w:rPr>
-                <w:lang w:val="fr-CH"/>
                 <w14:shadow w14:blurRad="50800" w14:dist="38100" w14:dir="2700000" w14:sx="100000" w14:sy="100000" w14:kx="0" w14:ky="0" w14:algn="tl">
                   <w14:srgbClr w14:val="000000">
                     <w14:alpha w14:val="60000"/>
@@ -864,7 +763,6 @@
                 <w:rFonts w:ascii="Arial Narrow" w:hAnsi="Arial Narrow" w:cs="Arial"/>
                 <w:i/>
                 <w:sz w:val="20"/>
-                <w:lang w:val="fr-CH"/>
               </w:rPr>
               <w:t>Professeur</w:t>
             </w:r>
@@ -872,7 +770,6 @@
               <w:rPr>
                 <w:rFonts w:ascii="Arial Narrow" w:hAnsi="Arial Narrow" w:cs="Arial"/>
                 <w:sz w:val="20"/>
-                <w:lang w:val="fr-CH"/>
               </w:rPr>
               <w:br/>
             </w:r>
@@ -883,7 +780,7 @@
                 <w:spacing w:val="20"/>
                 <w:sz w:val="20"/>
                 <w:szCs w:val="20"/>
-                <w:lang w:val="fr-CH" w:eastAsia="fr-CH"/>
+                <w:lang w:eastAsia="fr-CH"/>
               </w:rPr>
               <w:t>Medard</w:t>
             </w:r>
@@ -894,7 +791,7 @@
                 <w:spacing w:val="20"/>
                 <w:sz w:val="20"/>
                 <w:szCs w:val="20"/>
-                <w:lang w:val="fr-CH" w:eastAsia="fr-CH"/>
+                <w:lang w:eastAsia="fr-CH"/>
               </w:rPr>
               <w:t xml:space="preserve"> </w:t>
             </w:r>
@@ -905,7 +802,7 @@
                 <w:spacing w:val="20"/>
                 <w:sz w:val="20"/>
                 <w:szCs w:val="20"/>
-                <w:lang w:val="fr-CH" w:eastAsia="fr-CH"/>
+                <w:lang w:eastAsia="fr-CH"/>
               </w:rPr>
               <w:t>Rieder</w:t>
             </w:r>
@@ -930,13 +827,13 @@
                 <w:noProof/>
                 <w:sz w:val="18"/>
                 <w:szCs w:val="18"/>
-                <w:lang w:val="fr-CH" w:eastAsia="fr-CH"/>
+                <w:lang w:eastAsia="fr-CH"/>
               </w:rPr>
             </w:pPr>
             <w:r>
               <w:rPr>
                 <w:noProof/>
-                <w:lang w:val="fr-CH" w:eastAsia="fr-CH"/>
+                <w:lang w:eastAsia="fr-CH"/>
               </w:rPr>
               <w:drawing>
                 <wp:inline distT="0" distB="0" distL="0" distR="0" wp14:anchorId="77E088CD" wp14:editId="7BED2818">
@@ -1001,7 +898,6 @@
                 <w:rFonts w:ascii="Arial Narrow" w:hAnsi="Arial Narrow" w:cs="Arial"/>
                 <w:i/>
                 <w:sz w:val="20"/>
-                <w:lang w:val="fr-CH"/>
               </w:rPr>
             </w:pPr>
             <w:r>
@@ -1009,7 +905,6 @@
                 <w:rFonts w:ascii="Arial Narrow" w:hAnsi="Arial Narrow" w:cs="Arial"/>
                 <w:i/>
                 <w:sz w:val="20"/>
-                <w:lang w:val="fr-CH"/>
               </w:rPr>
               <w:t>Expert</w:t>
             </w:r>
@@ -1017,7 +912,6 @@
               <w:rPr>
                 <w:rFonts w:ascii="Arial Narrow" w:hAnsi="Arial Narrow" w:cs="Arial"/>
                 <w:sz w:val="20"/>
-                <w:lang w:val="fr-CH"/>
               </w:rPr>
               <w:br/>
             </w:r>
@@ -1028,7 +922,7 @@
                 <w:spacing w:val="20"/>
                 <w:sz w:val="20"/>
                 <w:szCs w:val="20"/>
-                <w:lang w:val="fr-CH" w:eastAsia="fr-CH"/>
+                <w:lang w:eastAsia="fr-CH"/>
               </w:rPr>
               <w:t>Mikel</w:t>
             </w:r>
@@ -1039,7 +933,7 @@
                 <w:spacing w:val="20"/>
                 <w:sz w:val="20"/>
                 <w:szCs w:val="20"/>
-                <w:lang w:val="fr-CH" w:eastAsia="fr-CH"/>
+                <w:lang w:eastAsia="fr-CH"/>
               </w:rPr>
               <w:t xml:space="preserve"> Rodriguez </w:t>
             </w:r>
@@ -1050,7 +944,7 @@
                 <w:spacing w:val="20"/>
                 <w:sz w:val="20"/>
                 <w:szCs w:val="20"/>
-                <w:lang w:val="fr-CH" w:eastAsia="fr-CH"/>
+                <w:lang w:eastAsia="fr-CH"/>
               </w:rPr>
               <w:t>Arbaizar</w:t>
             </w:r>
@@ -1074,7 +968,6 @@
                 <w:rFonts w:ascii="Arial" w:hAnsi="Arial" w:cs="Arial"/>
                 <w:sz w:val="18"/>
                 <w:szCs w:val="18"/>
-                <w:lang w:val="fr-CH"/>
               </w:rPr>
             </w:pPr>
             <w:r>
@@ -1083,7 +976,7 @@
                 <w:noProof/>
                 <w:sz w:val="18"/>
                 <w:szCs w:val="18"/>
-                <w:lang w:val="fr-CH" w:eastAsia="fr-CH"/>
+                <w:lang w:eastAsia="fr-CH"/>
               </w:rPr>
               <w:drawing>
                 <wp:inline distT="0" distB="0" distL="0" distR="0" wp14:anchorId="542808CB" wp14:editId="1EE63920">
@@ -1148,7 +1041,6 @@
                 <w:rFonts w:ascii="Arial Narrow" w:hAnsi="Arial Narrow" w:cs="Arial"/>
                 <w:i/>
                 <w:sz w:val="20"/>
-                <w:lang w:val="fr-CH"/>
               </w:rPr>
             </w:pPr>
             <w:r>
@@ -1156,7 +1048,6 @@
                 <w:rFonts w:ascii="Arial Narrow" w:hAnsi="Arial Narrow" w:cs="Arial"/>
                 <w:i/>
                 <w:sz w:val="20"/>
-                <w:lang w:val="fr-CH"/>
               </w:rPr>
               <w:t>Date de la remise du rapport</w:t>
             </w:r>
@@ -1164,7 +1055,6 @@
               <w:rPr>
                 <w:rFonts w:ascii="Arial Narrow" w:hAnsi="Arial Narrow" w:cs="Arial"/>
                 <w:sz w:val="20"/>
-                <w:lang w:val="fr-CH"/>
               </w:rPr>
               <w:br/>
             </w:r>
@@ -1174,7 +1064,6 @@
                 <w:spacing w:val="20"/>
                 <w:sz w:val="20"/>
                 <w:szCs w:val="20"/>
-                <w:lang w:val="fr-CH"/>
               </w:rPr>
               <w:t>20.08.2021</w:t>
             </w:r>
@@ -1187,7 +1076,6 @@
         <w:rPr>
           <w:rFonts w:ascii="Arial Narrow" w:hAnsi="Arial Narrow" w:cs="Arial"/>
           <w:spacing w:val="20"/>
-          <w:lang w:val="fr-CH"/>
         </w:rPr>
       </w:pPr>
       <w:r>
@@ -1195,7 +1083,7 @@
           <w:rFonts w:ascii="Arial Narrow" w:hAnsi="Arial Narrow" w:cs="Arial"/>
           <w:noProof/>
           <w:spacing w:val="20"/>
-          <w:lang w:val="fr-CH" w:eastAsia="fr-CH"/>
+          <w:lang w:eastAsia="fr-CH"/>
         </w:rPr>
         <w:drawing>
           <wp:anchor distT="0" distB="0" distL="114300" distR="114300" simplePos="0" relativeHeight="251663360" behindDoc="1" locked="0" layoutInCell="1" allowOverlap="1" wp14:anchorId="012A5141" wp14:editId="4F7BC8CF">
@@ -1265,7 +1153,7 @@
           <w:rFonts w:ascii="Arial Narrow" w:hAnsi="Arial Narrow" w:cs="Arial"/>
           <w:noProof/>
           <w:spacing w:val="20"/>
-          <w:lang w:val="fr-CH" w:eastAsia="fr-CH"/>
+          <w:lang w:eastAsia="fr-CH"/>
         </w:rPr>
         <w:drawing>
           <wp:anchor distT="0" distB="0" distL="114300" distR="114300" simplePos="0" relativeHeight="251662336" behindDoc="1" locked="0" layoutInCell="1" allowOverlap="1" wp14:anchorId="5AD38EC1" wp14:editId="01187A74">
@@ -1335,7 +1223,7 @@
           <w:rFonts w:ascii="Arial Narrow" w:hAnsi="Arial Narrow" w:cs="Arial"/>
           <w:noProof/>
           <w:spacing w:val="20"/>
-          <w:lang w:val="fr-CH" w:eastAsia="fr-CH"/>
+          <w:lang w:eastAsia="fr-CH"/>
         </w:rPr>
         <w:drawing>
           <wp:anchor distT="0" distB="0" distL="114300" distR="114300" simplePos="0" relativeHeight="251661312" behindDoc="1" locked="0" layoutInCell="1" allowOverlap="1" wp14:anchorId="231E5CAE" wp14:editId="5ED63CF4">
@@ -1404,7 +1292,6 @@
         <w:rPr>
           <w:rFonts w:ascii="Arial Narrow" w:hAnsi="Arial Narrow" w:cs="Arial"/>
           <w:spacing w:val="20"/>
-          <w:lang w:val="fr-CH"/>
         </w:rPr>
         <w:br w:type="page"/>
       </w:r>
@@ -1414,7 +1301,6 @@
         <w:rPr>
           <w:rFonts w:ascii="Arial Narrow" w:hAnsi="Arial Narrow" w:cs="Arial"/>
           <w:spacing w:val="20"/>
-          <w:lang w:val="fr-CH"/>
         </w:rPr>
       </w:pPr>
     </w:p>
@@ -1423,7 +1309,6 @@
         <w:rPr>
           <w:rFonts w:ascii="Arial Narrow" w:hAnsi="Arial Narrow" w:cs="Arial"/>
           <w:spacing w:val="20"/>
-          <w:lang w:val="fr-CH"/>
         </w:rPr>
       </w:pPr>
     </w:p>
@@ -1432,7 +1317,6 @@
         <w:rPr>
           <w:rFonts w:ascii="Arial Narrow" w:hAnsi="Arial Narrow" w:cs="Arial"/>
           <w:spacing w:val="20"/>
-          <w:lang w:val="fr-CH"/>
         </w:rPr>
       </w:pPr>
     </w:p>
@@ -1441,7 +1325,6 @@
         <w:rPr>
           <w:rFonts w:ascii="Arial Narrow" w:hAnsi="Arial Narrow" w:cs="Arial"/>
           <w:spacing w:val="20"/>
-          <w:lang w:val="fr-CH"/>
         </w:rPr>
       </w:pPr>
     </w:p>
@@ -1450,7 +1333,6 @@
         <w:rPr>
           <w:rFonts w:ascii="Arial Narrow" w:hAnsi="Arial Narrow" w:cs="Arial"/>
           <w:spacing w:val="20"/>
-          <w:lang w:val="fr-CH"/>
         </w:rPr>
       </w:pPr>
     </w:p>
@@ -1459,7 +1341,6 @@
         <w:rPr>
           <w:rFonts w:ascii="Arial Narrow" w:hAnsi="Arial Narrow" w:cs="Arial"/>
           <w:spacing w:val="20"/>
-          <w:lang w:val="fr-CH"/>
         </w:rPr>
       </w:pPr>
     </w:p>
@@ -1468,7 +1349,6 @@
         <w:rPr>
           <w:rFonts w:ascii="Arial Narrow" w:hAnsi="Arial Narrow" w:cs="Arial"/>
           <w:spacing w:val="20"/>
-          <w:lang w:val="fr-CH"/>
         </w:rPr>
       </w:pPr>
     </w:p>
@@ -1477,7 +1357,6 @@
         <w:rPr>
           <w:rFonts w:ascii="Arial Narrow" w:hAnsi="Arial Narrow" w:cs="Arial"/>
           <w:spacing w:val="20"/>
-          <w:lang w:val="fr-CH"/>
         </w:rPr>
       </w:pPr>
     </w:p>
@@ -1486,7 +1365,6 @@
         <w:rPr>
           <w:rFonts w:ascii="Arial Narrow" w:hAnsi="Arial Narrow" w:cs="Arial"/>
           <w:spacing w:val="20"/>
-          <w:lang w:val="fr-CH"/>
         </w:rPr>
       </w:pPr>
     </w:p>
@@ -1495,7 +1373,6 @@
         <w:rPr>
           <w:rFonts w:ascii="Arial Narrow" w:hAnsi="Arial Narrow" w:cs="Arial"/>
           <w:spacing w:val="20"/>
-          <w:lang w:val="fr-CH"/>
         </w:rPr>
       </w:pPr>
     </w:p>
@@ -1504,7 +1381,6 @@
         <w:rPr>
           <w:rFonts w:ascii="Arial Narrow" w:hAnsi="Arial Narrow" w:cs="Arial"/>
           <w:spacing w:val="20"/>
-          <w:lang w:val="fr-CH"/>
         </w:rPr>
       </w:pPr>
     </w:p>
@@ -1513,7 +1389,6 @@
         <w:rPr>
           <w:rFonts w:ascii="Arial Narrow" w:hAnsi="Arial Narrow" w:cs="Arial"/>
           <w:spacing w:val="20"/>
-          <w:lang w:val="fr-CH"/>
         </w:rPr>
       </w:pPr>
     </w:p>
@@ -1522,15 +1397,10 @@
         <w:rPr>
           <w:rFonts w:ascii="Arial Narrow" w:hAnsi="Arial Narrow" w:cs="Arial"/>
           <w:spacing w:val="20"/>
-          <w:lang w:val="fr-CH"/>
         </w:rPr>
         <w:sectPr>
-          <w:headerReference w:type="even" r:id="rId12"/>
-          <w:headerReference w:type="default" r:id="rId13"/>
-          <w:footerReference w:type="even" r:id="rId14"/>
-          <w:footerReference w:type="default" r:id="rId15"/>
-          <w:headerReference w:type="first" r:id="rId16"/>
-          <w:footerReference w:type="first" r:id="rId17"/>
+          <w:footerReference w:type="default" r:id="rId12"/>
+          <w:footerReference w:type="first" r:id="rId13"/>
           <w:pgSz w:w="11906" w:h="16838"/>
           <w:pgMar w:top="851" w:right="1814" w:bottom="1418" w:left="2268" w:header="709" w:footer="737" w:gutter="0"/>
           <w:cols w:space="708"/>
@@ -1544,7 +1414,6 @@
         <w:rPr>
           <w:rFonts w:ascii="Arial Narrow" w:hAnsi="Arial Narrow" w:cs="Arial"/>
           <w:spacing w:val="20"/>
-          <w:lang w:val="fr-CH"/>
         </w:rPr>
       </w:pPr>
     </w:p>
@@ -1553,7 +1422,6 @@
         <w:rPr>
           <w:rFonts w:ascii="Arial Narrow" w:hAnsi="Arial Narrow" w:cs="Arial"/>
           <w:spacing w:val="20"/>
-          <w:lang w:val="fr-CH"/>
         </w:rPr>
       </w:pPr>
     </w:p>
@@ -1562,7 +1430,6 @@
         <w:rPr>
           <w:rFonts w:ascii="Arial Narrow" w:hAnsi="Arial Narrow" w:cs="Arial"/>
           <w:spacing w:val="20"/>
-          <w:lang w:val="fr-CH"/>
         </w:rPr>
       </w:pPr>
     </w:p>
@@ -1571,7 +1438,6 @@
         <w:rPr>
           <w:rFonts w:ascii="Arial Narrow" w:hAnsi="Arial Narrow" w:cs="Arial"/>
           <w:spacing w:val="20"/>
-          <w:lang w:val="fr-CH"/>
         </w:rPr>
       </w:pPr>
     </w:p>
@@ -1580,7 +1446,6 @@
         <w:rPr>
           <w:rFonts w:ascii="Arial Narrow" w:hAnsi="Arial Narrow" w:cs="Arial"/>
           <w:spacing w:val="20"/>
-          <w:lang w:val="fr-CH"/>
         </w:rPr>
       </w:pPr>
     </w:p>
@@ -1589,7 +1454,6 @@
         <w:rPr>
           <w:rFonts w:ascii="Arial Narrow" w:hAnsi="Arial Narrow" w:cs="Arial"/>
           <w:spacing w:val="20"/>
-          <w:lang w:val="fr-CH"/>
         </w:rPr>
       </w:pPr>
     </w:p>
@@ -1598,7 +1462,6 @@
         <w:rPr>
           <w:rFonts w:ascii="Arial Narrow" w:hAnsi="Arial Narrow" w:cs="Arial"/>
           <w:spacing w:val="20"/>
-          <w:lang w:val="fr-CH"/>
         </w:rPr>
       </w:pPr>
     </w:p>
@@ -1607,7 +1470,6 @@
         <w:rPr>
           <w:rFonts w:ascii="Arial Narrow" w:hAnsi="Arial Narrow" w:cs="Arial"/>
           <w:spacing w:val="20"/>
-          <w:lang w:val="fr-CH"/>
         </w:rPr>
       </w:pPr>
     </w:p>
@@ -1616,7 +1478,6 @@
         <w:rPr>
           <w:rFonts w:ascii="Arial Narrow" w:hAnsi="Arial Narrow" w:cs="Arial"/>
           <w:spacing w:val="20"/>
-          <w:lang w:val="fr-CH"/>
         </w:rPr>
       </w:pPr>
     </w:p>
@@ -1625,7 +1486,6 @@
         <w:rPr>
           <w:rFonts w:ascii="Arial Narrow" w:hAnsi="Arial Narrow" w:cs="Arial"/>
           <w:spacing w:val="20"/>
-          <w:lang w:val="fr-CH"/>
         </w:rPr>
       </w:pPr>
     </w:p>
@@ -1634,7 +1494,6 @@
         <w:rPr>
           <w:rFonts w:ascii="Arial Narrow" w:hAnsi="Arial Narrow" w:cs="Arial"/>
           <w:spacing w:val="20"/>
-          <w:lang w:val="fr-CH"/>
         </w:rPr>
       </w:pPr>
     </w:p>
@@ -1643,7 +1502,6 @@
         <w:rPr>
           <w:rFonts w:ascii="Arial Narrow" w:hAnsi="Arial Narrow" w:cs="Arial"/>
           <w:spacing w:val="20"/>
-          <w:lang w:val="fr-CH"/>
         </w:rPr>
       </w:pPr>
     </w:p>
@@ -1652,7 +1510,6 @@
         <w:rPr>
           <w:rFonts w:ascii="Arial Narrow" w:hAnsi="Arial Narrow" w:cs="Arial"/>
           <w:spacing w:val="20"/>
-          <w:lang w:val="fr-CH"/>
         </w:rPr>
       </w:pPr>
     </w:p>
@@ -1661,7 +1518,6 @@
         <w:rPr>
           <w:rFonts w:ascii="Arial Narrow" w:hAnsi="Arial Narrow" w:cs="Arial"/>
           <w:spacing w:val="20"/>
-          <w:lang w:val="fr-CH"/>
         </w:rPr>
       </w:pPr>
     </w:p>
@@ -1670,7 +1526,6 @@
         <w:rPr>
           <w:rFonts w:ascii="Arial Narrow" w:hAnsi="Arial Narrow" w:cs="Arial"/>
           <w:spacing w:val="20"/>
-          <w:lang w:val="fr-CH"/>
         </w:rPr>
       </w:pPr>
     </w:p>
@@ -1679,7 +1534,6 @@
         <w:rPr>
           <w:rFonts w:ascii="Arial Narrow" w:hAnsi="Arial Narrow" w:cs="Arial"/>
           <w:spacing w:val="20"/>
-          <w:lang w:val="fr-CH"/>
         </w:rPr>
       </w:pPr>
     </w:p>
@@ -1688,7 +1542,6 @@
         <w:rPr>
           <w:rFonts w:ascii="Arial Narrow" w:hAnsi="Arial Narrow" w:cs="Arial"/>
           <w:spacing w:val="20"/>
-          <w:lang w:val="fr-CH"/>
         </w:rPr>
       </w:pPr>
     </w:p>
@@ -1697,7 +1550,6 @@
         <w:rPr>
           <w:rFonts w:ascii="Arial Narrow" w:hAnsi="Arial Narrow" w:cs="Arial"/>
           <w:spacing w:val="20"/>
-          <w:lang w:val="fr-CH"/>
         </w:rPr>
       </w:pPr>
     </w:p>
@@ -1709,7 +1561,7 @@
           <w:color w:val="808080"/>
           <w:sz w:val="20"/>
           <w:szCs w:val="20"/>
-          <w:lang w:val="fr-CH" w:eastAsia="fr-CH"/>
+          <w:lang w:eastAsia="fr-CH"/>
         </w:rPr>
       </w:pPr>
       <w:r>
@@ -1718,7 +1570,7 @@
           <w:color w:val="808080"/>
           <w:sz w:val="20"/>
           <w:szCs w:val="20"/>
-          <w:lang w:val="fr-CH" w:eastAsia="fr-CH"/>
+          <w:lang w:eastAsia="fr-CH"/>
         </w:rPr>
         <w:br w:type="page"/>
       </w:r>
@@ -1728,7 +1580,6 @@
         <w:rPr>
           <w:rFonts w:ascii="Arial Narrow" w:hAnsi="Arial Narrow" w:cs="Arial"/>
           <w:spacing w:val="20"/>
-          <w:lang w:val="fr-CH"/>
         </w:rPr>
       </w:pPr>
       <w:r>
@@ -1736,7 +1587,6 @@
           <w:rFonts w:ascii="Arial Narrow" w:hAnsi="Arial Narrow" w:cs="Arial"/>
           <w:noProof/>
           <w:spacing w:val="20"/>
-          <w:lang w:val="fr-CH"/>
         </w:rPr>
         <w:lastRenderedPageBreak/>
         <mc:AlternateContent>
@@ -1768,7 +1618,7 @@
                           <a:avLst/>
                         </a:prstGeom>
                         <a:blipFill dpi="0" rotWithShape="1">
-                          <a:blip r:embed="rId18">
+                          <a:blip r:embed="rId14">
                             <a:extLst>
                               <a:ext uri="{28A0092B-C50C-407E-A947-70E740481C1C}">
                                 <a14:useLocalDpi xmlns:a14="http://schemas.microsoft.com/office/drawing/2010/main" val="0"/>
@@ -1816,7 +1666,7 @@
                 <v:path gradientshapeok="t" o:connecttype="rect"/>
               </v:shapetype>
               <v:shape id="Zone de texte 3731" o:spid="_x0000_s1026" type="#_x0000_t202" style="position:absolute;left:0;text-align:left;margin-left:-112.75pt;margin-top:-48.6pt;width:593.5pt;height:840.75pt;z-index:251666432;visibility:visible;mso-wrap-style:square;mso-width-percent:0;mso-height-percent:0;mso-wrap-distance-left:9pt;mso-wrap-distance-top:0;mso-wrap-distance-right:9pt;mso-wrap-distance-bottom:0;mso-position-horizontal:absolute;mso-position-horizontal-relative:text;mso-position-vertical:absolute;mso-position-vertical-relative:text;mso-width-percent:0;mso-height-percent:0;mso-width-relative:margin;mso-height-relative:margin;v-text-anchor:top" o:gfxdata="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" strokecolor="white [3212]" strokeweight=".5pt">
-                <v:fill r:id="rId19" o:title="" recolor="t" rotate="t" type="frame"/>
+                <v:fill r:id="rId15" o:title="" recolor="t" rotate="t" type="frame"/>
                 <v:textbox>
                   <w:txbxContent>
                     <w:p/>
@@ -1833,11 +1683,10 @@
         <w:rPr>
           <w:rFonts w:ascii="Arial Narrow" w:hAnsi="Arial Narrow" w:cs="Arial"/>
           <w:spacing w:val="20"/>
-          <w:lang w:val="fr-CH"/>
         </w:rPr>
         <w:sectPr>
-          <w:footerReference w:type="default" r:id="rId20"/>
-          <w:footerReference w:type="first" r:id="rId21"/>
+          <w:footerReference w:type="default" r:id="rId16"/>
+          <w:footerReference w:type="first" r:id="rId17"/>
           <w:type w:val="continuous"/>
           <w:pgSz w:w="11906" w:h="16838"/>
           <w:pgMar w:top="851" w:right="1814" w:bottom="1418" w:left="2268" w:header="709" w:footer="737" w:gutter="0"/>
@@ -1855,7 +1704,7 @@
           <w:color w:val="808080"/>
           <w:sz w:val="20"/>
           <w:szCs w:val="20"/>
-          <w:lang w:val="fr-CH" w:eastAsia="fr-CH"/>
+          <w:lang w:eastAsia="fr-CH"/>
         </w:rPr>
       </w:pPr>
       <w:r>
@@ -1864,7 +1713,7 @@
           <w:color w:val="808080"/>
           <w:sz w:val="20"/>
           <w:szCs w:val="20"/>
-          <w:lang w:val="fr-CH" w:eastAsia="fr-CH"/>
+          <w:lang w:eastAsia="fr-CH"/>
         </w:rPr>
         <w:br w:type="page"/>
       </w:r>
@@ -1880,11 +1729,11 @@
           <w:color w:val="808080"/>
           <w:sz w:val="20"/>
           <w:szCs w:val="20"/>
-          <w:lang w:val="fr-CH" w:eastAsia="fr-CH"/>
+          <w:lang w:eastAsia="fr-CH"/>
         </w:rPr>
         <w:sectPr>
-          <w:headerReference w:type="default" r:id="rId22"/>
-          <w:footerReference w:type="default" r:id="rId23"/>
+          <w:headerReference w:type="default" r:id="rId18"/>
+          <w:footerReference w:type="default" r:id="rId19"/>
           <w:type w:val="continuous"/>
           <w:pgSz w:w="11906" w:h="16838"/>
           <w:pgMar w:top="851" w:right="1814" w:bottom="1418" w:left="2268" w:header="709" w:footer="737" w:gutter="0"/>
@@ -1899,7 +1748,7 @@
           <w:color w:val="808080"/>
           <w:sz w:val="20"/>
           <w:szCs w:val="20"/>
-          <w:lang w:val="fr-CH" w:eastAsia="fr-CH"/>
+          <w:lang w:eastAsia="fr-CH"/>
         </w:rPr>
         <w:object w:dxaOrig="10552" w:dyaOrig="22606" w14:anchorId="0FAC3B20">
           <v:shapetype id="_x0000_t75" coordsize="21600,21600" o:spt="75" o:preferrelative="t" path="m@4@5l@4@11@9@11@9@5xe" filled="f" stroked="f">
@@ -1921,10 +1770,10 @@
             <v:path o:extrusionok="f" gradientshapeok="t" o:connecttype="rect"/>
             <o:lock v:ext="edit" aspectratio="t"/>
           </v:shapetype>
-          <v:shape id="_x0000_i1025" type="#_x0000_t75" style="width:527.65pt;height:1130.25pt" o:ole="">
-            <v:imagedata r:id="rId24" o:title=""/>
+          <v:shape id="_x0000_i1025" type="#_x0000_t75" style="width:527.7pt;height:1130.4pt" o:ole="">
+            <v:imagedata r:id="rId20" o:title=""/>
           </v:shape>
-          <o:OLEObject Type="Embed" ProgID="Word.Document.8" ShapeID="_x0000_i1025" DrawAspect="Content" ObjectID="_1683721268" r:id="rId25">
+          <o:OLEObject Type="Embed" ProgID="Word.Document.8" ShapeID="_x0000_i1025" DrawAspect="Content" ObjectID="_1683968038" r:id="rId21">
             <o:FieldCodes>\s</o:FieldCodes>
           </o:OLEObject>
         </w:object>
@@ -1935,7 +1784,7 @@
         <w:spacing w:after="200" w:line="276" w:lineRule="auto"/>
         <w:jc w:val="left"/>
         <w:rPr>
-          <w:lang w:val="fr-CH" w:eastAsia="fr-CH"/>
+          <w:lang w:eastAsia="fr-CH"/>
         </w:rPr>
       </w:pPr>
     </w:p>
@@ -1983,19 +1832,25 @@
               <w:noProof/>
               <w:sz w:val="22"/>
               <w:szCs w:val="22"/>
-              <w:lang w:val="fr-CH" w:eastAsia="fr-CH"/>
+              <w:lang w:eastAsia="fr-CH"/>
             </w:rPr>
           </w:pPr>
           <w:r>
+            <w:rPr>
+              <w:lang w:val="en-GB"/>
+            </w:rPr>
             <w:fldChar w:fldCharType="begin"/>
           </w:r>
           <w:r>
             <w:instrText xml:space="preserve"> TOC \o "1-3" \h \z \u </w:instrText>
           </w:r>
           <w:r>
+            <w:rPr>
+              <w:lang w:val="en-GB"/>
+            </w:rPr>
             <w:fldChar w:fldCharType="separate"/>
           </w:r>
-          <w:hyperlink w:anchor="_Toc73105510" w:history="1">
+          <w:hyperlink w:anchor="_Toc73352946" w:history="1">
             <w:r>
               <w:rPr>
                 <w:rStyle w:val="Lienhypertexte"/>
@@ -2022,7 +1877,7 @@
                 <w:noProof/>
                 <w:webHidden/>
               </w:rPr>
-              <w:instrText xml:space="preserve"> PAGEREF _Toc73105510 \h </w:instrText>
+              <w:instrText xml:space="preserve"> PAGEREF _Toc73352946 \h </w:instrText>
             </w:r>
             <w:r>
               <w:rPr>
@@ -2064,15 +1919,14 @@
               <w:noProof/>
               <w:sz w:val="22"/>
               <w:szCs w:val="22"/>
-              <w:lang w:val="fr-CH" w:eastAsia="fr-CH"/>
+              <w:lang w:eastAsia="fr-CH"/>
             </w:rPr>
           </w:pPr>
-          <w:hyperlink w:anchor="_Toc73105511" w:history="1">
+          <w:hyperlink w:anchor="_Toc73352947" w:history="1">
             <w:r>
               <w:rPr>
                 <w:rStyle w:val="Lienhypertexte"/>
                 <w:noProof/>
-                <w:lang w:val="fr-CH"/>
               </w:rPr>
               <w:t>Objectifs</w:t>
             </w:r>
@@ -2095,7 +1949,7 @@
                 <w:noProof/>
                 <w:webHidden/>
               </w:rPr>
-              <w:instrText xml:space="preserve"> PAGEREF _Toc73105511 \h </w:instrText>
+              <w:instrText xml:space="preserve"> PAGEREF _Toc73352947 \h </w:instrText>
             </w:r>
             <w:r>
               <w:rPr>
@@ -2137,15 +1991,14 @@
               <w:noProof/>
               <w:sz w:val="22"/>
               <w:szCs w:val="22"/>
-              <w:lang w:val="fr-CH" w:eastAsia="fr-CH"/>
+              <w:lang w:eastAsia="fr-CH"/>
             </w:rPr>
           </w:pPr>
-          <w:hyperlink w:anchor="_Toc73105512" w:history="1">
+          <w:hyperlink w:anchor="_Toc73352948" w:history="1">
             <w:r>
               <w:rPr>
                 <w:rStyle w:val="Lienhypertexte"/>
                 <w:noProof/>
-                <w:lang w:val="fr-CH"/>
               </w:rPr>
               <w:t>Cahier des charges</w:t>
             </w:r>
@@ -2168,7 +2021,7 @@
                 <w:noProof/>
                 <w:webHidden/>
               </w:rPr>
-              <w:instrText xml:space="preserve"> PAGEREF _Toc73105512 \h </w:instrText>
+              <w:instrText xml:space="preserve"> PAGEREF _Toc73352948 \h </w:instrText>
             </w:r>
             <w:r>
               <w:rPr>
@@ -2210,15 +2063,14 @@
               <w:noProof/>
               <w:sz w:val="22"/>
               <w:szCs w:val="22"/>
-              <w:lang w:val="fr-CH" w:eastAsia="fr-CH"/>
+              <w:lang w:eastAsia="fr-CH"/>
             </w:rPr>
           </w:pPr>
-          <w:hyperlink w:anchor="_Toc73105513" w:history="1">
+          <w:hyperlink w:anchor="_Toc73352949" w:history="1">
             <w:r>
               <w:rPr>
                 <w:rStyle w:val="Lienhypertexte"/>
                 <w:noProof/>
-                <w:lang w:val="fr-CH"/>
               </w:rPr>
               <w:t>Solvent on Granule 3D Printing (SG-3DP)</w:t>
             </w:r>
@@ -2241,7 +2093,7 @@
                 <w:noProof/>
                 <w:webHidden/>
               </w:rPr>
-              <w:instrText xml:space="preserve"> PAGEREF _Toc73105513 \h </w:instrText>
+              <w:instrText xml:space="preserve"> PAGEREF _Toc73352949 \h </w:instrText>
             </w:r>
             <w:r>
               <w:rPr>
@@ -2283,10 +2135,10 @@
               <w:noProof/>
               <w:sz w:val="22"/>
               <w:szCs w:val="22"/>
-              <w:lang w:val="fr-CH" w:eastAsia="fr-CH"/>
+              <w:lang w:eastAsia="fr-CH"/>
             </w:rPr>
           </w:pPr>
-          <w:hyperlink w:anchor="_Toc73105514" w:history="1">
+          <w:hyperlink w:anchor="_Toc73352950" w:history="1">
             <w:r>
               <w:rPr>
                 <w:rStyle w:val="Lienhypertexte"/>
@@ -2313,7 +2165,7 @@
                 <w:noProof/>
                 <w:webHidden/>
               </w:rPr>
-              <w:instrText xml:space="preserve"> PAGEREF _Toc73105514 \h </w:instrText>
+              <w:instrText xml:space="preserve"> PAGEREF _Toc73352950 \h </w:instrText>
             </w:r>
             <w:r>
               <w:rPr>
@@ -2334,6 +2186,510 @@
                 <w:webHidden/>
               </w:rPr>
               <w:t>1</w:t>
+            </w:r>
+            <w:r>
+              <w:rPr>
+                <w:noProof/>
+                <w:webHidden/>
+              </w:rPr>
+              <w:fldChar w:fldCharType="end"/>
+            </w:r>
+          </w:hyperlink>
+        </w:p>
+        <w:p>
+          <w:pPr>
+            <w:pStyle w:val="TM2"/>
+            <w:tabs>
+              <w:tab w:val="right" w:leader="dot" w:pos="9062"/>
+            </w:tabs>
+            <w:rPr>
+              <w:rFonts w:asciiTheme="minorHAnsi" w:eastAsiaTheme="minorEastAsia" w:hAnsiTheme="minorHAnsi" w:cstheme="minorBidi"/>
+              <w:noProof/>
+              <w:sz w:val="22"/>
+              <w:szCs w:val="22"/>
+              <w:lang w:eastAsia="fr-CH"/>
+            </w:rPr>
+          </w:pPr>
+          <w:hyperlink w:anchor="_Toc73352951" w:history="1">
+            <w:r>
+              <w:rPr>
+                <w:rStyle w:val="Lienhypertexte"/>
+                <w:noProof/>
+              </w:rPr>
+              <w:t>File 3D</w:t>
+            </w:r>
+            <w:r>
+              <w:rPr>
+                <w:noProof/>
+                <w:webHidden/>
+              </w:rPr>
+              <w:tab/>
+            </w:r>
+            <w:r>
+              <w:rPr>
+                <w:noProof/>
+                <w:webHidden/>
+              </w:rPr>
+              <w:fldChar w:fldCharType="begin"/>
+            </w:r>
+            <w:r>
+              <w:rPr>
+                <w:noProof/>
+                <w:webHidden/>
+              </w:rPr>
+              <w:instrText xml:space="preserve"> PAGEREF _Toc73352951 \h </w:instrText>
+            </w:r>
+            <w:r>
+              <w:rPr>
+                <w:noProof/>
+                <w:webHidden/>
+              </w:rPr>
+            </w:r>
+            <w:r>
+              <w:rPr>
+                <w:noProof/>
+                <w:webHidden/>
+              </w:rPr>
+              <w:fldChar w:fldCharType="separate"/>
+            </w:r>
+            <w:r>
+              <w:rPr>
+                <w:noProof/>
+                <w:webHidden/>
+              </w:rPr>
+              <w:t>2</w:t>
+            </w:r>
+            <w:r>
+              <w:rPr>
+                <w:noProof/>
+                <w:webHidden/>
+              </w:rPr>
+              <w:fldChar w:fldCharType="end"/>
+            </w:r>
+          </w:hyperlink>
+        </w:p>
+        <w:p>
+          <w:pPr>
+            <w:pStyle w:val="TM2"/>
+            <w:tabs>
+              <w:tab w:val="right" w:leader="dot" w:pos="9062"/>
+            </w:tabs>
+            <w:rPr>
+              <w:rFonts w:asciiTheme="minorHAnsi" w:eastAsiaTheme="minorEastAsia" w:hAnsiTheme="minorHAnsi" w:cstheme="minorBidi"/>
+              <w:noProof/>
+              <w:sz w:val="22"/>
+              <w:szCs w:val="22"/>
+              <w:lang w:eastAsia="fr-CH"/>
+            </w:rPr>
+          </w:pPr>
+          <w:hyperlink w:anchor="_Toc73352952" w:history="1">
+            <w:r>
+              <w:rPr>
+                <w:rStyle w:val="Lienhypertexte"/>
+                <w:noProof/>
+              </w:rPr>
+              <w:t>Génération de support</w:t>
+            </w:r>
+            <w:r>
+              <w:rPr>
+                <w:noProof/>
+                <w:webHidden/>
+              </w:rPr>
+              <w:tab/>
+            </w:r>
+            <w:r>
+              <w:rPr>
+                <w:noProof/>
+                <w:webHidden/>
+              </w:rPr>
+              <w:fldChar w:fldCharType="begin"/>
+            </w:r>
+            <w:r>
+              <w:rPr>
+                <w:noProof/>
+                <w:webHidden/>
+              </w:rPr>
+              <w:instrText xml:space="preserve"> PAGEREF _Toc73352952 \h </w:instrText>
+            </w:r>
+            <w:r>
+              <w:rPr>
+                <w:noProof/>
+                <w:webHidden/>
+              </w:rPr>
+            </w:r>
+            <w:r>
+              <w:rPr>
+                <w:noProof/>
+                <w:webHidden/>
+              </w:rPr>
+              <w:fldChar w:fldCharType="separate"/>
+            </w:r>
+            <w:r>
+              <w:rPr>
+                <w:noProof/>
+                <w:webHidden/>
+              </w:rPr>
+              <w:t>2</w:t>
+            </w:r>
+            <w:r>
+              <w:rPr>
+                <w:noProof/>
+                <w:webHidden/>
+              </w:rPr>
+              <w:fldChar w:fldCharType="end"/>
+            </w:r>
+          </w:hyperlink>
+        </w:p>
+        <w:p>
+          <w:pPr>
+            <w:pStyle w:val="TM1"/>
+            <w:tabs>
+              <w:tab w:val="right" w:leader="dot" w:pos="9062"/>
+            </w:tabs>
+            <w:rPr>
+              <w:rFonts w:asciiTheme="minorHAnsi" w:eastAsiaTheme="minorEastAsia" w:hAnsiTheme="minorHAnsi" w:cstheme="minorBidi"/>
+              <w:noProof/>
+              <w:sz w:val="22"/>
+              <w:szCs w:val="22"/>
+              <w:lang w:eastAsia="fr-CH"/>
+            </w:rPr>
+          </w:pPr>
+          <w:hyperlink w:anchor="_Toc73352953" w:history="1">
+            <w:r>
+              <w:rPr>
+                <w:rStyle w:val="Lienhypertexte"/>
+                <w:noProof/>
+              </w:rPr>
+              <w:t>Meshmixer</w:t>
+            </w:r>
+            <w:r>
+              <w:rPr>
+                <w:noProof/>
+                <w:webHidden/>
+              </w:rPr>
+              <w:tab/>
+            </w:r>
+            <w:r>
+              <w:rPr>
+                <w:noProof/>
+                <w:webHidden/>
+              </w:rPr>
+              <w:fldChar w:fldCharType="begin"/>
+            </w:r>
+            <w:r>
+              <w:rPr>
+                <w:noProof/>
+                <w:webHidden/>
+              </w:rPr>
+              <w:instrText xml:space="preserve"> PAGEREF _Toc73352953 \h </w:instrText>
+            </w:r>
+            <w:r>
+              <w:rPr>
+                <w:noProof/>
+                <w:webHidden/>
+              </w:rPr>
+            </w:r>
+            <w:r>
+              <w:rPr>
+                <w:noProof/>
+                <w:webHidden/>
+              </w:rPr>
+              <w:fldChar w:fldCharType="separate"/>
+            </w:r>
+            <w:r>
+              <w:rPr>
+                <w:noProof/>
+                <w:webHidden/>
+              </w:rPr>
+              <w:t>3</w:t>
+            </w:r>
+            <w:r>
+              <w:rPr>
+                <w:noProof/>
+                <w:webHidden/>
+              </w:rPr>
+              <w:fldChar w:fldCharType="end"/>
+            </w:r>
+          </w:hyperlink>
+        </w:p>
+        <w:p>
+          <w:pPr>
+            <w:pStyle w:val="TM2"/>
+            <w:tabs>
+              <w:tab w:val="right" w:leader="dot" w:pos="9062"/>
+            </w:tabs>
+            <w:rPr>
+              <w:rFonts w:asciiTheme="minorHAnsi" w:eastAsiaTheme="minorEastAsia" w:hAnsiTheme="minorHAnsi" w:cstheme="minorBidi"/>
+              <w:noProof/>
+              <w:sz w:val="22"/>
+              <w:szCs w:val="22"/>
+              <w:lang w:eastAsia="fr-CH"/>
+            </w:rPr>
+          </w:pPr>
+          <w:hyperlink w:anchor="_Toc73352954" w:history="1">
+            <w:r>
+              <w:rPr>
+                <w:rStyle w:val="Lienhypertexte"/>
+                <w:noProof/>
+              </w:rPr>
+              <w:t>Tests</w:t>
+            </w:r>
+            <w:r>
+              <w:rPr>
+                <w:noProof/>
+                <w:webHidden/>
+              </w:rPr>
+              <w:tab/>
+            </w:r>
+            <w:r>
+              <w:rPr>
+                <w:noProof/>
+                <w:webHidden/>
+              </w:rPr>
+              <w:fldChar w:fldCharType="begin"/>
+            </w:r>
+            <w:r>
+              <w:rPr>
+                <w:noProof/>
+                <w:webHidden/>
+              </w:rPr>
+              <w:instrText xml:space="preserve"> PAGEREF _Toc73352954 \h </w:instrText>
+            </w:r>
+            <w:r>
+              <w:rPr>
+                <w:noProof/>
+                <w:webHidden/>
+              </w:rPr>
+            </w:r>
+            <w:r>
+              <w:rPr>
+                <w:noProof/>
+                <w:webHidden/>
+              </w:rPr>
+              <w:fldChar w:fldCharType="separate"/>
+            </w:r>
+            <w:r>
+              <w:rPr>
+                <w:noProof/>
+                <w:webHidden/>
+              </w:rPr>
+              <w:t>3</w:t>
+            </w:r>
+            <w:r>
+              <w:rPr>
+                <w:noProof/>
+                <w:webHidden/>
+              </w:rPr>
+              <w:fldChar w:fldCharType="end"/>
+            </w:r>
+          </w:hyperlink>
+        </w:p>
+        <w:p>
+          <w:pPr>
+            <w:pStyle w:val="TM2"/>
+            <w:tabs>
+              <w:tab w:val="right" w:leader="dot" w:pos="9062"/>
+            </w:tabs>
+            <w:rPr>
+              <w:rFonts w:asciiTheme="minorHAnsi" w:eastAsiaTheme="minorEastAsia" w:hAnsiTheme="minorHAnsi" w:cstheme="minorBidi"/>
+              <w:noProof/>
+              <w:sz w:val="22"/>
+              <w:szCs w:val="22"/>
+              <w:lang w:eastAsia="fr-CH"/>
+            </w:rPr>
+          </w:pPr>
+          <w:hyperlink w:anchor="_Toc73352955" w:history="1">
+            <w:r>
+              <w:rPr>
+                <w:rStyle w:val="Lienhypertexte"/>
+                <w:noProof/>
+              </w:rPr>
+              <w:t>Résultats</w:t>
+            </w:r>
+            <w:r>
+              <w:rPr>
+                <w:noProof/>
+                <w:webHidden/>
+              </w:rPr>
+              <w:tab/>
+            </w:r>
+            <w:r>
+              <w:rPr>
+                <w:noProof/>
+                <w:webHidden/>
+              </w:rPr>
+              <w:fldChar w:fldCharType="begin"/>
+            </w:r>
+            <w:r>
+              <w:rPr>
+                <w:noProof/>
+                <w:webHidden/>
+              </w:rPr>
+              <w:instrText xml:space="preserve"> PAGEREF _Toc73352955 \h </w:instrText>
+            </w:r>
+            <w:r>
+              <w:rPr>
+                <w:noProof/>
+                <w:webHidden/>
+              </w:rPr>
+            </w:r>
+            <w:r>
+              <w:rPr>
+                <w:noProof/>
+                <w:webHidden/>
+              </w:rPr>
+              <w:fldChar w:fldCharType="separate"/>
+            </w:r>
+            <w:r>
+              <w:rPr>
+                <w:noProof/>
+                <w:webHidden/>
+              </w:rPr>
+              <w:t>4</w:t>
+            </w:r>
+            <w:r>
+              <w:rPr>
+                <w:noProof/>
+                <w:webHidden/>
+              </w:rPr>
+              <w:fldChar w:fldCharType="end"/>
+            </w:r>
+          </w:hyperlink>
+        </w:p>
+        <w:p>
+          <w:pPr>
+            <w:pStyle w:val="TM1"/>
+            <w:tabs>
+              <w:tab w:val="right" w:leader="dot" w:pos="9062"/>
+            </w:tabs>
+            <w:rPr>
+              <w:rFonts w:asciiTheme="minorHAnsi" w:eastAsiaTheme="minorEastAsia" w:hAnsiTheme="minorHAnsi" w:cstheme="minorBidi"/>
+              <w:noProof/>
+              <w:sz w:val="22"/>
+              <w:szCs w:val="22"/>
+              <w:lang w:eastAsia="fr-CH"/>
+            </w:rPr>
+          </w:pPr>
+          <w:hyperlink w:anchor="_Toc73352956" w:history="1">
+            <w:r>
+              <w:rPr>
+                <w:rStyle w:val="Lienhypertexte"/>
+                <w:noProof/>
+              </w:rPr>
+              <w:t>Blender</w:t>
+            </w:r>
+            <w:r>
+              <w:rPr>
+                <w:noProof/>
+                <w:webHidden/>
+              </w:rPr>
+              <w:tab/>
+            </w:r>
+            <w:r>
+              <w:rPr>
+                <w:noProof/>
+                <w:webHidden/>
+              </w:rPr>
+              <w:fldChar w:fldCharType="begin"/>
+            </w:r>
+            <w:r>
+              <w:rPr>
+                <w:noProof/>
+                <w:webHidden/>
+              </w:rPr>
+              <w:instrText xml:space="preserve"> PAGEREF _Toc73352956 \h </w:instrText>
+            </w:r>
+            <w:r>
+              <w:rPr>
+                <w:noProof/>
+                <w:webHidden/>
+              </w:rPr>
+            </w:r>
+            <w:r>
+              <w:rPr>
+                <w:noProof/>
+                <w:webHidden/>
+              </w:rPr>
+              <w:fldChar w:fldCharType="separate"/>
+            </w:r>
+            <w:r>
+              <w:rPr>
+                <w:noProof/>
+                <w:webHidden/>
+              </w:rPr>
+              <w:t>5</w:t>
+            </w:r>
+            <w:r>
+              <w:rPr>
+                <w:noProof/>
+                <w:webHidden/>
+              </w:rPr>
+              <w:fldChar w:fldCharType="end"/>
+            </w:r>
+          </w:hyperlink>
+        </w:p>
+        <w:p>
+          <w:pPr>
+            <w:pStyle w:val="TM2"/>
+            <w:tabs>
+              <w:tab w:val="right" w:leader="dot" w:pos="9062"/>
+            </w:tabs>
+            <w:rPr>
+              <w:rFonts w:asciiTheme="minorHAnsi" w:eastAsiaTheme="minorEastAsia" w:hAnsiTheme="minorHAnsi" w:cstheme="minorBidi"/>
+              <w:noProof/>
+              <w:sz w:val="22"/>
+              <w:szCs w:val="22"/>
+              <w:lang w:eastAsia="fr-CH"/>
+            </w:rPr>
+          </w:pPr>
+          <w:hyperlink w:anchor="_Toc73352957" w:history="1">
+            <w:r>
+              <w:rPr>
+                <w:rStyle w:val="Lienhypertexte"/>
+                <w:noProof/>
+              </w:rPr>
+              <w:t>Tests</w:t>
+            </w:r>
+            <w:r>
+              <w:rPr>
+                <w:noProof/>
+                <w:webHidden/>
+              </w:rPr>
+              <w:tab/>
+            </w:r>
+            <w:r>
+              <w:rPr>
+                <w:noProof/>
+                <w:webHidden/>
+              </w:rPr>
+              <w:fldChar w:fldCharType="begin"/>
+            </w:r>
+            <w:r>
+              <w:rPr>
+                <w:noProof/>
+                <w:webHidden/>
+              </w:rPr>
+              <w:instrText xml:space="preserve"> PAGEREF _Toc73352957 \h </w:instrText>
+            </w:r>
+            <w:r>
+              <w:rPr>
+                <w:noProof/>
+                <w:webHidden/>
+              </w:rPr>
+            </w:r>
+            <w:r>
+              <w:rPr>
+                <w:noProof/>
+                <w:webHidden/>
+              </w:rPr>
+              <w:fldChar w:fldCharType="separate"/>
+            </w:r>
+            <w:r>
+              <w:rPr>
+                <w:noProof/>
+                <w:webHidden/>
+              </w:rPr>
+              <w:t>5</w:t>
             </w:r>
             <w:r>
               <w:rPr>
@@ -2361,12 +2717,12 @@
         <w:spacing w:after="200" w:line="276" w:lineRule="auto"/>
         <w:jc w:val="left"/>
         <w:rPr>
-          <w:lang w:val="fr-CH" w:eastAsia="fr-CH"/>
+          <w:lang w:eastAsia="fr-CH"/>
         </w:rPr>
       </w:pPr>
       <w:r>
         <w:rPr>
-          <w:lang w:val="fr-CH" w:eastAsia="fr-CH"/>
+          <w:lang w:eastAsia="fr-CH"/>
         </w:rPr>
         <w:br w:type="page"/>
       </w:r>
@@ -2376,13 +2732,13 @@
         <w:spacing w:after="200" w:line="276" w:lineRule="auto"/>
         <w:jc w:val="left"/>
         <w:rPr>
-          <w:lang w:val="fr-CH" w:eastAsia="fr-CH"/>
+          <w:lang w:eastAsia="fr-CH"/>
         </w:rPr>
         <w:sectPr>
-          <w:headerReference w:type="default" r:id="rId26"/>
-          <w:footerReference w:type="default" r:id="rId27"/>
-          <w:headerReference w:type="first" r:id="rId28"/>
-          <w:footerReference w:type="first" r:id="rId29"/>
+          <w:headerReference w:type="default" r:id="rId22"/>
+          <w:footerReference w:type="default" r:id="rId23"/>
+          <w:headerReference w:type="first" r:id="rId24"/>
+          <w:footerReference w:type="first" r:id="rId25"/>
           <w:type w:val="continuous"/>
           <w:pgSz w:w="11906" w:h="16838"/>
           <w:pgMar w:top="1417" w:right="1417" w:bottom="1417" w:left="1417" w:header="709" w:footer="737" w:gutter="0"/>
@@ -2396,7 +2752,7 @@
       <w:pPr>
         <w:pStyle w:val="Titre1"/>
       </w:pPr>
-      <w:bookmarkStart w:id="4" w:name="_Toc73105510"/>
+      <w:bookmarkStart w:id="4" w:name="_Toc73352946"/>
       <w:r>
         <w:lastRenderedPageBreak/>
         <w:t>Intr</w:t>
@@ -2412,60 +2768,31 @@
     <w:p>
       <w:pPr>
         <w:pStyle w:val="Corpsdetexte"/>
-        <w:rPr>
-          <w:lang w:val="fr-CH"/>
-        </w:rPr>
-      </w:pPr>
-      <w:r>
-        <w:rPr>
-          <w:lang w:val="fr-CH"/>
-        </w:rPr>
+      </w:pPr>
+      <w:r>
         <w:t xml:space="preserve">Depuis quelques années, l’industrie des poudres est en </w:t>
       </w:r>
       <w:r>
-        <w:rPr>
-          <w:lang w:val="fr-CH"/>
-        </w:rPr>
         <w:t>pleine</w:t>
       </w:r>
       <w:r>
-        <w:rPr>
-          <w:lang w:val="fr-CH"/>
-        </w:rPr>
         <w:t xml:space="preserve"> expansion</w:t>
       </w:r>
       <w:r>
-        <w:rPr>
-          <w:lang w:val="fr-CH"/>
-        </w:rPr>
         <w:t xml:space="preserve">. Avec ses avantages par rapport à l’usinage traditionnel, la technologie des poudres séduit de plus en plus de clients. L’augmentation de la popularité de cette technologie a permis de diminuer le prix des poudres. </w:t>
       </w:r>
     </w:p>
     <w:p>
-      <w:pPr>
-        <w:rPr>
-          <w:lang w:val="fr-CH"/>
-        </w:rPr>
-      </w:pPr>
-      <w:r>
-        <w:rPr>
-          <w:lang w:val="fr-CH"/>
-        </w:rPr>
+      <w:r>
         <w:t>Vu que l’industrie liée aux poudres est une technologie plutôt récente, il reste de nombreux outils à développer pour développer cette technique d’impression et ainsi améliorer les propriétés et la précision des pièces imprimées.</w:t>
       </w:r>
     </w:p>
     <w:p>
       <w:pPr>
         <w:pStyle w:val="Titre1"/>
-        <w:rPr>
-          <w:lang w:val="fr-CH"/>
-        </w:rPr>
-      </w:pPr>
-      <w:bookmarkStart w:id="5" w:name="_Toc73105511"/>
-      <w:r>
-        <w:rPr>
-          <w:lang w:val="fr-CH"/>
-        </w:rPr>
+      </w:pPr>
+      <w:bookmarkStart w:id="5" w:name="_Toc73352947"/>
+      <w:r>
         <w:t>Objectifs</w:t>
       </w:r>
       <w:bookmarkEnd w:id="5"/>
@@ -2473,56 +2800,22 @@
     <w:p>
       <w:pPr>
         <w:pStyle w:val="Corpsdetexte"/>
-        <w:rPr>
-          <w:lang w:val="fr-CH"/>
-        </w:rPr>
-      </w:pPr>
-      <w:r>
-        <w:rPr>
-          <w:lang w:val="fr-CH"/>
-        </w:rPr>
-        <w:t xml:space="preserve">Le groupe technologie des poudres de la HES-SO Valais est spécialisé dans la technique d’impression 3D « Solvent on </w:t>
-      </w:r>
-      <w:proofErr w:type="gramStart"/>
-      <w:r>
-        <w:rPr>
-          <w:lang w:val="fr-CH"/>
-        </w:rPr>
-        <w:t>Granules</w:t>
-      </w:r>
-      <w:proofErr w:type="gramEnd"/>
-      <w:r>
-        <w:rPr>
-          <w:lang w:val="fr-CH"/>
-        </w:rPr>
-        <w:t xml:space="preserve"> ». Après l’impression a proprement dite, les pièces sont consolidées par frittage. Lors de cette opération, les pièces peuvent s’affaisser si elles ne sont pas soutenues par un support adéquat. </w:t>
-      </w:r>
-    </w:p>
-    <w:p>
-      <w:pPr>
-        <w:rPr>
-          <w:lang w:val="fr-CH"/>
-        </w:rPr>
-      </w:pPr>
-      <w:r>
-        <w:rPr>
-          <w:lang w:val="fr-CH"/>
-        </w:rPr>
+      </w:pPr>
+      <w:r>
+        <w:t xml:space="preserve">Le groupe technologie des poudres de la HES-SO Valais est spécialisé dans la technique d’impression 3D « Solvent on Granules ». Après l’impression a proprement dite, les pièces sont consolidées par frittage. Lors de cette opération, les pièces peuvent s’affaisser si elles ne sont pas soutenues par un support adéquat. </w:t>
+      </w:r>
+    </w:p>
+    <w:p>
+      <w:r>
         <w:t>Le projet proposé a pour but de réaliser un logiciel (ou partie de logiciel) effectuant une génération automatique d’un support adapté à la forme de la pièce imprimé.</w:t>
       </w:r>
     </w:p>
     <w:p>
       <w:pPr>
         <w:pStyle w:val="Titre1"/>
-        <w:rPr>
-          <w:lang w:val="fr-CH"/>
-        </w:rPr>
-      </w:pPr>
-      <w:bookmarkStart w:id="6" w:name="_Toc73105512"/>
-      <w:r>
-        <w:rPr>
-          <w:lang w:val="fr-CH"/>
-        </w:rPr>
+      </w:pPr>
+      <w:bookmarkStart w:id="6" w:name="_Toc73352948"/>
+      <w:r>
         <w:t>Cahier des charges</w:t>
       </w:r>
       <w:bookmarkEnd w:id="6"/>
@@ -2530,14 +2823,8 @@
     <w:p>
       <w:pPr>
         <w:pStyle w:val="Corpsdetexte"/>
-        <w:rPr>
-          <w:lang w:val="fr-CH"/>
-        </w:rPr>
-      </w:pPr>
-      <w:r>
-        <w:rPr>
-          <w:lang w:val="fr-CH"/>
-        </w:rPr>
+      </w:pPr>
+      <w:r>
         <w:t>Les objectifs du cahier des charges sont les suivants :</w:t>
       </w:r>
     </w:p>
@@ -2548,50 +2835,26 @@
           <w:ilvl w:val="0"/>
           <w:numId w:val="15"/>
         </w:numPr>
-        <w:rPr>
-          <w:lang w:val="fr-CH"/>
-        </w:rPr>
-      </w:pPr>
-      <w:r>
-        <w:rPr>
-          <w:lang w:val="fr-CH"/>
-        </w:rPr>
+      </w:pPr>
+      <w:r>
         <w:t xml:space="preserve">Etudier et comprendre l’imprimante 3D, son fonctionnement et surtout son contrôle par un fichier </w:t>
       </w:r>
       <w:r>
-        <w:rPr>
-          <w:lang w:val="fr-CH"/>
-        </w:rPr>
         <w:t>"</w:t>
       </w:r>
       <w:r>
-        <w:rPr>
-          <w:lang w:val="fr-CH"/>
-        </w:rPr>
         <w:t>3D </w:t>
       </w:r>
       <w:r>
-        <w:rPr>
-          <w:lang w:val="fr-CH"/>
-        </w:rPr>
         <w:t>"</w:t>
       </w:r>
       <w:r>
-        <w:rPr>
-          <w:lang w:val="fr-CH"/>
-        </w:rPr>
         <w:t>.</w:t>
       </w:r>
       <w:r>
-        <w:rPr>
-          <w:lang w:val="fr-CH"/>
-        </w:rPr>
         <w:tab/>
       </w:r>
       <w:r>
-        <w:rPr>
-          <w:lang w:val="fr-CH"/>
-        </w:rPr>
         <w:br/>
         <w:t>Comprendre le format et la structure de ce fichier.</w:t>
       </w:r>
@@ -2603,14 +2866,8 @@
           <w:ilvl w:val="0"/>
           <w:numId w:val="15"/>
         </w:numPr>
-        <w:rPr>
-          <w:lang w:val="fr-CH"/>
-        </w:rPr>
-      </w:pPr>
-      <w:r>
-        <w:rPr>
-          <w:lang w:val="fr-CH"/>
-        </w:rPr>
+      </w:pPr>
+      <w:r>
         <w:t>Proposer / choisir un algorithme capable de déterminer la forme du support en partant de la forme de l’objet à imprimer en 3D.</w:t>
       </w:r>
     </w:p>
@@ -2621,38 +2878,20 @@
           <w:ilvl w:val="0"/>
           <w:numId w:val="15"/>
         </w:numPr>
-        <w:rPr>
-          <w:lang w:val="fr-CH"/>
-        </w:rPr>
-      </w:pPr>
-      <w:r>
-        <w:rPr>
-          <w:lang w:val="fr-CH"/>
-        </w:rPr>
+      </w:pPr>
+      <w:r>
         <w:t xml:space="preserve">Concevoir et implémenter un logiciel qui est capable de créer un fichier </w:t>
       </w:r>
       <w:r>
-        <w:rPr>
-          <w:lang w:val="fr-CH"/>
-        </w:rPr>
         <w:t>"</w:t>
       </w:r>
       <w:r>
-        <w:rPr>
-          <w:lang w:val="fr-CH"/>
-        </w:rPr>
         <w:t>3D </w:t>
       </w:r>
       <w:r>
-        <w:rPr>
-          <w:lang w:val="fr-CH"/>
-        </w:rPr>
         <w:t>"</w:t>
       </w:r>
       <w:r>
-        <w:rPr>
-          <w:lang w:val="fr-CH"/>
-        </w:rPr>
         <w:t xml:space="preserve"> qui représente le support et qui peut être utilisé pour piloter l’imprimante 3D.</w:t>
       </w:r>
     </w:p>
@@ -2663,14 +2902,8 @@
           <w:ilvl w:val="0"/>
           <w:numId w:val="15"/>
         </w:numPr>
-        <w:rPr>
-          <w:lang w:val="fr-CH"/>
-        </w:rPr>
-      </w:pPr>
-      <w:r>
-        <w:rPr>
-          <w:lang w:val="fr-CH"/>
-        </w:rPr>
+      </w:pPr>
+      <w:r>
         <w:t>Tester et optimiser ce logiciel avec des formes simples.</w:t>
       </w:r>
     </w:p>
@@ -2681,38 +2914,18 @@
           <w:ilvl w:val="0"/>
           <w:numId w:val="15"/>
         </w:numPr>
-        <w:rPr>
-          <w:lang w:val="fr-CH"/>
-        </w:rPr>
-      </w:pPr>
-      <w:r>
-        <w:rPr>
-          <w:lang w:val="fr-CH"/>
-        </w:rPr>
+      </w:pPr>
+      <w:r>
         <w:t>Etablir une documentation technique et un rapport final du travail réalisé</w:t>
       </w:r>
     </w:p>
     <w:p>
       <w:pPr>
         <w:pStyle w:val="Titre1"/>
-        <w:rPr>
-          <w:lang w:val="fr-CH"/>
-        </w:rPr>
-      </w:pPr>
-      <w:bookmarkStart w:id="7" w:name="_Toc73105513"/>
-      <w:proofErr w:type="gramStart"/>
-      <w:r>
-        <w:rPr>
-          <w:lang w:val="fr-CH"/>
-        </w:rPr>
-        <w:t>Solvent on</w:t>
-      </w:r>
-      <w:proofErr w:type="gramEnd"/>
-      <w:r>
-        <w:rPr>
-          <w:lang w:val="fr-CH"/>
-        </w:rPr>
-        <w:t xml:space="preserve"> Granule 3D Printing (SG-3DP)</w:t>
+      </w:pPr>
+      <w:bookmarkStart w:id="7" w:name="_Toc73352949"/>
+      <w:r>
+        <w:t>Solvent on Granule 3D Printing (SG-3DP)</w:t>
       </w:r>
       <w:bookmarkEnd w:id="7"/>
     </w:p>
@@ -2720,7 +2933,7 @@
       <w:pPr>
         <w:pStyle w:val="Titre2"/>
       </w:pPr>
-      <w:bookmarkStart w:id="8" w:name="_Toc73105514"/>
+      <w:bookmarkStart w:id="8" w:name="_Toc73352950"/>
       <w:r>
         <w:t>Principe</w:t>
       </w:r>
@@ -2729,243 +2942,121 @@
     <w:p>
       <w:pPr>
         <w:pStyle w:val="Corpsdetexte"/>
-        <w:rPr>
-          <w:lang w:val="fr-CH"/>
-        </w:rPr>
-      </w:pPr>
-      <w:r>
-        <w:rPr>
-          <w:lang w:val="fr-CH"/>
-        </w:rPr>
-        <w:t xml:space="preserve">Le groupe technologie des poudres de la HES-SO a développé un procédé génératif appelé « Solvent on </w:t>
-      </w:r>
-      <w:proofErr w:type="gramStart"/>
-      <w:r>
-        <w:rPr>
-          <w:lang w:val="fr-CH"/>
-        </w:rPr>
-        <w:t>Granules</w:t>
-      </w:r>
-      <w:proofErr w:type="gramEnd"/>
-      <w:r>
-        <w:rPr>
-          <w:lang w:val="fr-CH"/>
-        </w:rPr>
-        <w:t xml:space="preserve"> ». Ce procédé consiste à déposer sélectivement un agent liant pour joindre des particules de poudre ou des granulés (agglomérats poudre-liant) et </w:t>
-      </w:r>
-      <w:r>
-        <w:rPr>
-          <w:lang w:val="fr-CH"/>
-        </w:rPr>
+      </w:pPr>
+      <w:r>
+        <w:t xml:space="preserve">Le groupe technologie des poudres de la HES-SO a développé un procédé génératif appelé « Solvent on Granules ». Ce procédé consiste à déposer sélectivement un agent liant pour joindre des particules de poudre ou des granulés (agglomérats poudre-liant) et </w:t>
+      </w:r>
+      <w:r>
         <w:t xml:space="preserve">ainsi </w:t>
       </w:r>
       <w:r>
-        <w:rPr>
-          <w:lang w:val="fr-CH"/>
-        </w:rPr>
         <w:t xml:space="preserve">construire un objet couche par couche. Le développement </w:t>
       </w:r>
       <w:r>
-        <w:rPr>
-          <w:lang w:val="fr-CH"/>
-        </w:rPr>
         <w:t xml:space="preserve">de cette méthode s’inspire de la technologie </w:t>
       </w:r>
       <w:proofErr w:type="spellStart"/>
       <w:r>
-        <w:rPr>
-          <w:lang w:val="fr-CH"/>
-        </w:rPr>
         <w:t>three-dimensional</w:t>
       </w:r>
       <w:proofErr w:type="spellEnd"/>
       <w:r>
-        <w:rPr>
-          <w:lang w:val="fr-CH"/>
-        </w:rPr>
         <w:t xml:space="preserve"> printing. </w:t>
       </w:r>
     </w:p>
     <w:p>
       <w:pPr>
         <w:pStyle w:val="Corpsdetexte"/>
-        <w:rPr>
-          <w:lang w:val="fr-CH"/>
-        </w:rPr>
-      </w:pPr>
-      <w:r>
-        <w:rPr>
-          <w:lang w:val="fr-CH"/>
-        </w:rPr>
+      </w:pPr>
+      <w:r>
         <w:t xml:space="preserve">Dans la technologie classique, une colle ou </w:t>
       </w:r>
       <w:r>
-        <w:rPr>
-          <w:lang w:val="fr-CH"/>
-        </w:rPr>
         <w:t xml:space="preserve">un </w:t>
       </w:r>
       <w:r>
-        <w:rPr>
-          <w:lang w:val="fr-CH"/>
-        </w:rPr>
         <w:t xml:space="preserve">liant est imprimé sur des couches de poudre. Ce liant est giclé par une tête d'impression dans une aire 2D pour consolider une couche. La plateforme descend </w:t>
       </w:r>
       <w:r>
-        <w:rPr>
-          <w:lang w:val="fr-CH"/>
-        </w:rPr>
         <w:t>ensuite</w:t>
       </w:r>
       <w:r>
-        <w:rPr>
-          <w:lang w:val="fr-CH"/>
-        </w:rPr>
         <w:t xml:space="preserve"> </w:t>
       </w:r>
       <w:r>
-        <w:rPr>
-          <w:lang w:val="fr-CH"/>
-        </w:rPr>
         <w:t>d’une couche d’épaisseur.</w:t>
       </w:r>
       <w:r>
-        <w:rPr>
-          <w:lang w:val="fr-CH"/>
-        </w:rPr>
         <w:t xml:space="preserve"> </w:t>
       </w:r>
       <w:r>
-        <w:rPr>
-          <w:lang w:val="fr-CH"/>
-        </w:rPr>
         <w:t>Cette opération</w:t>
       </w:r>
       <w:r>
-        <w:rPr>
-          <w:lang w:val="fr-CH"/>
-        </w:rPr>
         <w:t xml:space="preserve"> est </w:t>
       </w:r>
       <w:r>
-        <w:rPr>
-          <w:lang w:val="fr-CH"/>
-        </w:rPr>
         <w:t>répétée</w:t>
       </w:r>
       <w:r>
-        <w:rPr>
-          <w:lang w:val="fr-CH"/>
-        </w:rPr>
         <w:t xml:space="preserve"> jusqu'à l'obtention de la </w:t>
       </w:r>
       <w:r>
-        <w:rPr>
-          <w:lang w:val="fr-CH"/>
-        </w:rPr>
         <w:t>forme voulue</w:t>
       </w:r>
       <w:r>
-        <w:rPr>
-          <w:lang w:val="fr-CH"/>
-        </w:rPr>
         <w:t>. Finalement, la poudre en excès est retirée et le "corps vert"</w:t>
       </w:r>
       <w:r>
-        <w:rPr>
-          <w:lang w:val="fr-CH"/>
-        </w:rPr>
         <w:t xml:space="preserve"> </w:t>
       </w:r>
       <w:r>
-        <w:rPr>
-          <w:lang w:val="fr-CH"/>
-        </w:rPr>
         <w:t xml:space="preserve">obtenu est soumis à un </w:t>
       </w:r>
       <w:proofErr w:type="spellStart"/>
       <w:r>
-        <w:rPr>
-          <w:lang w:val="fr-CH"/>
-        </w:rPr>
         <w:t>déliantage</w:t>
       </w:r>
       <w:proofErr w:type="spellEnd"/>
       <w:r>
-        <w:rPr>
-          <w:lang w:val="fr-CH"/>
-        </w:rPr>
         <w:t>,</w:t>
       </w:r>
       <w:r>
-        <w:rPr>
-          <w:lang w:val="fr-CH"/>
-        </w:rPr>
         <w:t xml:space="preserve"> suivi d'un frittage.</w:t>
       </w:r>
     </w:p>
     <w:p>
       <w:pPr>
         <w:pStyle w:val="Corpsdetexte"/>
-        <w:rPr>
-          <w:lang w:val="fr-CH"/>
-        </w:rPr>
-      </w:pPr>
-      <w:r>
-        <w:rPr>
-          <w:lang w:val="fr-CH"/>
-        </w:rPr>
+      </w:pPr>
+      <w:r>
         <w:t xml:space="preserve">L’innovation du procédé SG-3DP </w:t>
       </w:r>
       <w:r>
-        <w:rPr>
-          <w:lang w:val="fr-CH"/>
-        </w:rPr>
         <w:t>consiste à déposer un</w:t>
       </w:r>
       <w:r>
-        <w:rPr>
-          <w:lang w:val="fr-CH"/>
-        </w:rPr>
         <w:t xml:space="preserve"> solvant sur une poudre composite métal-polymère. Le solvant ramollit le liant et les granulés restent collés ensemble après </w:t>
       </w:r>
       <w:r>
-        <w:rPr>
-          <w:lang w:val="fr-CH"/>
-        </w:rPr>
         <w:lastRenderedPageBreak/>
         <w:t xml:space="preserve">l’évaporation. Le </w:t>
       </w:r>
       <w:r>
-        <w:rPr>
-          <w:lang w:val="fr-CH"/>
-        </w:rPr>
         <w:t>"corps vert"</w:t>
       </w:r>
       <w:r>
-        <w:rPr>
-          <w:lang w:val="fr-CH"/>
-        </w:rPr>
         <w:t xml:space="preserve"> généré couche par couche est ensuite consolidée par </w:t>
       </w:r>
       <w:proofErr w:type="spellStart"/>
       <w:r>
-        <w:rPr>
-          <w:lang w:val="fr-CH"/>
-        </w:rPr>
         <w:t>déliantage</w:t>
       </w:r>
       <w:proofErr w:type="spellEnd"/>
       <w:r>
-        <w:rPr>
-          <w:lang w:val="fr-CH"/>
-        </w:rPr>
         <w:t xml:space="preserve"> et frittage</w:t>
       </w:r>
       <w:r>
-        <w:rPr>
-          <w:lang w:val="fr-CH"/>
-        </w:rPr>
         <w:t>.</w:t>
       </w:r>
     </w:p>
@@ -2995,7 +3086,7 @@
                     <pic:cNvPicPr/>
                   </pic:nvPicPr>
                   <pic:blipFill>
-                    <a:blip r:embed="rId30">
+                    <a:blip r:embed="rId26">
                       <a:extLst>
                         <a:ext uri="{28A0092B-C50C-407E-A947-70E740481C1C}">
                           <a14:useLocalDpi xmlns:a14="http://schemas.microsoft.com/office/drawing/2010/main" val="0"/>
@@ -3030,150 +3121,1197 @@
       <w:r>
         <w:t xml:space="preserve">Figure </w:t>
       </w:r>
-      <w:r>
-        <w:fldChar w:fldCharType="begin"/>
-      </w:r>
-      <w:r>
-        <w:instrText xml:space="preserve"> SEQ Figure \* ARABIC </w:instrText>
-      </w:r>
-      <w:r>
-        <w:fldChar w:fldCharType="separate"/>
+      <w:fldSimple w:instr=" SEQ Figure \* ARABIC ">
+        <w:r>
+          <w:rPr>
+            <w:noProof/>
+          </w:rPr>
+          <w:t>1</w:t>
+        </w:r>
+      </w:fldSimple>
+      <w:r>
+        <w:t xml:space="preserve"> : A Faire</w:t>
+      </w:r>
+    </w:p>
+    <w:p>
+      <w:pPr>
+        <w:pStyle w:val="Corpsdetexte"/>
+      </w:pPr>
+      <w:r>
+        <w:t>Cette méthode donne plus de flexibilité pour le choix des poudres et liant et permet d’éviter le problème de blocage de buses d’impression par des fluides visqueux.</w:t>
+      </w:r>
+    </w:p>
+    <w:p>
+      <w:pPr>
+        <w:pStyle w:val="Corpsdetexte"/>
+      </w:pPr>
+      <w:r>
+        <w:t>Les pièces réalisées</w:t>
+      </w:r>
+      <w:r>
+        <w:t xml:space="preserve"> par cette méthode ont des propriétés mécaniques et une densité </w:t>
+      </w:r>
+      <w:r>
+        <w:t>proche de celles produites par les procédés de fabrication conventionnels.</w:t>
+      </w:r>
+    </w:p>
+    <w:p>
+      <w:pPr>
+        <w:pStyle w:val="Titre2"/>
+      </w:pPr>
+      <w:bookmarkStart w:id="9" w:name="_Toc73352951"/>
+      <w:r>
+        <w:t>File 3D</w:t>
+      </w:r>
+      <w:bookmarkEnd w:id="9"/>
+    </w:p>
+    <w:p>
+      <w:pPr>
+        <w:pStyle w:val="Corpsdetexte"/>
+      </w:pPr>
+    </w:p>
+    <w:p>
+      <w:pPr>
+        <w:pStyle w:val="Titre2"/>
+      </w:pPr>
+      <w:bookmarkStart w:id="10" w:name="_Toc73352952"/>
+      <w:r>
+        <w:t>Génération de support</w:t>
+      </w:r>
+      <w:bookmarkEnd w:id="10"/>
+    </w:p>
+    <w:p>
+      <w:r>
+        <w:t>(Schéma bloc qui montre le principe du script : import-&gt;</w:t>
+      </w:r>
+      <w:proofErr w:type="spellStart"/>
+      <w:r>
+        <w:t>génére</w:t>
+      </w:r>
+      <w:proofErr w:type="spellEnd"/>
+      <w:r>
+        <w:t>-&gt;export)</w:t>
+      </w:r>
+    </w:p>
+    <w:p>
+      <w:pPr>
+        <w:spacing w:after="200" w:line="276" w:lineRule="auto"/>
+        <w:jc w:val="left"/>
+      </w:pPr>
+      <w:r>
+        <w:br w:type="page"/>
+      </w:r>
+    </w:p>
+    <w:p>
+      <w:pPr>
+        <w:pStyle w:val="Titre1"/>
+      </w:pPr>
+      <w:bookmarkStart w:id="11" w:name="_Toc73352953"/>
+      <w:proofErr w:type="spellStart"/>
+      <w:r>
+        <w:lastRenderedPageBreak/>
+        <w:t>Meshmixer</w:t>
+      </w:r>
+      <w:bookmarkEnd w:id="11"/>
+      <w:proofErr w:type="spellEnd"/>
+    </w:p>
+    <w:p>
+      <w:pPr>
+        <w:pStyle w:val="Corpsdetexte"/>
+      </w:pPr>
+      <w:proofErr w:type="spellStart"/>
+      <w:r>
+        <w:t>Meshmixer</w:t>
+      </w:r>
+      <w:proofErr w:type="spellEnd"/>
+      <w:r>
+        <w:t xml:space="preserve"> est un logiciel gratuit et open source propos</w:t>
+      </w:r>
+      <w:r>
+        <w:t>é</w:t>
+      </w:r>
+      <w:r>
+        <w:t xml:space="preserve"> par Autodesk</w:t>
+      </w:r>
+      <w:r>
+        <w:t xml:space="preserve"> qui offre plusieurs fonctionnalités utiles dans la modélisation 3D. </w:t>
+      </w:r>
+      <w:proofErr w:type="spellStart"/>
+      <w:r>
+        <w:t>Meshmixer</w:t>
+      </w:r>
+      <w:proofErr w:type="spellEnd"/>
+      <w:r>
+        <w:t xml:space="preserve"> est principalement utilisé pour la réparation et le nettoyage de maillages, la préparation à l’impression 3D et la modification d’objet 3D. </w:t>
+      </w:r>
+      <w:proofErr w:type="spellStart"/>
+      <w:r>
+        <w:t>Meshmixer</w:t>
+      </w:r>
+      <w:proofErr w:type="spellEnd"/>
+      <w:r>
+        <w:t>, comme le surnomme Autodesk, est une sorte de « couteau suisse » pour les maillages 3D.</w:t>
+      </w:r>
+    </w:p>
+    <w:p>
+      <w:pPr>
+        <w:pStyle w:val="Corpsdetexte"/>
+      </w:pPr>
+      <w:r>
+        <w:t xml:space="preserve">Le choix d’étudier </w:t>
+      </w:r>
+      <w:proofErr w:type="spellStart"/>
+      <w:r>
+        <w:t>Meshmixer</w:t>
+      </w:r>
+      <w:proofErr w:type="spellEnd"/>
+      <w:r>
+        <w:t xml:space="preserve"> pour générer des supports </w:t>
+      </w:r>
+      <w:r>
+        <w:t>est dû au fait que ce soit un logiciel gratuit et open source. De plus, il possède une interface de programmation d’applications (API) qui permet d’automatiser des scripts</w:t>
+      </w:r>
+      <w:r>
+        <w:t xml:space="preserve"> avec des </w:t>
+      </w:r>
+      <w:r>
+        <w:t>lignes de code</w:t>
+      </w:r>
+      <w:r>
+        <w:t xml:space="preserve"> en python</w:t>
+      </w:r>
+      <w:r>
+        <w:t xml:space="preserve"> et donc de </w:t>
+      </w:r>
+      <w:r>
+        <w:t>faire une</w:t>
+      </w:r>
+      <w:r>
+        <w:t xml:space="preserve"> génération de</w:t>
+      </w:r>
+      <w:r>
+        <w:t xml:space="preserve"> </w:t>
+      </w:r>
+      <w:r>
+        <w:t>supports automatiques.</w:t>
+      </w:r>
+    </w:p>
+    <w:p>
+      <w:pPr>
+        <w:pStyle w:val="Titre2"/>
+      </w:pPr>
+      <w:bookmarkStart w:id="12" w:name="_Toc73352954"/>
+      <w:r>
+        <w:t>Tests</w:t>
+      </w:r>
+      <w:bookmarkEnd w:id="12"/>
+    </w:p>
+    <w:p>
+      <w:pPr>
+        <w:pStyle w:val="Corpsdetexte"/>
+      </w:pPr>
+      <w:r>
+        <w:t xml:space="preserve">Afin de générer des supports, il a d’abord fallu </w:t>
+      </w:r>
+      <w:r>
+        <w:t>vérifier que l’API était capable de réaliser les actions nécessaires de la figure X. Puis,</w:t>
+      </w:r>
+      <w:r>
+        <w:t xml:space="preserve"> il a fallu</w:t>
+      </w:r>
+      <w:r>
+        <w:t xml:space="preserve"> regarder </w:t>
+      </w:r>
+      <w:r>
+        <w:t>comment générer les supports.</w:t>
+      </w:r>
+    </w:p>
+    <w:p>
+      <w:pPr>
+        <w:pStyle w:val="Corpsdetexte"/>
+      </w:pPr>
+      <w:r>
+        <w:t>Le premier script permettait ceci :</w:t>
+      </w:r>
+    </w:p>
+    <w:p>
+      <w:pPr>
+        <w:pStyle w:val="Corpsdetexte"/>
+      </w:pPr>
+      <w:r>
+        <w:t>[</w:t>
+      </w:r>
+    </w:p>
+    <w:p>
+      <w:pPr>
+        <w:pStyle w:val="Corpsdetexte"/>
+      </w:pPr>
+    </w:p>
+    <w:p>
+      <w:pPr>
+        <w:pStyle w:val="Corpsdetexte"/>
+      </w:pPr>
+    </w:p>
+    <w:p>
+      <w:pPr>
+        <w:pStyle w:val="Corpsdetexte"/>
+      </w:pPr>
+    </w:p>
+    <w:p>
+      <w:pPr>
+        <w:pStyle w:val="Corpsdetexte"/>
+      </w:pPr>
+      <w:r>
+        <w:tab/>
+      </w:r>
+      <w:r>
+        <w:tab/>
+        <w:t xml:space="preserve">Premier script </w:t>
+      </w:r>
+      <w:proofErr w:type="spellStart"/>
+      <w:r>
+        <w:t>meshmixer</w:t>
+      </w:r>
+      <w:proofErr w:type="spellEnd"/>
+      <w:r>
+        <w:t xml:space="preserve"> avec l’outil support de </w:t>
+      </w:r>
+      <w:proofErr w:type="spellStart"/>
+      <w:r>
+        <w:t>Meshmixer</w:t>
+      </w:r>
+      <w:proofErr w:type="spellEnd"/>
+    </w:p>
+    <w:p>
+      <w:pPr>
+        <w:pStyle w:val="Corpsdetexte"/>
+      </w:pPr>
+    </w:p>
+    <w:p>
+      <w:pPr>
+        <w:pStyle w:val="Corpsdetexte"/>
+      </w:pPr>
+    </w:p>
+    <w:p>
+      <w:pPr>
+        <w:pStyle w:val="Corpsdetexte"/>
+      </w:pPr>
+    </w:p>
+    <w:p>
+      <w:pPr>
+        <w:pStyle w:val="Corpsdetexte"/>
+      </w:pPr>
+      <w:r>
+        <w:t>]</w:t>
+      </w:r>
+    </w:p>
+    <w:p>
+      <w:pPr>
+        <w:pStyle w:val="Corpsdetexte"/>
+      </w:pPr>
+      <w:proofErr w:type="spellStart"/>
+      <w:r>
+        <w:t>Meshmixer</w:t>
+      </w:r>
+      <w:proofErr w:type="spellEnd"/>
+      <w:r>
+        <w:t xml:space="preserve"> possède un outil pour générer les supports</w:t>
+      </w:r>
+      <w:r>
+        <w:t xml:space="preserve"> C</w:t>
+      </w:r>
+      <w:r>
+        <w:t xml:space="preserve">ependant cet outil est utilisé pour les impressions 3D plastiques et </w:t>
+      </w:r>
+      <w:r>
+        <w:t xml:space="preserve">utilise le principe de </w:t>
+      </w:r>
+      <w:proofErr w:type="spellStart"/>
+      <w:r>
+        <w:t>tree</w:t>
+      </w:r>
+      <w:proofErr w:type="spellEnd"/>
+      <w:r>
+        <w:t xml:space="preserve"> support. Comme son nom l’indique, le </w:t>
+      </w:r>
+      <w:proofErr w:type="spellStart"/>
+      <w:r>
+        <w:t>tree</w:t>
+      </w:r>
+      <w:proofErr w:type="spellEnd"/>
+      <w:r>
+        <w:t xml:space="preserve"> support </w:t>
+      </w:r>
+      <w:r>
+        <w:t xml:space="preserve">imite la structure d’un arbre avec son tronc et ses branches. Les avantages de ce type de supports </w:t>
+      </w:r>
+      <w:r>
+        <w:t>sont la</w:t>
+      </w:r>
+      <w:r>
+        <w:t xml:space="preserve"> quantité de matière et la facilité de séparation des supports de la pièce. </w:t>
+      </w:r>
+      <w:r>
+        <w:t>Ce qui est un avantage pour l’impression 3D n’est pas le cas pour les supports de frittage. En effet, vu que les supports de frittage ne sont pas reliés à la pièce, ils doivent être stables</w:t>
+      </w:r>
+      <w:r>
+        <w:t xml:space="preserve"> et simples afin de pouvoir être imprimer sans support. Malgré des supports qui pourraient fonctionner pour des formes simples</w:t>
+      </w:r>
+      <w:r>
+        <w:t xml:space="preserve"> (Figure 1a)</w:t>
+      </w:r>
+      <w:r>
+        <w:t xml:space="preserve">, il y a plusieurs cas où l’utilisation de </w:t>
+      </w:r>
+      <w:proofErr w:type="spellStart"/>
+      <w:r>
+        <w:t>tree</w:t>
+      </w:r>
+      <w:proofErr w:type="spellEnd"/>
+      <w:r>
+        <w:t xml:space="preserve"> supports ne convient pas</w:t>
+      </w:r>
+      <w:r>
+        <w:t>, peu importe les réglages des supports</w:t>
+      </w:r>
+      <w:r>
+        <w:t xml:space="preserve"> </w:t>
+      </w:r>
+      <w:r>
+        <w:t>(Figure 1</w:t>
+      </w:r>
+      <w:r>
+        <w:t>b</w:t>
+      </w:r>
+      <w:r>
+        <w:t>)</w:t>
+      </w:r>
+      <w:r>
+        <w:t xml:space="preserve">. </w:t>
+      </w:r>
+    </w:p>
+    <w:p>
+      <w:pPr>
+        <w:pStyle w:val="Corpsdetexte"/>
+      </w:pPr>
+      <w:r>
+        <w:t>[</w:t>
+      </w:r>
+    </w:p>
+    <w:p>
+      <w:pPr>
+        <w:pStyle w:val="Corpsdetexte"/>
+      </w:pPr>
+    </w:p>
+    <w:p>
+      <w:pPr>
+        <w:pStyle w:val="Corpsdetexte"/>
+      </w:pPr>
+    </w:p>
+    <w:p>
+      <w:pPr>
+        <w:pStyle w:val="Corpsdetexte"/>
+      </w:pPr>
+      <w:r>
+        <w:tab/>
+        <w:t xml:space="preserve">Figure </w:t>
+      </w:r>
+      <w:proofErr w:type="spellStart"/>
+      <w:r>
+        <w:t>tree</w:t>
+      </w:r>
+      <w:proofErr w:type="spellEnd"/>
+      <w:r>
+        <w:t xml:space="preserve"> support</w:t>
+      </w:r>
+    </w:p>
+    <w:p>
+      <w:pPr>
+        <w:pStyle w:val="Corpsdetexte"/>
+      </w:pPr>
+    </w:p>
+    <w:p>
+      <w:pPr>
+        <w:pStyle w:val="Corpsdetexte"/>
+      </w:pPr>
+      <w:r>
+        <w:t>]</w:t>
+      </w:r>
+    </w:p>
+    <w:p>
+      <w:pPr>
+        <w:spacing w:after="200" w:line="276" w:lineRule="auto"/>
+        <w:jc w:val="left"/>
+      </w:pPr>
+      <w:r>
+        <w:br w:type="page"/>
+      </w:r>
+    </w:p>
+    <w:p>
+      <w:pPr>
+        <w:pStyle w:val="Corpsdetexte"/>
+      </w:pPr>
+      <w:r>
+        <w:lastRenderedPageBreak/>
+        <w:t xml:space="preserve">Un autre script a été réalisé sur </w:t>
+      </w:r>
+      <w:proofErr w:type="spellStart"/>
+      <w:r>
+        <w:t>Meshmixer</w:t>
+      </w:r>
+      <w:proofErr w:type="spellEnd"/>
+      <w:r>
+        <w:t>.</w:t>
+      </w:r>
+    </w:p>
+    <w:p>
+      <w:pPr>
+        <w:pStyle w:val="Corpsdetexte"/>
+      </w:pPr>
+      <w:r>
+        <w:t>[</w:t>
+      </w:r>
+    </w:p>
+    <w:p>
+      <w:pPr>
+        <w:pStyle w:val="Corpsdetexte"/>
+      </w:pPr>
+    </w:p>
+    <w:p>
+      <w:pPr>
+        <w:pStyle w:val="Corpsdetexte"/>
+      </w:pPr>
+    </w:p>
+    <w:p>
+      <w:pPr>
+        <w:pStyle w:val="Corpsdetexte"/>
+      </w:pPr>
+      <w:r>
+        <w:tab/>
+      </w:r>
+      <w:r>
+        <w:tab/>
+        <w:t>Schéma bloc semi-automatique</w:t>
+      </w:r>
+    </w:p>
+    <w:p>
+      <w:pPr>
+        <w:pStyle w:val="Corpsdetexte"/>
+      </w:pPr>
+    </w:p>
+    <w:p>
+      <w:pPr>
+        <w:pStyle w:val="Corpsdetexte"/>
+      </w:pPr>
+    </w:p>
+    <w:p>
+      <w:pPr>
+        <w:pStyle w:val="Corpsdetexte"/>
+      </w:pPr>
+    </w:p>
+    <w:p>
+      <w:pPr>
+        <w:pStyle w:val="Corpsdetexte"/>
+      </w:pPr>
+      <w:r>
+        <w:t>]</w:t>
+      </w:r>
+    </w:p>
+    <w:p>
+      <w:pPr>
+        <w:pStyle w:val="Corpsdetexte"/>
+      </w:pPr>
+    </w:p>
+    <w:p>
+      <w:pPr>
+        <w:pStyle w:val="Corpsdetexte"/>
+      </w:pPr>
+      <w:r>
+        <w:t xml:space="preserve">Ce script permet de montrer que l’on peut faire des supports très simples pour des pièces compliquées. Néanmoins, vu que ce script n’est pas automatique et est très peu ergonomique et </w:t>
+      </w:r>
+      <w:r>
+        <w:t>flexible</w:t>
+      </w:r>
+      <w:r>
+        <w:t>, il n’a pas été développé plus loin.</w:t>
+      </w:r>
+    </w:p>
+    <w:p>
+      <w:pPr>
+        <w:pStyle w:val="Titre2"/>
+      </w:pPr>
+      <w:bookmarkStart w:id="13" w:name="_Toc73352955"/>
+      <w:r>
+        <w:t>Résultats</w:t>
+      </w:r>
+      <w:bookmarkEnd w:id="13"/>
+    </w:p>
+    <w:p>
+      <w:r>
+        <w:t xml:space="preserve">Les scripts réalisés sur </w:t>
+      </w:r>
+      <w:proofErr w:type="spellStart"/>
+      <w:r>
+        <w:t>Meshmixer</w:t>
+      </w:r>
+      <w:proofErr w:type="spellEnd"/>
+      <w:r>
+        <w:t xml:space="preserve"> ont montré que les fonctionnalités de l’API de ce logiciel n’étaient pas les plus adaptées à l’utilisation voulue. De plus</w:t>
+      </w:r>
+      <w:r>
+        <w:t xml:space="preserve">, </w:t>
+      </w:r>
+      <w:proofErr w:type="spellStart"/>
+      <w:r>
+        <w:t>Meshmixer</w:t>
+      </w:r>
+      <w:proofErr w:type="spellEnd"/>
+      <w:r>
+        <w:t xml:space="preserve"> a presque été abandonné par Autodesk. La dernière mise à jour remonte au 17 avril 2018 et son API utilise Python 2.7. Pour ces raisons, il a été décidé de rechercher un autre programme pour générer les supports de frittage.</w:t>
+      </w:r>
+    </w:p>
+    <w:p>
+      <w:pPr>
+        <w:spacing w:after="200" w:line="276" w:lineRule="auto"/>
+        <w:jc w:val="left"/>
+      </w:pPr>
+      <w:r>
+        <w:br w:type="page"/>
+      </w:r>
+    </w:p>
+    <w:p>
+      <w:pPr>
+        <w:pStyle w:val="Titre1"/>
+      </w:pPr>
+      <w:bookmarkStart w:id="14" w:name="_Toc73352956"/>
+      <w:r>
+        <w:lastRenderedPageBreak/>
+        <w:t>Blender</w:t>
+      </w:r>
+      <w:bookmarkEnd w:id="14"/>
+    </w:p>
+    <w:p>
+      <w:pPr>
+        <w:pStyle w:val="Corpsdetexte"/>
+      </w:pPr>
+      <w:r>
+        <w:t>Blender est un logiciel gratuit et open source développé par la Fondation Blender.</w:t>
+      </w:r>
+      <w:r>
+        <w:t xml:space="preserve"> </w:t>
+      </w:r>
+      <w:r>
+        <w:t> Il prend en charge l'intégralité du pipeline 3D : modélisation, rigging, animation, simulation, rendu, composition et suivi de mouvement, voir même montage vidéo et création de jeux</w:t>
+      </w:r>
+      <w:r>
+        <w:t xml:space="preserve"> (Mettre source de la phrase là)</w:t>
+      </w:r>
+      <w:r>
+        <w:t>.</w:t>
+      </w:r>
+      <w:r>
+        <w:t xml:space="preserve"> </w:t>
+      </w:r>
+    </w:p>
+    <w:p>
+      <w:pPr>
+        <w:pStyle w:val="Corpsdetexte"/>
+      </w:pPr>
+      <w:r>
+        <w:t>Le choix de Blender s’explique par le fait que ce logiciel est gratuit</w:t>
+      </w:r>
+      <w:r>
+        <w:t>,</w:t>
+      </w:r>
+      <w:r>
+        <w:t xml:space="preserve"> open source</w:t>
+      </w:r>
+      <w:r>
+        <w:t xml:space="preserve"> et possède de nombreuses fonctionnalités 3D. De plus, Blender </w:t>
+      </w:r>
+      <w:r>
+        <w:t xml:space="preserve">possède une interface de programmation d’applications (API) </w:t>
+      </w:r>
+      <w:r>
+        <w:t xml:space="preserve">pour </w:t>
+      </w:r>
+      <w:r>
+        <w:t xml:space="preserve">automatiser des scripts avec des lignes de code en python et donc </w:t>
+      </w:r>
+      <w:r>
+        <w:t>de générer automatiquement des supports.</w:t>
+      </w:r>
+    </w:p>
+    <w:p>
+      <w:pPr>
+        <w:pStyle w:val="Titre2"/>
+      </w:pPr>
+      <w:bookmarkStart w:id="15" w:name="_Toc73352957"/>
+      <w:r>
+        <w:t>Tests</w:t>
+      </w:r>
+      <w:bookmarkEnd w:id="15"/>
+    </w:p>
+    <w:p>
+      <w:pPr>
+        <w:pStyle w:val="Corpsdetexte"/>
+      </w:pPr>
+      <w:r>
+        <w:t>Blender possède de nombreuses fonctionnalités pour créer les supports</w:t>
+      </w:r>
+      <w:r>
+        <w:t>. Le script suit les actions de la figure X</w:t>
+      </w:r>
+      <w:r>
+        <w:t xml:space="preserve"> </w:t>
+      </w:r>
+      <w:r>
+        <w:t xml:space="preserve">ce qui, sous Blender, donne le schéma bloc suivant : </w:t>
+      </w:r>
+    </w:p>
+    <w:p>
+      <w:pPr>
+        <w:pStyle w:val="Corpsdetexte"/>
+        <w:jc w:val="center"/>
+      </w:pPr>
+      <w:r>
+        <w:t xml:space="preserve"> </w:t>
       </w:r>
       <w:r>
         <w:rPr>
           <w:noProof/>
         </w:rPr>
-        <w:t>1</w:t>
-      </w:r>
-      <w:r>
-        <w:fldChar w:fldCharType="end"/>
-      </w:r>
-      <w:r>
-        <w:t xml:space="preserve"> : A Faire</w:t>
+        <w:drawing>
+          <wp:inline distT="0" distB="0" distL="0" distR="0" wp14:anchorId="0C556390" wp14:editId="1F787077">
+            <wp:extent cx="2182268" cy="3070860"/>
+            <wp:effectExtent l="0" t="0" r="8890" b="0"/>
+            <wp:docPr id="21" name="Image 21"/>
+            <wp:cNvGraphicFramePr>
+              <a:graphicFrameLocks xmlns:a="http://schemas.openxmlformats.org/drawingml/2006/main" noChangeAspect="1"/>
+            </wp:cNvGraphicFramePr>
+            <a:graphic xmlns:a="http://schemas.openxmlformats.org/drawingml/2006/main">
+              <a:graphicData uri="http://schemas.openxmlformats.org/drawingml/2006/picture">
+                <pic:pic xmlns:pic="http://schemas.openxmlformats.org/drawingml/2006/picture">
+                  <pic:nvPicPr>
+                    <pic:cNvPr id="1" name=""/>
+                    <pic:cNvPicPr/>
+                  </pic:nvPicPr>
+                  <pic:blipFill>
+                    <a:blip r:embed="rId27"/>
+                    <a:stretch>
+                      <a:fillRect/>
+                    </a:stretch>
+                  </pic:blipFill>
+                  <pic:spPr>
+                    <a:xfrm>
+                      <a:off x="0" y="0"/>
+                      <a:ext cx="2188618" cy="3079796"/>
+                    </a:xfrm>
+                    <a:prstGeom prst="rect">
+                      <a:avLst/>
+                    </a:prstGeom>
+                  </pic:spPr>
+                </pic:pic>
+              </a:graphicData>
+            </a:graphic>
+          </wp:inline>
+        </w:drawing>
       </w:r>
     </w:p>
     <w:p>
       <w:pPr>
         <w:pStyle w:val="Corpsdetexte"/>
+      </w:pPr>
+      <w:r>
+        <w:t>Le script importe</w:t>
+      </w:r>
+      <w:r>
+        <w:t xml:space="preserve"> le fichier </w:t>
+      </w:r>
+      <w:proofErr w:type="spellStart"/>
+      <w:r>
+        <w:t>stl</w:t>
+      </w:r>
+      <w:proofErr w:type="spellEnd"/>
+      <w:r>
+        <w:t xml:space="preserve"> de l’objet. L’objet va ensuite être bouger pour qu’il soit posé su le plan </w:t>
+      </w:r>
+      <w:proofErr w:type="spellStart"/>
+      <w:r>
+        <w:t>xy</w:t>
+      </w:r>
+      <w:proofErr w:type="spellEnd"/>
+      <w:r>
+        <w:t xml:space="preserve">. </w:t>
+      </w:r>
+      <w:r>
+        <w:t>A ce moment, l’utilisateur peut tourner la pièce et régler les paramètres. Le programme va ensuite sélectionner. Ensuite,</w:t>
+      </w:r>
+      <w:r>
+        <w:t xml:space="preserve"> le script va séparer les faces sélectionnées de l’objet. Puis, il va les extruder et couper ce qui se trouve sous le plan </w:t>
+      </w:r>
+      <w:proofErr w:type="spellStart"/>
+      <w:r>
+        <w:t>xy</w:t>
+      </w:r>
+      <w:proofErr w:type="spellEnd"/>
+      <w:r>
+        <w:t xml:space="preserve">. Finalement, il reste le support qui est exporté en fichier </w:t>
+      </w:r>
+      <w:proofErr w:type="spellStart"/>
+      <w:r>
+        <w:t>stl</w:t>
+      </w:r>
+      <w:proofErr w:type="spellEnd"/>
+      <w:r>
+        <w:t>.</w:t>
+      </w:r>
+      <w:r>
+        <w:t xml:space="preserve"> </w:t>
+      </w:r>
+    </w:p>
+    <w:p>
+      <w:pPr>
+        <w:pStyle w:val="Corpsdetexte"/>
+      </w:pPr>
+      <w:r>
+        <w:t>Le principe de projection orthogonale qui est, en mathématiques, une transformation de l’espace a été utilisé pour sélectionner les faces de notre objet.</w:t>
+      </w:r>
+    </w:p>
+    <w:p>
+      <w:pPr>
+        <w:pStyle w:val="Corpsdetexte"/>
+      </w:pPr>
+      <w:r>
+        <w:t>[</w:t>
+      </w:r>
+    </w:p>
+    <w:p>
+      <w:pPr>
+        <w:pStyle w:val="Corpsdetexte"/>
+      </w:pPr>
+      <w:r>
+        <w:tab/>
+      </w:r>
+      <w:r>
+        <w:tab/>
+        <w:t>Image de la projection</w:t>
+      </w:r>
+    </w:p>
+    <w:p>
+      <w:pPr>
+        <w:pStyle w:val="Corpsdetexte"/>
+      </w:pPr>
+      <w:r>
+        <w:t>]</w:t>
+      </w:r>
+    </w:p>
+    <w:p>
+      <w:pPr>
+        <w:pStyle w:val="Corpsdetexte"/>
+      </w:pPr>
+      <w:r>
+        <w:t>Pour cela, trois méthodes ont été développées :</w:t>
+      </w:r>
+    </w:p>
+    <w:p>
+      <w:pPr>
+        <w:pStyle w:val="Corpsdetexte"/>
+        <w:numPr>
+          <w:ilvl w:val="0"/>
+          <w:numId w:val="16"/>
+        </w:numPr>
+      </w:pPr>
+      <w:r>
+        <w:t>Cam</w:t>
+      </w:r>
+      <w:r>
+        <w:t>é</w:t>
+      </w:r>
+      <w:r>
+        <w:t>ra :</w:t>
+      </w:r>
+      <w:r>
+        <w:br/>
+        <w:t xml:space="preserve">Cette méthode va placer la caméra en dessous de la pièce, puis va </w:t>
+      </w:r>
+      <w:r>
+        <w:t>bouger la caméra pour que l’objet sélectionné soit cadré. Toutes les faces visibles</w:t>
+      </w:r>
+      <w:r>
+        <w:t xml:space="preserve"> sont ensuite sélectionnées</w:t>
+      </w:r>
+      <w:r>
+        <w:t>.</w:t>
+      </w:r>
+    </w:p>
+    <w:p>
+      <w:pPr>
+        <w:pStyle w:val="Corpsdetexte"/>
+        <w:numPr>
+          <w:ilvl w:val="0"/>
+          <w:numId w:val="16"/>
+        </w:numPr>
+      </w:pPr>
+      <w:r>
+        <w:lastRenderedPageBreak/>
+        <w:t>Sélection utilisateur :</w:t>
+      </w:r>
+      <w:r>
+        <w:tab/>
+      </w:r>
+      <w:r>
+        <w:br/>
+      </w:r>
+      <w:r>
+        <w:t xml:space="preserve">La méthode la plus simple, mais qui n’est pas automatique. L’utilisateur choisit manuellement quelles sont les faces sélectionnées. </w:t>
+      </w:r>
+    </w:p>
+    <w:p>
+      <w:pPr>
+        <w:pStyle w:val="Corpsdetexte"/>
+        <w:numPr>
+          <w:ilvl w:val="0"/>
+          <w:numId w:val="16"/>
+        </w:numPr>
+      </w:pPr>
+      <w:r>
+        <w:t xml:space="preserve">Calcul des faces : </w:t>
+      </w:r>
+      <w:r>
+        <w:tab/>
+      </w:r>
+      <w:r>
+        <w:br/>
+      </w:r>
+      <w:r>
+        <w:t xml:space="preserve">La méthode qui prend le plus de ressources et de temps, mais la plus fiables et flexibles. Cette méthode a besoin d’un paramètre </w:t>
+      </w:r>
+      <w:r>
+        <w:t>d</w:t>
+      </w:r>
+      <w:r>
+        <w:t>’angle max</w:t>
+      </w:r>
+      <w:r>
+        <w:t>.</w:t>
+      </w:r>
+      <w:r>
+        <w:t xml:space="preserve"> </w:t>
+      </w:r>
+      <w:r>
+        <w:t>Cette méthode va sélectionner toutes les faces où l’angle entre</w:t>
+      </w:r>
+      <w:r>
+        <w:t xml:space="preserve"> </w:t>
+      </w:r>
+      <w:r>
+        <w:t>l</w:t>
+      </w:r>
+      <w:r>
+        <w:t>e vecteur normal d</w:t>
+      </w:r>
+      <w:r>
+        <w:t>e la</w:t>
+      </w:r>
+      <w:r>
+        <w:t xml:space="preserve"> face et le vecteur de direction descendante</w:t>
+      </w:r>
+      <w:r>
+        <w:t xml:space="preserve"> est plus petit que l’angle maximum</w:t>
+      </w:r>
+      <w:r>
+        <w:t xml:space="preserve"> (Figure QQ)</w:t>
+      </w:r>
+      <w:r>
+        <w:t xml:space="preserve">. Pour les faces où c’est le cas, il faut </w:t>
+      </w:r>
+      <w:r>
+        <w:t>ensuite</w:t>
+      </w:r>
+      <w:r>
+        <w:t xml:space="preserve"> vérifier qu’il n’y ait pas de faces en dessous.</w:t>
+      </w:r>
+    </w:p>
+    <w:p>
+      <w:pPr>
+        <w:pStyle w:val="Corpsdetexte"/>
+      </w:pPr>
+      <w:r>
+        <w:t>[</w:t>
+      </w:r>
+    </w:p>
+    <w:p>
+      <w:pPr>
+        <w:pStyle w:val="Corpsdetexte"/>
+      </w:pPr>
+    </w:p>
+    <w:p>
+      <w:pPr>
+        <w:pStyle w:val="Corpsdetexte"/>
+      </w:pPr>
+    </w:p>
+    <w:p>
+      <w:pPr>
+        <w:pStyle w:val="Corpsdetexte"/>
+      </w:pPr>
+      <w:r>
+        <w:t>Résultats</w:t>
+      </w:r>
+    </w:p>
+    <w:p>
+      <w:pPr>
+        <w:pStyle w:val="Corpsdetexte"/>
+      </w:pPr>
+      <w:r>
+        <w:t>]</w:t>
+      </w:r>
+    </w:p>
+    <w:p>
+      <w:pPr>
+        <w:pStyle w:val="Corpsdetexte"/>
+      </w:pPr>
+      <w:r>
+        <w:t>Afin de mieux générer les supports, plusieurs paramètres sont à disposition de l’utilisateurs.</w:t>
+      </w:r>
+    </w:p>
+    <w:p>
+      <w:pPr>
+        <w:pStyle w:val="Corpsdetexte"/>
+      </w:pPr>
+      <w:r>
+        <w:t>Area min :</w:t>
+      </w:r>
+      <w:r>
+        <w:tab/>
+      </w:r>
+      <w:r>
+        <w:br/>
+        <w:t>L’area min indique l’aire minimale que doit avoir les faces interconnectées pour pouvoir générer les supports. Cela évite que des supports trop petits soient générés.</w:t>
+      </w:r>
+      <w:r>
+        <w:t xml:space="preserve"> La figure QW</w:t>
+      </w:r>
+      <w:r>
+        <w:t xml:space="preserve"> montre que la sélection des faces a créé quatre groupes. L’aire de ces faces est calculée et est comparée à l’area min. La comparaison montre que pour ce cas le groupe 3 a une aire trop petite est qu’il n</w:t>
+      </w:r>
+      <w:r>
+        <w:t>’</w:t>
+      </w:r>
+      <w:r>
+        <w:t>y aura pas de support.</w:t>
+      </w:r>
+    </w:p>
+    <w:p>
+      <w:pPr>
+        <w:pStyle w:val="Corpsdetexte"/>
+        <w:jc w:val="center"/>
+      </w:pPr>
+      <w:r>
         <w:rPr>
-          <w:lang w:val="fr-CH"/>
+          <w:noProof/>
         </w:rPr>
+        <w:drawing>
+          <wp:inline distT="0" distB="0" distL="0" distR="0" wp14:anchorId="400E7DE0" wp14:editId="117D9AC0">
+            <wp:extent cx="1885950" cy="2484872"/>
+            <wp:effectExtent l="0" t="0" r="0" b="0"/>
+            <wp:docPr id="18" name="Image 18"/>
+            <wp:cNvGraphicFramePr>
+              <a:graphicFrameLocks xmlns:a="http://schemas.openxmlformats.org/drawingml/2006/main" noChangeAspect="1"/>
+            </wp:cNvGraphicFramePr>
+            <a:graphic xmlns:a="http://schemas.openxmlformats.org/drawingml/2006/main">
+              <a:graphicData uri="http://schemas.openxmlformats.org/drawingml/2006/picture">
+                <pic:pic xmlns:pic="http://schemas.openxmlformats.org/drawingml/2006/picture">
+                  <pic:nvPicPr>
+                    <pic:cNvPr id="0" name="Picture 7"/>
+                    <pic:cNvPicPr>
+                      <a:picLocks noChangeAspect="1" noChangeArrowheads="1"/>
+                    </pic:cNvPicPr>
+                  </pic:nvPicPr>
+                  <pic:blipFill>
+                    <a:blip r:embed="rId28" cstate="print">
+                      <a:extLst>
+                        <a:ext uri="{28A0092B-C50C-407E-A947-70E740481C1C}">
+                          <a14:useLocalDpi xmlns:a14="http://schemas.microsoft.com/office/drawing/2010/main" val="0"/>
+                        </a:ext>
+                      </a:extLst>
+                    </a:blip>
+                    <a:srcRect/>
+                    <a:stretch>
+                      <a:fillRect/>
+                    </a:stretch>
+                  </pic:blipFill>
+                  <pic:spPr bwMode="auto">
+                    <a:xfrm>
+                      <a:off x="0" y="0"/>
+                      <a:ext cx="1889803" cy="2489948"/>
+                    </a:xfrm>
+                    <a:prstGeom prst="rect">
+                      <a:avLst/>
+                    </a:prstGeom>
+                    <a:noFill/>
+                    <a:ln>
+                      <a:noFill/>
+                    </a:ln>
+                  </pic:spPr>
+                </pic:pic>
+              </a:graphicData>
+            </a:graphic>
+          </wp:inline>
+        </w:drawing>
+      </w:r>
+    </w:p>
+    <w:p>
+      <w:pPr>
+        <w:pStyle w:val="Corpsdetexte"/>
+        <w:jc w:val="center"/>
       </w:pPr>
       <w:r>
         <w:rPr>
-          <w:lang w:val="fr-CH"/>
+          <w:noProof/>
         </w:rPr>
-        <w:t>Cette méthode donne plus de flexibilité pour le choix des poudres et liant et permet d’éviter le problème de blocage de buses d’impression par des fluides visqueux.</w:t>
+        <w:lastRenderedPageBreak/>
+        <w:drawing>
+          <wp:inline distT="0" distB="0" distL="0" distR="0" wp14:anchorId="2ADDB779" wp14:editId="3A05CB27">
+            <wp:extent cx="2103120" cy="2861187"/>
+            <wp:effectExtent l="0" t="0" r="0" b="0"/>
+            <wp:docPr id="19" name="Image 19"/>
+            <wp:cNvGraphicFramePr>
+              <a:graphicFrameLocks xmlns:a="http://schemas.openxmlformats.org/drawingml/2006/main" noChangeAspect="1"/>
+            </wp:cNvGraphicFramePr>
+            <a:graphic xmlns:a="http://schemas.openxmlformats.org/drawingml/2006/main">
+              <a:graphicData uri="http://schemas.openxmlformats.org/drawingml/2006/picture">
+                <pic:pic xmlns:pic="http://schemas.openxmlformats.org/drawingml/2006/picture">
+                  <pic:nvPicPr>
+                    <pic:cNvPr id="0" name="Picture 9"/>
+                    <pic:cNvPicPr>
+                      <a:picLocks noChangeAspect="1" noChangeArrowheads="1"/>
+                    </pic:cNvPicPr>
+                  </pic:nvPicPr>
+                  <pic:blipFill>
+                    <a:blip r:embed="rId29" cstate="print">
+                      <a:extLst>
+                        <a:ext uri="{28A0092B-C50C-407E-A947-70E740481C1C}">
+                          <a14:useLocalDpi xmlns:a14="http://schemas.microsoft.com/office/drawing/2010/main" val="0"/>
+                        </a:ext>
+                      </a:extLst>
+                    </a:blip>
+                    <a:srcRect/>
+                    <a:stretch>
+                      <a:fillRect/>
+                    </a:stretch>
+                  </pic:blipFill>
+                  <pic:spPr bwMode="auto">
+                    <a:xfrm>
+                      <a:off x="0" y="0"/>
+                      <a:ext cx="2105589" cy="2864547"/>
+                    </a:xfrm>
+                    <a:prstGeom prst="rect">
+                      <a:avLst/>
+                    </a:prstGeom>
+                    <a:noFill/>
+                    <a:ln>
+                      <a:noFill/>
+                    </a:ln>
+                  </pic:spPr>
+                </pic:pic>
+              </a:graphicData>
+            </a:graphic>
+          </wp:inline>
+        </w:drawing>
+      </w:r>
+      <w:r>
+        <w:t xml:space="preserve"> a </w:t>
+      </w:r>
+      <w:r>
+        <w:rPr>
+          <w:noProof/>
+        </w:rPr>
+        <w:drawing>
+          <wp:inline distT="0" distB="0" distL="0" distR="0" wp14:anchorId="30AEF828" wp14:editId="493278DB">
+            <wp:extent cx="2209800" cy="2856426"/>
+            <wp:effectExtent l="0" t="0" r="0" b="1270"/>
+            <wp:docPr id="20" name="Image 20"/>
+            <wp:cNvGraphicFramePr>
+              <a:graphicFrameLocks xmlns:a="http://schemas.openxmlformats.org/drawingml/2006/main" noChangeAspect="1"/>
+            </wp:cNvGraphicFramePr>
+            <a:graphic xmlns:a="http://schemas.openxmlformats.org/drawingml/2006/main">
+              <a:graphicData uri="http://schemas.openxmlformats.org/drawingml/2006/picture">
+                <pic:pic xmlns:pic="http://schemas.openxmlformats.org/drawingml/2006/picture">
+                  <pic:nvPicPr>
+                    <pic:cNvPr id="0" name="Picture 11"/>
+                    <pic:cNvPicPr>
+                      <a:picLocks noChangeAspect="1" noChangeArrowheads="1"/>
+                    </pic:cNvPicPr>
+                  </pic:nvPicPr>
+                  <pic:blipFill>
+                    <a:blip r:embed="rId30" cstate="print">
+                      <a:extLst>
+                        <a:ext uri="{28A0092B-C50C-407E-A947-70E740481C1C}">
+                          <a14:useLocalDpi xmlns:a14="http://schemas.microsoft.com/office/drawing/2010/main" val="0"/>
+                        </a:ext>
+                      </a:extLst>
+                    </a:blip>
+                    <a:srcRect/>
+                    <a:stretch>
+                      <a:fillRect/>
+                    </a:stretch>
+                  </pic:blipFill>
+                  <pic:spPr bwMode="auto">
+                    <a:xfrm>
+                      <a:off x="0" y="0"/>
+                      <a:ext cx="2222132" cy="2872367"/>
+                    </a:xfrm>
+                    <a:prstGeom prst="rect">
+                      <a:avLst/>
+                    </a:prstGeom>
+                    <a:noFill/>
+                    <a:ln>
+                      <a:noFill/>
+                    </a:ln>
+                  </pic:spPr>
+                </pic:pic>
+              </a:graphicData>
+            </a:graphic>
+          </wp:inline>
+        </w:drawing>
+      </w:r>
+      <w:r>
+        <w:t xml:space="preserve"> b</w:t>
       </w:r>
     </w:p>
     <w:p>
       <w:pPr>
         <w:pStyle w:val="Corpsdetexte"/>
-        <w:rPr>
-          <w:lang w:val="fr-CH"/>
-        </w:rPr>
-      </w:pPr>
-      <w:r>
-        <w:rPr>
-          <w:lang w:val="fr-CH"/>
-        </w:rPr>
-        <w:t>Les pièces réalisées</w:t>
-      </w:r>
-      <w:r>
-        <w:rPr>
-          <w:lang w:val="fr-CH"/>
-        </w:rPr>
-        <w:t xml:space="preserve"> par cette méthode ont des propriétés mécaniques et une densité </w:t>
-      </w:r>
-      <w:r>
-        <w:rPr>
-          <w:lang w:val="fr-CH"/>
-        </w:rPr>
-        <w:t>proche de celles produites par les procédés de fabrication conventionnels.</w:t>
-      </w:r>
-    </w:p>
-    <w:p>
-      <w:pPr>
-        <w:pStyle w:val="Titre2"/>
-      </w:pPr>
-      <w:r>
-        <w:t>File 3D</w:t>
+        <w:numPr>
+          <w:ilvl w:val="0"/>
+          <w:numId w:val="17"/>
+        </w:numPr>
+      </w:pPr>
+      <w:r>
+        <w:t xml:space="preserve">Offset : </w:t>
+      </w:r>
+      <w:r>
+        <w:tab/>
+      </w:r>
+      <w:r>
+        <w:br/>
+        <w:t xml:space="preserve">Ce paramètre permet de faire une translation verticale de l’objet. </w:t>
       </w:r>
     </w:p>
     <w:p>
       <w:pPr>
         <w:pStyle w:val="Corpsdetexte"/>
-        <w:rPr>
-          <w:lang w:val="fr-CH"/>
-        </w:rPr>
-      </w:pPr>
-    </w:p>
-    <w:p>
-      <w:pPr>
-        <w:pStyle w:val="Titre2"/>
-      </w:pPr>
-      <w:r>
-        <w:t>Génération de support</w:t>
-      </w:r>
-    </w:p>
-    <w:p>
-      <w:pPr>
-        <w:pStyle w:val="Corpsdetexte"/>
-        <w:rPr>
-          <w:lang w:val="fr-CH"/>
-        </w:rPr>
-      </w:pPr>
-    </w:p>
-    <w:p>
-      <w:pPr>
-        <w:pStyle w:val="Titre1"/>
-      </w:pPr>
-      <w:proofErr w:type="spellStart"/>
-      <w:r>
-        <w:t>Meshmixer</w:t>
-      </w:r>
-      <w:proofErr w:type="spellEnd"/>
-    </w:p>
-    <w:p>
-      <w:proofErr w:type="spellStart"/>
-      <w:r>
-        <w:t>Meshmixer</w:t>
-      </w:r>
-      <w:proofErr w:type="spellEnd"/>
-      <w:r>
-        <w:t xml:space="preserve"> </w:t>
-      </w:r>
-      <w:proofErr w:type="spellStart"/>
-      <w:r>
-        <w:t>est</w:t>
-      </w:r>
-      <w:proofErr w:type="spellEnd"/>
-      <w:r>
-        <w:t xml:space="preserve"> un </w:t>
-      </w:r>
-      <w:proofErr w:type="spellStart"/>
-      <w:r>
-        <w:t>logiciel</w:t>
-      </w:r>
-      <w:proofErr w:type="spellEnd"/>
-      <w:r>
-        <w:t xml:space="preserve"> </w:t>
-      </w:r>
-      <w:proofErr w:type="spellStart"/>
-      <w:r>
-        <w:t>gratuit</w:t>
-      </w:r>
-      <w:proofErr w:type="spellEnd"/>
-      <w:r>
-        <w:t xml:space="preserve"> et open source propose par Autodesk. </w:t>
-      </w:r>
-    </w:p>
-    <w:p>
-      <w:pPr>
-        <w:rPr>
-          <w:lang w:val="fr-CH"/>
-        </w:rPr>
-      </w:pPr>
+      </w:pPr>
+      <w:r>
+        <w:t>[photo]</w:t>
+      </w:r>
+      <w:r>
+        <w:tab/>
+      </w:r>
+      <w:r>
+        <w:br/>
+      </w:r>
     </w:p>
     <w:sectPr>
       <w:headerReference w:type="default" r:id="rId31"/>
@@ -3213,23 +4351,13 @@
   <w:p>
     <w:pPr>
       <w:pStyle w:val="Pieddepage"/>
-    </w:pPr>
-  </w:p>
-</w:ftr>
-</file>
-
-<file path=word/footer2.xml><?xml version="1.0" encoding="utf-8"?>
-<w:ftr xmlns:wpc="http://schemas.microsoft.com/office/word/2010/wordprocessingCanvas" xmlns:cx="http://schemas.microsoft.com/office/drawing/2014/chartex" xmlns:cx1="http://schemas.microsoft.com/office/drawing/2015/9/8/chartex" xmlns:cx2="http://schemas.microsoft.com/office/drawing/2015/10/21/chartex" xmlns:cx3="http://schemas.microsoft.com/office/drawing/2016/5/9/chartex" xmlns:cx4="http://schemas.microsoft.com/office/drawing/2016/5/10/chartex" xmlns:cx5="http://schemas.microsoft.com/office/drawing/2016/5/11/chartex" xmlns:cx6="http://schemas.microsoft.com/office/drawing/2016/5/12/chartex" xmlns:cx7="http://schemas.microsoft.com/office/drawing/2016/5/13/chartex" xmlns:cx8="http://schemas.microsoft.com/office/drawing/2016/5/14/chartex" xmlns:mc="http://schemas.openxmlformats.org/markup-compatibility/2006" xmlns:aink="http://schemas.microsoft.com/office/drawing/2016/ink" xmlns:am3d="http://schemas.microsoft.com/office/drawing/2017/model3d" xmlns:o="urn:schemas-microsoft-com:office:office" xmlns:r="http://schemas.openxmlformats.org/officeDocument/2006/relationships" xmlns:m="http://schemas.openxmlformats.org/officeDocument/2006/math" xmlns:v="urn:schemas-microsoft-com:vml" xmlns:wp14="http://schemas.microsoft.com/office/word/2010/wordprocessingDrawing" xmlns:wp="http://schemas.openxmlformats.org/drawingml/2006/wordprocessingDrawing" xmlns:w10="urn:schemas-microsoft-com:office:word" xmlns:w="http://schemas.openxmlformats.org/wordprocessingml/2006/main" xmlns:w14="http://schemas.microsoft.com/office/word/2010/wordml" xmlns:w15="http://schemas.microsoft.com/office/word/2012/wordml" xmlns:w16cex="http://schemas.microsoft.com/office/word/2018/wordml/cex" xmlns:w16cid="http://schemas.microsoft.com/office/word/2016/wordml/cid" xmlns:w16="http://schemas.microsoft.com/office/word/2018/wordml" xmlns:w16sdtdh="http://schemas.microsoft.com/office/word/2020/wordml/sdtdatahash" xmlns:w16se="http://schemas.microsoft.com/office/word/2015/wordml/symex" xmlns:wpg="http://schemas.microsoft.com/office/word/2010/wordprocessingGroup" xmlns:wpi="http://schemas.microsoft.com/office/word/2010/wordprocessingInk" xmlns:wne="http://schemas.microsoft.com/office/word/2006/wordml" xmlns:wps="http://schemas.microsoft.com/office/word/2010/wordprocessingShape" mc:Ignorable="w14 w15 w16se w16cid w16 w16cex w16sdtdh wp14">
-  <w:p>
-    <w:pPr>
-      <w:pStyle w:val="Pieddepage"/>
       <w:jc w:val="center"/>
       <w:rPr>
         <w:rFonts w:ascii="Arial" w:hAnsi="Arial" w:cs="Arial"/>
         <w:color w:val="808080"/>
         <w:sz w:val="20"/>
         <w:szCs w:val="20"/>
-        <w:lang w:val="fr-CH" w:eastAsia="fr-CH"/>
+        <w:lang w:eastAsia="fr-CH"/>
       </w:rPr>
     </w:pPr>
     <w:r>
@@ -3238,7 +4366,7 @@
         <w:color w:val="808080"/>
         <w:sz w:val="20"/>
         <w:szCs w:val="20"/>
-        <w:lang w:val="fr-CH" w:eastAsia="fr-CH"/>
+        <w:lang w:eastAsia="fr-CH"/>
       </w:rPr>
       <w:t xml:space="preserve">Ce rapport est l'original remis par l'étudiant. </w:t>
     </w:r>
@@ -3248,7 +4376,7 @@
         <w:color w:val="808080"/>
         <w:sz w:val="20"/>
         <w:szCs w:val="20"/>
-        <w:lang w:val="fr-CH" w:eastAsia="fr-CH"/>
+        <w:lang w:eastAsia="fr-CH"/>
       </w:rPr>
       <w:br/>
       <w:t>Il n'a pas été corrigé et peut donc contenir des inexactitudes ou des erreurs.</w:t>
@@ -3334,7 +4462,7 @@
 </w:ftr>
 </file>
 
-<file path=word/footer3.xml><?xml version="1.0" encoding="utf-8"?>
+<file path=word/footer2.xml><?xml version="1.0" encoding="utf-8"?>
 <w:ftr xmlns:wpc="http://schemas.microsoft.com/office/word/2010/wordprocessingCanvas" xmlns:cx="http://schemas.microsoft.com/office/drawing/2014/chartex" xmlns:cx1="http://schemas.microsoft.com/office/drawing/2015/9/8/chartex" xmlns:cx2="http://schemas.microsoft.com/office/drawing/2015/10/21/chartex" xmlns:cx3="http://schemas.microsoft.com/office/drawing/2016/5/9/chartex" xmlns:cx4="http://schemas.microsoft.com/office/drawing/2016/5/10/chartex" xmlns:cx5="http://schemas.microsoft.com/office/drawing/2016/5/11/chartex" xmlns:cx6="http://schemas.microsoft.com/office/drawing/2016/5/12/chartex" xmlns:cx7="http://schemas.microsoft.com/office/drawing/2016/5/13/chartex" xmlns:cx8="http://schemas.microsoft.com/office/drawing/2016/5/14/chartex" xmlns:mc="http://schemas.openxmlformats.org/markup-compatibility/2006" xmlns:aink="http://schemas.microsoft.com/office/drawing/2016/ink" xmlns:am3d="http://schemas.microsoft.com/office/drawing/2017/model3d" xmlns:o="urn:schemas-microsoft-com:office:office" xmlns:r="http://schemas.openxmlformats.org/officeDocument/2006/relationships" xmlns:m="http://schemas.openxmlformats.org/officeDocument/2006/math" xmlns:v="urn:schemas-microsoft-com:vml" xmlns:wp14="http://schemas.microsoft.com/office/word/2010/wordprocessingDrawing" xmlns:wp="http://schemas.openxmlformats.org/drawingml/2006/wordprocessingDrawing" xmlns:w10="urn:schemas-microsoft-com:office:word" xmlns:w="http://schemas.openxmlformats.org/wordprocessingml/2006/main" xmlns:w14="http://schemas.microsoft.com/office/word/2010/wordml" xmlns:w15="http://schemas.microsoft.com/office/word/2012/wordml" xmlns:w16cex="http://schemas.microsoft.com/office/word/2018/wordml/cex" xmlns:w16cid="http://schemas.microsoft.com/office/word/2016/wordml/cid" xmlns:w16="http://schemas.microsoft.com/office/word/2018/wordml" xmlns:w16sdtdh="http://schemas.microsoft.com/office/word/2020/wordml/sdtdatahash" xmlns:w16se="http://schemas.microsoft.com/office/word/2015/wordml/symex" xmlns:wpg="http://schemas.microsoft.com/office/word/2010/wordprocessingGroup" xmlns:wpi="http://schemas.microsoft.com/office/word/2010/wordprocessingInk" xmlns:wne="http://schemas.microsoft.com/office/word/2006/wordml" xmlns:wps="http://schemas.microsoft.com/office/word/2010/wordprocessingShape" mc:Ignorable="w14 w15 w16se w16cid w16 w16cex w16sdtdh wp14">
   <w:p>
     <w:pPr>
@@ -3743,7 +4871,7 @@
 </w:ftr>
 </file>
 
-<file path=word/footer4.xml><?xml version="1.0" encoding="utf-8"?>
+<file path=word/footer3.xml><?xml version="1.0" encoding="utf-8"?>
 <w:ftr xmlns:wpc="http://schemas.microsoft.com/office/word/2010/wordprocessingCanvas" xmlns:cx="http://schemas.microsoft.com/office/drawing/2014/chartex" xmlns:cx1="http://schemas.microsoft.com/office/drawing/2015/9/8/chartex" xmlns:cx2="http://schemas.microsoft.com/office/drawing/2015/10/21/chartex" xmlns:cx3="http://schemas.microsoft.com/office/drawing/2016/5/9/chartex" xmlns:cx4="http://schemas.microsoft.com/office/drawing/2016/5/10/chartex" xmlns:cx5="http://schemas.microsoft.com/office/drawing/2016/5/11/chartex" xmlns:cx6="http://schemas.microsoft.com/office/drawing/2016/5/12/chartex" xmlns:cx7="http://schemas.microsoft.com/office/drawing/2016/5/13/chartex" xmlns:cx8="http://schemas.microsoft.com/office/drawing/2016/5/14/chartex" xmlns:mc="http://schemas.openxmlformats.org/markup-compatibility/2006" xmlns:aink="http://schemas.microsoft.com/office/drawing/2016/ink" xmlns:am3d="http://schemas.microsoft.com/office/drawing/2017/model3d" xmlns:o="urn:schemas-microsoft-com:office:office" xmlns:r="http://schemas.openxmlformats.org/officeDocument/2006/relationships" xmlns:m="http://schemas.openxmlformats.org/officeDocument/2006/math" xmlns:v="urn:schemas-microsoft-com:vml" xmlns:wp14="http://schemas.microsoft.com/office/word/2010/wordprocessingDrawing" xmlns:wp="http://schemas.openxmlformats.org/drawingml/2006/wordprocessingDrawing" xmlns:w10="urn:schemas-microsoft-com:office:word" xmlns:w="http://schemas.openxmlformats.org/wordprocessingml/2006/main" xmlns:w14="http://schemas.microsoft.com/office/word/2010/wordml" xmlns:w15="http://schemas.microsoft.com/office/word/2012/wordml" xmlns:w16cex="http://schemas.microsoft.com/office/word/2018/wordml/cex" xmlns:w16cid="http://schemas.microsoft.com/office/word/2016/wordml/cid" xmlns:w16="http://schemas.microsoft.com/office/word/2018/wordml" xmlns:w16sdtdh="http://schemas.microsoft.com/office/word/2020/wordml/sdtdatahash" xmlns:w16se="http://schemas.microsoft.com/office/word/2015/wordml/symex" xmlns:wpg="http://schemas.microsoft.com/office/word/2010/wordprocessingGroup" xmlns:wpi="http://schemas.microsoft.com/office/word/2010/wordprocessingInk" xmlns:wne="http://schemas.microsoft.com/office/word/2006/wordml" xmlns:wps="http://schemas.microsoft.com/office/word/2010/wordprocessingShape" mc:Ignorable="w14 w15 w16se w16cid w16 w16cex w16sdtdh wp14">
   <w:p>
     <w:pPr>
@@ -3825,7 +4953,7 @@
 </w:ftr>
 </file>
 
-<file path=word/footer5.xml><?xml version="1.0" encoding="utf-8"?>
+<file path=word/footer4.xml><?xml version="1.0" encoding="utf-8"?>
 <w:ftr xmlns:wpc="http://schemas.microsoft.com/office/word/2010/wordprocessingCanvas" xmlns:cx="http://schemas.microsoft.com/office/drawing/2014/chartex" xmlns:cx1="http://schemas.microsoft.com/office/drawing/2015/9/8/chartex" xmlns:cx2="http://schemas.microsoft.com/office/drawing/2015/10/21/chartex" xmlns:cx3="http://schemas.microsoft.com/office/drawing/2016/5/9/chartex" xmlns:cx4="http://schemas.microsoft.com/office/drawing/2016/5/10/chartex" xmlns:cx5="http://schemas.microsoft.com/office/drawing/2016/5/11/chartex" xmlns:cx6="http://schemas.microsoft.com/office/drawing/2016/5/12/chartex" xmlns:cx7="http://schemas.microsoft.com/office/drawing/2016/5/13/chartex" xmlns:cx8="http://schemas.microsoft.com/office/drawing/2016/5/14/chartex" xmlns:mc="http://schemas.openxmlformats.org/markup-compatibility/2006" xmlns:aink="http://schemas.microsoft.com/office/drawing/2016/ink" xmlns:am3d="http://schemas.microsoft.com/office/drawing/2017/model3d" xmlns:o="urn:schemas-microsoft-com:office:office" xmlns:r="http://schemas.openxmlformats.org/officeDocument/2006/relationships" xmlns:m="http://schemas.openxmlformats.org/officeDocument/2006/math" xmlns:v="urn:schemas-microsoft-com:vml" xmlns:wp14="http://schemas.microsoft.com/office/word/2010/wordprocessingDrawing" xmlns:wp="http://schemas.openxmlformats.org/drawingml/2006/wordprocessingDrawing" xmlns:w10="urn:schemas-microsoft-com:office:word" xmlns:w="http://schemas.openxmlformats.org/wordprocessingml/2006/main" xmlns:w14="http://schemas.microsoft.com/office/word/2010/wordml" xmlns:w15="http://schemas.microsoft.com/office/word/2012/wordml" xmlns:w16cex="http://schemas.microsoft.com/office/word/2018/wordml/cex" xmlns:w16cid="http://schemas.microsoft.com/office/word/2016/wordml/cid" xmlns:w16="http://schemas.microsoft.com/office/word/2018/wordml" xmlns:w16sdtdh="http://schemas.microsoft.com/office/word/2020/wordml/sdtdatahash" xmlns:w16se="http://schemas.microsoft.com/office/word/2015/wordml/symex" xmlns:wpg="http://schemas.microsoft.com/office/word/2010/wordprocessingGroup" xmlns:wpi="http://schemas.microsoft.com/office/word/2010/wordprocessingInk" xmlns:wne="http://schemas.microsoft.com/office/word/2006/wordml" xmlns:wps="http://schemas.microsoft.com/office/word/2010/wordprocessingShape" mc:Ignorable="w14 w15 w16se w16cid w16 w16cex w16sdtdh wp14">
   <w:p>
     <w:pPr>
@@ -4234,7 +5362,7 @@
 </w:ftr>
 </file>
 
-<file path=word/footer6.xml><?xml version="1.0" encoding="utf-8"?>
+<file path=word/footer5.xml><?xml version="1.0" encoding="utf-8"?>
 <w:ftr xmlns:wpc="http://schemas.microsoft.com/office/word/2010/wordprocessingCanvas" xmlns:cx="http://schemas.microsoft.com/office/drawing/2014/chartex" xmlns:cx1="http://schemas.microsoft.com/office/drawing/2015/9/8/chartex" xmlns:cx2="http://schemas.microsoft.com/office/drawing/2015/10/21/chartex" xmlns:cx3="http://schemas.microsoft.com/office/drawing/2016/5/9/chartex" xmlns:cx4="http://schemas.microsoft.com/office/drawing/2016/5/10/chartex" xmlns:cx5="http://schemas.microsoft.com/office/drawing/2016/5/11/chartex" xmlns:cx6="http://schemas.microsoft.com/office/drawing/2016/5/12/chartex" xmlns:cx7="http://schemas.microsoft.com/office/drawing/2016/5/13/chartex" xmlns:cx8="http://schemas.microsoft.com/office/drawing/2016/5/14/chartex" xmlns:mc="http://schemas.openxmlformats.org/markup-compatibility/2006" xmlns:aink="http://schemas.microsoft.com/office/drawing/2016/ink" xmlns:am3d="http://schemas.microsoft.com/office/drawing/2017/model3d" xmlns:o="urn:schemas-microsoft-com:office:office" xmlns:r="http://schemas.openxmlformats.org/officeDocument/2006/relationships" xmlns:m="http://schemas.openxmlformats.org/officeDocument/2006/math" xmlns:v="urn:schemas-microsoft-com:vml" xmlns:wp14="http://schemas.microsoft.com/office/word/2010/wordprocessingDrawing" xmlns:wp="http://schemas.openxmlformats.org/drawingml/2006/wordprocessingDrawing" xmlns:w10="urn:schemas-microsoft-com:office:word" xmlns:w="http://schemas.openxmlformats.org/wordprocessingml/2006/main" xmlns:w14="http://schemas.microsoft.com/office/word/2010/wordml" xmlns:w15="http://schemas.microsoft.com/office/word/2012/wordml" xmlns:w16cex="http://schemas.microsoft.com/office/word/2018/wordml/cex" xmlns:w16cid="http://schemas.microsoft.com/office/word/2016/wordml/cid" xmlns:w16="http://schemas.microsoft.com/office/word/2018/wordml" xmlns:w16sdtdh="http://schemas.microsoft.com/office/word/2020/wordml/sdtdatahash" xmlns:w16se="http://schemas.microsoft.com/office/word/2015/wordml/symex" xmlns:wpg="http://schemas.microsoft.com/office/word/2010/wordprocessingGroup" xmlns:wpi="http://schemas.microsoft.com/office/word/2010/wordprocessingInk" xmlns:wne="http://schemas.microsoft.com/office/word/2006/wordml" xmlns:wps="http://schemas.microsoft.com/office/word/2010/wordprocessingShape" mc:Ignorable="w14 w15 w16se w16cid w16 w16cex w16sdtdh wp14">
   <w:sdt>
     <w:sdtPr>
@@ -4253,9 +5381,6 @@
         <w:pPr>
           <w:pStyle w:val="Pieddepage"/>
           <w:jc w:val="center"/>
-          <w:rPr>
-            <w:lang w:val="fr-CH"/>
-          </w:rPr>
         </w:pPr>
         <w:r>
           <w:rPr>
@@ -4627,7 +5752,7 @@
 </w:ftr>
 </file>
 
-<file path=word/footer7.xml><?xml version="1.0" encoding="utf-8"?>
+<file path=word/footer6.xml><?xml version="1.0" encoding="utf-8"?>
 <w:ftr xmlns:wpc="http://schemas.microsoft.com/office/word/2010/wordprocessingCanvas" xmlns:cx="http://schemas.microsoft.com/office/drawing/2014/chartex" xmlns:cx1="http://schemas.microsoft.com/office/drawing/2015/9/8/chartex" xmlns:cx2="http://schemas.microsoft.com/office/drawing/2015/10/21/chartex" xmlns:cx3="http://schemas.microsoft.com/office/drawing/2016/5/9/chartex" xmlns:cx4="http://schemas.microsoft.com/office/drawing/2016/5/10/chartex" xmlns:cx5="http://schemas.microsoft.com/office/drawing/2016/5/11/chartex" xmlns:cx6="http://schemas.microsoft.com/office/drawing/2016/5/12/chartex" xmlns:cx7="http://schemas.microsoft.com/office/drawing/2016/5/13/chartex" xmlns:cx8="http://schemas.microsoft.com/office/drawing/2016/5/14/chartex" xmlns:mc="http://schemas.openxmlformats.org/markup-compatibility/2006" xmlns:aink="http://schemas.microsoft.com/office/drawing/2016/ink" xmlns:am3d="http://schemas.microsoft.com/office/drawing/2017/model3d" xmlns:o="urn:schemas-microsoft-com:office:office" xmlns:r="http://schemas.openxmlformats.org/officeDocument/2006/relationships" xmlns:m="http://schemas.openxmlformats.org/officeDocument/2006/math" xmlns:v="urn:schemas-microsoft-com:vml" xmlns:wp14="http://schemas.microsoft.com/office/word/2010/wordprocessingDrawing" xmlns:wp="http://schemas.openxmlformats.org/drawingml/2006/wordprocessingDrawing" xmlns:w10="urn:schemas-microsoft-com:office:word" xmlns:w="http://schemas.openxmlformats.org/wordprocessingml/2006/main" xmlns:w14="http://schemas.microsoft.com/office/word/2010/wordml" xmlns:w15="http://schemas.microsoft.com/office/word/2012/wordml" xmlns:w16cex="http://schemas.microsoft.com/office/word/2018/wordml/cex" xmlns:w16cid="http://schemas.microsoft.com/office/word/2016/wordml/cid" xmlns:w16="http://schemas.microsoft.com/office/word/2018/wordml" xmlns:w16sdtdh="http://schemas.microsoft.com/office/word/2020/wordml/sdtdatahash" xmlns:w16se="http://schemas.microsoft.com/office/word/2015/wordml/symex" xmlns:wpg="http://schemas.microsoft.com/office/word/2010/wordprocessingGroup" xmlns:wpi="http://schemas.microsoft.com/office/word/2010/wordprocessingInk" xmlns:wne="http://schemas.microsoft.com/office/word/2006/wordml" xmlns:wps="http://schemas.microsoft.com/office/word/2010/wordprocessingShape" mc:Ignorable="w14 w15 w16se w16cid w16 w16cex w16sdtdh wp14">
   <w:sdt>
     <w:sdtPr>
@@ -4646,10 +5771,72 @@
         <w:pPr>
           <w:pStyle w:val="Pieddepage"/>
           <w:jc w:val="center"/>
+        </w:pPr>
+        <w:r>
           <w:rPr>
-            <w:lang w:val="fr-CH"/>
+            <w:noProof/>
+            <w:lang w:eastAsia="fr-CH"/>
           </w:rPr>
-        </w:pPr>
+          <w:drawing>
+            <wp:anchor distT="0" distB="0" distL="114300" distR="114300" simplePos="0" relativeHeight="251707392" behindDoc="0" locked="0" layoutInCell="1" allowOverlap="1" wp14:anchorId="10FF9D68" wp14:editId="7898B9CC">
+              <wp:simplePos x="0" y="0"/>
+              <wp:positionH relativeFrom="column">
+                <wp:posOffset>-137795</wp:posOffset>
+              </wp:positionH>
+              <wp:positionV relativeFrom="paragraph">
+                <wp:posOffset>190500</wp:posOffset>
+              </wp:positionV>
+              <wp:extent cx="885825" cy="160020"/>
+              <wp:effectExtent l="0" t="0" r="9525" b="0"/>
+              <wp:wrapSquare wrapText="bothSides"/>
+              <wp:docPr id="4" name="Image 4"/>
+              <wp:cNvGraphicFramePr>
+                <a:graphicFrameLocks xmlns:a="http://schemas.openxmlformats.org/drawingml/2006/main" noChangeAspect="1"/>
+              </wp:cNvGraphicFramePr>
+              <a:graphic xmlns:a="http://schemas.openxmlformats.org/drawingml/2006/main">
+                <a:graphicData uri="http://schemas.openxmlformats.org/drawingml/2006/picture">
+                  <pic:pic xmlns:pic="http://schemas.openxmlformats.org/drawingml/2006/picture">
+                    <pic:nvPicPr>
+                      <pic:cNvPr id="0" name="Image 8"/>
+                      <pic:cNvPicPr>
+                        <a:picLocks noChangeAspect="1" noChangeArrowheads="1"/>
+                      </pic:cNvPicPr>
+                    </pic:nvPicPr>
+                    <pic:blipFill>
+                      <a:blip r:embed="rId1">
+                        <a:extLst>
+                          <a:ext uri="{28A0092B-C50C-407E-A947-70E740481C1C}">
+                            <a14:useLocalDpi xmlns:a14="http://schemas.microsoft.com/office/drawing/2010/main" val="0"/>
+                          </a:ext>
+                        </a:extLst>
+                      </a:blip>
+                      <a:srcRect/>
+                      <a:stretch>
+                        <a:fillRect/>
+                      </a:stretch>
+                    </pic:blipFill>
+                    <pic:spPr bwMode="auto">
+                      <a:xfrm>
+                        <a:off x="0" y="0"/>
+                        <a:ext cx="885825" cy="160020"/>
+                      </a:xfrm>
+                      <a:prstGeom prst="rect">
+                        <a:avLst/>
+                      </a:prstGeom>
+                      <a:noFill/>
+                    </pic:spPr>
+                  </pic:pic>
+                </a:graphicData>
+              </a:graphic>
+              <wp14:sizeRelH relativeFrom="margin">
+                <wp14:pctWidth>0</wp14:pctWidth>
+              </wp14:sizeRelH>
+              <wp14:sizeRelV relativeFrom="margin">
+                <wp14:pctHeight>0</wp14:pctHeight>
+              </wp14:sizeRelV>
+            </wp:anchor>
+          </w:drawing>
+        </w:r>
         <w:r>
           <w:rPr>
             <w:lang w:val="fr-FR"/>
@@ -4674,71 +5861,6 @@
         <w:color w:val="666666"/>
       </w:rPr>
     </w:pPr>
-    <w:r>
-      <w:rPr>
-        <w:noProof/>
-        <w:lang w:eastAsia="fr-CH"/>
-      </w:rPr>
-      <w:drawing>
-        <wp:anchor distT="0" distB="0" distL="114300" distR="114300" simplePos="0" relativeHeight="251707392" behindDoc="0" locked="0" layoutInCell="1" allowOverlap="1" wp14:anchorId="10FF9D68" wp14:editId="394669DC">
-          <wp:simplePos x="0" y="0"/>
-          <wp:positionH relativeFrom="column">
-            <wp:posOffset>-716915</wp:posOffset>
-          </wp:positionH>
-          <wp:positionV relativeFrom="paragraph">
-            <wp:posOffset>7620</wp:posOffset>
-          </wp:positionV>
-          <wp:extent cx="885825" cy="160020"/>
-          <wp:effectExtent l="0" t="0" r="9525" b="0"/>
-          <wp:wrapSquare wrapText="bothSides"/>
-          <wp:docPr id="4" name="Image 4"/>
-          <wp:cNvGraphicFramePr>
-            <a:graphicFrameLocks xmlns:a="http://schemas.openxmlformats.org/drawingml/2006/main" noChangeAspect="1"/>
-          </wp:cNvGraphicFramePr>
-          <a:graphic xmlns:a="http://schemas.openxmlformats.org/drawingml/2006/main">
-            <a:graphicData uri="http://schemas.openxmlformats.org/drawingml/2006/picture">
-              <pic:pic xmlns:pic="http://schemas.openxmlformats.org/drawingml/2006/picture">
-                <pic:nvPicPr>
-                  <pic:cNvPr id="0" name="Image 8"/>
-                  <pic:cNvPicPr>
-                    <a:picLocks noChangeAspect="1" noChangeArrowheads="1"/>
-                  </pic:cNvPicPr>
-                </pic:nvPicPr>
-                <pic:blipFill>
-                  <a:blip r:embed="rId1">
-                    <a:extLst>
-                      <a:ext uri="{28A0092B-C50C-407E-A947-70E740481C1C}">
-                        <a14:useLocalDpi xmlns:a14="http://schemas.microsoft.com/office/drawing/2010/main" val="0"/>
-                      </a:ext>
-                    </a:extLst>
-                  </a:blip>
-                  <a:srcRect/>
-                  <a:stretch>
-                    <a:fillRect/>
-                  </a:stretch>
-                </pic:blipFill>
-                <pic:spPr bwMode="auto">
-                  <a:xfrm>
-                    <a:off x="0" y="0"/>
-                    <a:ext cx="885825" cy="160020"/>
-                  </a:xfrm>
-                  <a:prstGeom prst="rect">
-                    <a:avLst/>
-                  </a:prstGeom>
-                  <a:noFill/>
-                </pic:spPr>
-              </pic:pic>
-            </a:graphicData>
-          </a:graphic>
-          <wp14:sizeRelH relativeFrom="margin">
-            <wp14:pctWidth>0</wp14:pctWidth>
-          </wp14:sizeRelH>
-          <wp14:sizeRelV relativeFrom="margin">
-            <wp14:pctHeight>0</wp14:pctHeight>
-          </wp14:sizeRelV>
-        </wp:anchor>
-      </w:drawing>
-    </w:r>
     <w:r>
       <w:rPr>
         <w:b/>
@@ -4954,7 +6076,7 @@
 </w:ftr>
 </file>
 
-<file path=word/footer8.xml><?xml version="1.0" encoding="utf-8"?>
+<file path=word/footer7.xml><?xml version="1.0" encoding="utf-8"?>
 <w:ftr xmlns:wpc="http://schemas.microsoft.com/office/word/2010/wordprocessingCanvas" xmlns:cx="http://schemas.microsoft.com/office/drawing/2014/chartex" xmlns:cx1="http://schemas.microsoft.com/office/drawing/2015/9/8/chartex" xmlns:cx2="http://schemas.microsoft.com/office/drawing/2015/10/21/chartex" xmlns:cx3="http://schemas.microsoft.com/office/drawing/2016/5/9/chartex" xmlns:cx4="http://schemas.microsoft.com/office/drawing/2016/5/10/chartex" xmlns:cx5="http://schemas.microsoft.com/office/drawing/2016/5/11/chartex" xmlns:cx6="http://schemas.microsoft.com/office/drawing/2016/5/12/chartex" xmlns:cx7="http://schemas.microsoft.com/office/drawing/2016/5/13/chartex" xmlns:cx8="http://schemas.microsoft.com/office/drawing/2016/5/14/chartex" xmlns:mc="http://schemas.openxmlformats.org/markup-compatibility/2006" xmlns:aink="http://schemas.microsoft.com/office/drawing/2016/ink" xmlns:am3d="http://schemas.microsoft.com/office/drawing/2017/model3d" xmlns:o="urn:schemas-microsoft-com:office:office" xmlns:r="http://schemas.openxmlformats.org/officeDocument/2006/relationships" xmlns:m="http://schemas.openxmlformats.org/officeDocument/2006/math" xmlns:v="urn:schemas-microsoft-com:vml" xmlns:wp14="http://schemas.microsoft.com/office/word/2010/wordprocessingDrawing" xmlns:wp="http://schemas.openxmlformats.org/drawingml/2006/wordprocessingDrawing" xmlns:w10="urn:schemas-microsoft-com:office:word" xmlns:w="http://schemas.openxmlformats.org/wordprocessingml/2006/main" xmlns:w14="http://schemas.microsoft.com/office/word/2010/wordml" xmlns:w15="http://schemas.microsoft.com/office/word/2012/wordml" xmlns:w16cex="http://schemas.microsoft.com/office/word/2018/wordml/cex" xmlns:w16cid="http://schemas.microsoft.com/office/word/2016/wordml/cid" xmlns:w16="http://schemas.microsoft.com/office/word/2018/wordml" xmlns:w16sdtdh="http://schemas.microsoft.com/office/word/2020/wordml/sdtdatahash" xmlns:w16se="http://schemas.microsoft.com/office/word/2015/wordml/symex" xmlns:wpg="http://schemas.microsoft.com/office/word/2010/wordprocessingGroup" xmlns:wpi="http://schemas.microsoft.com/office/word/2010/wordprocessingInk" xmlns:wne="http://schemas.microsoft.com/office/word/2006/wordml" xmlns:wps="http://schemas.microsoft.com/office/word/2010/wordprocessingShape" mc:Ignorable="w14 w15 w16se w16cid w16 w16cex w16sdtdh wp14">
   <w:p>
     <w:pPr>
@@ -5293,7 +6415,7 @@
 </w:ftr>
 </file>
 
-<file path=word/footer9.xml><?xml version="1.0" encoding="utf-8"?>
+<file path=word/footer8.xml><?xml version="1.0" encoding="utf-8"?>
 <w:ftr xmlns:wpc="http://schemas.microsoft.com/office/word/2010/wordprocessingCanvas" xmlns:cx="http://schemas.microsoft.com/office/drawing/2014/chartex" xmlns:cx1="http://schemas.microsoft.com/office/drawing/2015/9/8/chartex" xmlns:cx2="http://schemas.microsoft.com/office/drawing/2015/10/21/chartex" xmlns:cx3="http://schemas.microsoft.com/office/drawing/2016/5/9/chartex" xmlns:cx4="http://schemas.microsoft.com/office/drawing/2016/5/10/chartex" xmlns:cx5="http://schemas.microsoft.com/office/drawing/2016/5/11/chartex" xmlns:cx6="http://schemas.microsoft.com/office/drawing/2016/5/12/chartex" xmlns:cx7="http://schemas.microsoft.com/office/drawing/2016/5/13/chartex" xmlns:cx8="http://schemas.microsoft.com/office/drawing/2016/5/14/chartex" xmlns:mc="http://schemas.openxmlformats.org/markup-compatibility/2006" xmlns:aink="http://schemas.microsoft.com/office/drawing/2016/ink" xmlns:am3d="http://schemas.microsoft.com/office/drawing/2017/model3d" xmlns:o="urn:schemas-microsoft-com:office:office" xmlns:r="http://schemas.openxmlformats.org/officeDocument/2006/relationships" xmlns:m="http://schemas.openxmlformats.org/officeDocument/2006/math" xmlns:v="urn:schemas-microsoft-com:vml" xmlns:wp14="http://schemas.microsoft.com/office/word/2010/wordprocessingDrawing" xmlns:wp="http://schemas.openxmlformats.org/drawingml/2006/wordprocessingDrawing" xmlns:w10="urn:schemas-microsoft-com:office:word" xmlns:w="http://schemas.openxmlformats.org/wordprocessingml/2006/main" xmlns:w14="http://schemas.microsoft.com/office/word/2010/wordml" xmlns:w15="http://schemas.microsoft.com/office/word/2012/wordml" xmlns:w16cex="http://schemas.microsoft.com/office/word/2018/wordml/cex" xmlns:w16cid="http://schemas.microsoft.com/office/word/2016/wordml/cid" xmlns:w16="http://schemas.microsoft.com/office/word/2018/wordml" xmlns:w16sdtdh="http://schemas.microsoft.com/office/word/2020/wordml/sdtdatahash" xmlns:w16se="http://schemas.microsoft.com/office/word/2015/wordml/symex" xmlns:wpg="http://schemas.microsoft.com/office/word/2010/wordprocessingGroup" xmlns:wpi="http://schemas.microsoft.com/office/word/2010/wordprocessingInk" xmlns:wne="http://schemas.microsoft.com/office/word/2006/wordml" xmlns:wps="http://schemas.microsoft.com/office/word/2010/wordprocessingShape" mc:Ignorable="w14 w15 w16se w16cid w16 w16cex w16sdtdh wp14">
   <w:p>
     <w:pPr>
@@ -5392,36 +6514,27 @@
     <w:pPr>
       <w:pStyle w:val="En-tte"/>
     </w:pPr>
-  </w:p>
-</w:hdr>
-</file>
-
-<file path=word/header5.xml><?xml version="1.0" encoding="utf-8"?>
-<w:hdr xmlns:wpc="http://schemas.microsoft.com/office/word/2010/wordprocessingCanvas" xmlns:cx="http://schemas.microsoft.com/office/drawing/2014/chartex" xmlns:cx1="http://schemas.microsoft.com/office/drawing/2015/9/8/chartex" xmlns:cx2="http://schemas.microsoft.com/office/drawing/2015/10/21/chartex" xmlns:cx3="http://schemas.microsoft.com/office/drawing/2016/5/9/chartex" xmlns:cx4="http://schemas.microsoft.com/office/drawing/2016/5/10/chartex" xmlns:cx5="http://schemas.microsoft.com/office/drawing/2016/5/11/chartex" xmlns:cx6="http://schemas.microsoft.com/office/drawing/2016/5/12/chartex" xmlns:cx7="http://schemas.microsoft.com/office/drawing/2016/5/13/chartex" xmlns:cx8="http://schemas.microsoft.com/office/drawing/2016/5/14/chartex" xmlns:mc="http://schemas.openxmlformats.org/markup-compatibility/2006" xmlns:aink="http://schemas.microsoft.com/office/drawing/2016/ink" xmlns:am3d="http://schemas.microsoft.com/office/drawing/2017/model3d" xmlns:o="urn:schemas-microsoft-com:office:office" xmlns:r="http://schemas.openxmlformats.org/officeDocument/2006/relationships" xmlns:m="http://schemas.openxmlformats.org/officeDocument/2006/math" xmlns:v="urn:schemas-microsoft-com:vml" xmlns:wp14="http://schemas.microsoft.com/office/word/2010/wordprocessingDrawing" xmlns:wp="http://schemas.openxmlformats.org/drawingml/2006/wordprocessingDrawing" xmlns:w10="urn:schemas-microsoft-com:office:word" xmlns:w="http://schemas.openxmlformats.org/wordprocessingml/2006/main" xmlns:w14="http://schemas.microsoft.com/office/word/2010/wordml" xmlns:w15="http://schemas.microsoft.com/office/word/2012/wordml" xmlns:w16cex="http://schemas.microsoft.com/office/word/2018/wordml/cex" xmlns:w16cid="http://schemas.microsoft.com/office/word/2016/wordml/cid" xmlns:w16="http://schemas.microsoft.com/office/word/2018/wordml" xmlns:w16sdtdh="http://schemas.microsoft.com/office/word/2020/wordml/sdtdatahash" xmlns:w16se="http://schemas.microsoft.com/office/word/2015/wordml/symex" xmlns:wpg="http://schemas.microsoft.com/office/word/2010/wordprocessingGroup" xmlns:wpi="http://schemas.microsoft.com/office/word/2010/wordprocessingInk" xmlns:wne="http://schemas.microsoft.com/office/word/2006/wordml" xmlns:wps="http://schemas.microsoft.com/office/word/2010/wordprocessingShape" mc:Ignorable="w14 w15 w16se w16cid w16 w16cex w16sdtdh wp14">
-  <w:p>
-    <w:pPr>
-      <w:pStyle w:val="En-tte"/>
-    </w:pPr>
-  </w:p>
-</w:hdr>
-</file>
-
-<file path=word/header6.xml><?xml version="1.0" encoding="utf-8"?>
-<w:hdr xmlns:wpc="http://schemas.microsoft.com/office/word/2010/wordprocessingCanvas" xmlns:cx="http://schemas.microsoft.com/office/drawing/2014/chartex" xmlns:cx1="http://schemas.microsoft.com/office/drawing/2015/9/8/chartex" xmlns:cx2="http://schemas.microsoft.com/office/drawing/2015/10/21/chartex" xmlns:cx3="http://schemas.microsoft.com/office/drawing/2016/5/9/chartex" xmlns:cx4="http://schemas.microsoft.com/office/drawing/2016/5/10/chartex" xmlns:cx5="http://schemas.microsoft.com/office/drawing/2016/5/11/chartex" xmlns:cx6="http://schemas.microsoft.com/office/drawing/2016/5/12/chartex" xmlns:cx7="http://schemas.microsoft.com/office/drawing/2016/5/13/chartex" xmlns:cx8="http://schemas.microsoft.com/office/drawing/2016/5/14/chartex" xmlns:mc="http://schemas.openxmlformats.org/markup-compatibility/2006" xmlns:aink="http://schemas.microsoft.com/office/drawing/2016/ink" xmlns:am3d="http://schemas.microsoft.com/office/drawing/2017/model3d" xmlns:o="urn:schemas-microsoft-com:office:office" xmlns:r="http://schemas.openxmlformats.org/officeDocument/2006/relationships" xmlns:m="http://schemas.openxmlformats.org/officeDocument/2006/math" xmlns:v="urn:schemas-microsoft-com:vml" xmlns:wp14="http://schemas.microsoft.com/office/word/2010/wordprocessingDrawing" xmlns:wp="http://schemas.openxmlformats.org/drawingml/2006/wordprocessingDrawing" xmlns:w10="urn:schemas-microsoft-com:office:word" xmlns:w="http://schemas.openxmlformats.org/wordprocessingml/2006/main" xmlns:w14="http://schemas.microsoft.com/office/word/2010/wordml" xmlns:w15="http://schemas.microsoft.com/office/word/2012/wordml" xmlns:w16cex="http://schemas.microsoft.com/office/word/2018/wordml/cex" xmlns:w16cid="http://schemas.microsoft.com/office/word/2016/wordml/cid" xmlns:w16="http://schemas.microsoft.com/office/word/2018/wordml" xmlns:w16sdtdh="http://schemas.microsoft.com/office/word/2020/wordml/sdtdatahash" xmlns:w16se="http://schemas.microsoft.com/office/word/2015/wordml/symex" xmlns:wpg="http://schemas.microsoft.com/office/word/2010/wordprocessingGroup" xmlns:wpi="http://schemas.microsoft.com/office/word/2010/wordprocessingInk" xmlns:wne="http://schemas.microsoft.com/office/word/2006/wordml" xmlns:wps="http://schemas.microsoft.com/office/word/2010/wordprocessingShape" mc:Ignorable="w14 w15 w16se w16cid w16 w16cex w16sdtdh wp14">
-  <w:p>
-    <w:pPr>
-      <w:pStyle w:val="En-tte"/>
-    </w:pPr>
-  </w:p>
-</w:hdr>
-</file>
-
-<file path=word/header7.xml><?xml version="1.0" encoding="utf-8"?>
-<w:hdr xmlns:wpc="http://schemas.microsoft.com/office/word/2010/wordprocessingCanvas" xmlns:cx="http://schemas.microsoft.com/office/drawing/2014/chartex" xmlns:cx1="http://schemas.microsoft.com/office/drawing/2015/9/8/chartex" xmlns:cx2="http://schemas.microsoft.com/office/drawing/2015/10/21/chartex" xmlns:cx3="http://schemas.microsoft.com/office/drawing/2016/5/9/chartex" xmlns:cx4="http://schemas.microsoft.com/office/drawing/2016/5/10/chartex" xmlns:cx5="http://schemas.microsoft.com/office/drawing/2016/5/11/chartex" xmlns:cx6="http://schemas.microsoft.com/office/drawing/2016/5/12/chartex" xmlns:cx7="http://schemas.microsoft.com/office/drawing/2016/5/13/chartex" xmlns:cx8="http://schemas.microsoft.com/office/drawing/2016/5/14/chartex" xmlns:mc="http://schemas.openxmlformats.org/markup-compatibility/2006" xmlns:aink="http://schemas.microsoft.com/office/drawing/2016/ink" xmlns:am3d="http://schemas.microsoft.com/office/drawing/2017/model3d" xmlns:o="urn:schemas-microsoft-com:office:office" xmlns:r="http://schemas.openxmlformats.org/officeDocument/2006/relationships" xmlns:m="http://schemas.openxmlformats.org/officeDocument/2006/math" xmlns:v="urn:schemas-microsoft-com:vml" xmlns:wp14="http://schemas.microsoft.com/office/word/2010/wordprocessingDrawing" xmlns:wp="http://schemas.openxmlformats.org/drawingml/2006/wordprocessingDrawing" xmlns:w10="urn:schemas-microsoft-com:office:word" xmlns:w="http://schemas.openxmlformats.org/wordprocessingml/2006/main" xmlns:w14="http://schemas.microsoft.com/office/word/2010/wordml" xmlns:w15="http://schemas.microsoft.com/office/word/2012/wordml" xmlns:w16cex="http://schemas.microsoft.com/office/word/2018/wordml/cex" xmlns:w16cid="http://schemas.microsoft.com/office/word/2016/wordml/cid" xmlns:w16="http://schemas.microsoft.com/office/word/2018/wordml" xmlns:w16sdtdh="http://schemas.microsoft.com/office/word/2020/wordml/sdtdatahash" xmlns:w16se="http://schemas.microsoft.com/office/word/2015/wordml/symex" xmlns:wpg="http://schemas.microsoft.com/office/word/2010/wordprocessingGroup" xmlns:wpi="http://schemas.microsoft.com/office/word/2010/wordprocessingInk" xmlns:wne="http://schemas.microsoft.com/office/word/2006/wordml" xmlns:wps="http://schemas.microsoft.com/office/word/2010/wordprocessingShape" mc:Ignorable="w14 w15 w16se w16cid w16 w16cex w16sdtdh wp14">
-  <w:p>
-    <w:pPr>
-      <w:pStyle w:val="En-tte"/>
-    </w:pPr>
+    <w:r>
+      <w:rPr>
+        <w:lang w:val="de-CH"/>
+      </w:rPr>
+      <w:t>Fumeaux Gaëtan</w:t>
+    </w:r>
+    <w:r>
+      <w:rPr>
+        <w:lang w:val="de-CH"/>
+      </w:rPr>
+      <w:tab/>
+    </w:r>
+    <w:r>
+      <w:rPr>
+        <w:lang w:val="de-CH"/>
+      </w:rPr>
+      <w:tab/>
+    </w:r>
+    <w:r>
+      <w:t>Génération automatique de support</w:t>
+    </w:r>
   </w:p>
 </w:hdr>
 </file>
@@ -6199,6 +7312,119 @@
     </w:lvl>
   </w:abstractNum>
   <w:abstractNum w:abstractNumId="7" w15:restartNumberingAfterBreak="0">
+    <w:nsid w:val="23EE0D73"/>
+    <w:multiLevelType w:val="hybridMultilevel"/>
+    <w:tmpl w:val="5C8AB612"/>
+    <w:lvl w:ilvl="0" w:tplc="100C0001">
+      <w:start w:val="1"/>
+      <w:numFmt w:val="bullet"/>
+      <w:lvlText w:val=""/>
+      <w:lvlJc w:val="left"/>
+      <w:pPr>
+        <w:ind w:left="720" w:hanging="360"/>
+      </w:pPr>
+      <w:rPr>
+        <w:rFonts w:ascii="Symbol" w:hAnsi="Symbol" w:hint="default"/>
+      </w:rPr>
+    </w:lvl>
+    <w:lvl w:ilvl="1" w:tplc="100C0003" w:tentative="1">
+      <w:start w:val="1"/>
+      <w:numFmt w:val="bullet"/>
+      <w:lvlText w:val="o"/>
+      <w:lvlJc w:val="left"/>
+      <w:pPr>
+        <w:ind w:left="1440" w:hanging="360"/>
+      </w:pPr>
+      <w:rPr>
+        <w:rFonts w:ascii="Courier New" w:hAnsi="Courier New" w:cs="Courier New" w:hint="default"/>
+      </w:rPr>
+    </w:lvl>
+    <w:lvl w:ilvl="2" w:tplc="100C0005" w:tentative="1">
+      <w:start w:val="1"/>
+      <w:numFmt w:val="bullet"/>
+      <w:lvlText w:val=""/>
+      <w:lvlJc w:val="left"/>
+      <w:pPr>
+        <w:ind w:left="2160" w:hanging="360"/>
+      </w:pPr>
+      <w:rPr>
+        <w:rFonts w:ascii="Wingdings" w:hAnsi="Wingdings" w:hint="default"/>
+      </w:rPr>
+    </w:lvl>
+    <w:lvl w:ilvl="3" w:tplc="100C0001" w:tentative="1">
+      <w:start w:val="1"/>
+      <w:numFmt w:val="bullet"/>
+      <w:lvlText w:val=""/>
+      <w:lvlJc w:val="left"/>
+      <w:pPr>
+        <w:ind w:left="2880" w:hanging="360"/>
+      </w:pPr>
+      <w:rPr>
+        <w:rFonts w:ascii="Symbol" w:hAnsi="Symbol" w:hint="default"/>
+      </w:rPr>
+    </w:lvl>
+    <w:lvl w:ilvl="4" w:tplc="100C0003" w:tentative="1">
+      <w:start w:val="1"/>
+      <w:numFmt w:val="bullet"/>
+      <w:lvlText w:val="o"/>
+      <w:lvlJc w:val="left"/>
+      <w:pPr>
+        <w:ind w:left="3600" w:hanging="360"/>
+      </w:pPr>
+      <w:rPr>
+        <w:rFonts w:ascii="Courier New" w:hAnsi="Courier New" w:cs="Courier New" w:hint="default"/>
+      </w:rPr>
+    </w:lvl>
+    <w:lvl w:ilvl="5" w:tplc="100C0005" w:tentative="1">
+      <w:start w:val="1"/>
+      <w:numFmt w:val="bullet"/>
+      <w:lvlText w:val=""/>
+      <w:lvlJc w:val="left"/>
+      <w:pPr>
+        <w:ind w:left="4320" w:hanging="360"/>
+      </w:pPr>
+      <w:rPr>
+        <w:rFonts w:ascii="Wingdings" w:hAnsi="Wingdings" w:hint="default"/>
+      </w:rPr>
+    </w:lvl>
+    <w:lvl w:ilvl="6" w:tplc="100C0001" w:tentative="1">
+      <w:start w:val="1"/>
+      <w:numFmt w:val="bullet"/>
+      <w:lvlText w:val=""/>
+      <w:lvlJc w:val="left"/>
+      <w:pPr>
+        <w:ind w:left="5040" w:hanging="360"/>
+      </w:pPr>
+      <w:rPr>
+        <w:rFonts w:ascii="Symbol" w:hAnsi="Symbol" w:hint="default"/>
+      </w:rPr>
+    </w:lvl>
+    <w:lvl w:ilvl="7" w:tplc="100C0003" w:tentative="1">
+      <w:start w:val="1"/>
+      <w:numFmt w:val="bullet"/>
+      <w:lvlText w:val="o"/>
+      <w:lvlJc w:val="left"/>
+      <w:pPr>
+        <w:ind w:left="5760" w:hanging="360"/>
+      </w:pPr>
+      <w:rPr>
+        <w:rFonts w:ascii="Courier New" w:hAnsi="Courier New" w:cs="Courier New" w:hint="default"/>
+      </w:rPr>
+    </w:lvl>
+    <w:lvl w:ilvl="8" w:tplc="100C0005" w:tentative="1">
+      <w:start w:val="1"/>
+      <w:numFmt w:val="bullet"/>
+      <w:lvlText w:val=""/>
+      <w:lvlJc w:val="left"/>
+      <w:pPr>
+        <w:ind w:left="6480" w:hanging="360"/>
+      </w:pPr>
+      <w:rPr>
+        <w:rFonts w:ascii="Wingdings" w:hAnsi="Wingdings" w:hint="default"/>
+      </w:rPr>
+    </w:lvl>
+  </w:abstractNum>
+  <w:abstractNum w:abstractNumId="8" w15:restartNumberingAfterBreak="0">
     <w:nsid w:val="2F017A67"/>
     <w:multiLevelType w:val="hybridMultilevel"/>
     <w:tmpl w:val="366898BE"/>
@@ -6284,7 +7510,7 @@
       </w:pPr>
     </w:lvl>
   </w:abstractNum>
-  <w:abstractNum w:abstractNumId="8" w15:restartNumberingAfterBreak="0">
+  <w:abstractNum w:abstractNumId="9" w15:restartNumberingAfterBreak="0">
     <w:nsid w:val="3E743572"/>
     <w:multiLevelType w:val="multilevel"/>
     <w:tmpl w:val="257C4E4E"/>
@@ -6405,7 +7631,120 @@
       </w:rPr>
     </w:lvl>
   </w:abstractNum>
-  <w:abstractNum w:abstractNumId="9" w15:restartNumberingAfterBreak="0">
+  <w:abstractNum w:abstractNumId="10" w15:restartNumberingAfterBreak="0">
+    <w:nsid w:val="5B2275CC"/>
+    <w:multiLevelType w:val="hybridMultilevel"/>
+    <w:tmpl w:val="CE24E4C8"/>
+    <w:lvl w:ilvl="0" w:tplc="100C0001">
+      <w:start w:val="1"/>
+      <w:numFmt w:val="bullet"/>
+      <w:lvlText w:val=""/>
+      <w:lvlJc w:val="left"/>
+      <w:pPr>
+        <w:ind w:left="780" w:hanging="360"/>
+      </w:pPr>
+      <w:rPr>
+        <w:rFonts w:ascii="Symbol" w:hAnsi="Symbol" w:hint="default"/>
+      </w:rPr>
+    </w:lvl>
+    <w:lvl w:ilvl="1" w:tplc="100C0003" w:tentative="1">
+      <w:start w:val="1"/>
+      <w:numFmt w:val="bullet"/>
+      <w:lvlText w:val="o"/>
+      <w:lvlJc w:val="left"/>
+      <w:pPr>
+        <w:ind w:left="1500" w:hanging="360"/>
+      </w:pPr>
+      <w:rPr>
+        <w:rFonts w:ascii="Courier New" w:hAnsi="Courier New" w:cs="Courier New" w:hint="default"/>
+      </w:rPr>
+    </w:lvl>
+    <w:lvl w:ilvl="2" w:tplc="100C0005" w:tentative="1">
+      <w:start w:val="1"/>
+      <w:numFmt w:val="bullet"/>
+      <w:lvlText w:val=""/>
+      <w:lvlJc w:val="left"/>
+      <w:pPr>
+        <w:ind w:left="2220" w:hanging="360"/>
+      </w:pPr>
+      <w:rPr>
+        <w:rFonts w:ascii="Wingdings" w:hAnsi="Wingdings" w:hint="default"/>
+      </w:rPr>
+    </w:lvl>
+    <w:lvl w:ilvl="3" w:tplc="100C0001" w:tentative="1">
+      <w:start w:val="1"/>
+      <w:numFmt w:val="bullet"/>
+      <w:lvlText w:val=""/>
+      <w:lvlJc w:val="left"/>
+      <w:pPr>
+        <w:ind w:left="2940" w:hanging="360"/>
+      </w:pPr>
+      <w:rPr>
+        <w:rFonts w:ascii="Symbol" w:hAnsi="Symbol" w:hint="default"/>
+      </w:rPr>
+    </w:lvl>
+    <w:lvl w:ilvl="4" w:tplc="100C0003" w:tentative="1">
+      <w:start w:val="1"/>
+      <w:numFmt w:val="bullet"/>
+      <w:lvlText w:val="o"/>
+      <w:lvlJc w:val="left"/>
+      <w:pPr>
+        <w:ind w:left="3660" w:hanging="360"/>
+      </w:pPr>
+      <w:rPr>
+        <w:rFonts w:ascii="Courier New" w:hAnsi="Courier New" w:cs="Courier New" w:hint="default"/>
+      </w:rPr>
+    </w:lvl>
+    <w:lvl w:ilvl="5" w:tplc="100C0005" w:tentative="1">
+      <w:start w:val="1"/>
+      <w:numFmt w:val="bullet"/>
+      <w:lvlText w:val=""/>
+      <w:lvlJc w:val="left"/>
+      <w:pPr>
+        <w:ind w:left="4380" w:hanging="360"/>
+      </w:pPr>
+      <w:rPr>
+        <w:rFonts w:ascii="Wingdings" w:hAnsi="Wingdings" w:hint="default"/>
+      </w:rPr>
+    </w:lvl>
+    <w:lvl w:ilvl="6" w:tplc="100C0001" w:tentative="1">
+      <w:start w:val="1"/>
+      <w:numFmt w:val="bullet"/>
+      <w:lvlText w:val=""/>
+      <w:lvlJc w:val="left"/>
+      <w:pPr>
+        <w:ind w:left="5100" w:hanging="360"/>
+      </w:pPr>
+      <w:rPr>
+        <w:rFonts w:ascii="Symbol" w:hAnsi="Symbol" w:hint="default"/>
+      </w:rPr>
+    </w:lvl>
+    <w:lvl w:ilvl="7" w:tplc="100C0003" w:tentative="1">
+      <w:start w:val="1"/>
+      <w:numFmt w:val="bullet"/>
+      <w:lvlText w:val="o"/>
+      <w:lvlJc w:val="left"/>
+      <w:pPr>
+        <w:ind w:left="5820" w:hanging="360"/>
+      </w:pPr>
+      <w:rPr>
+        <w:rFonts w:ascii="Courier New" w:hAnsi="Courier New" w:cs="Courier New" w:hint="default"/>
+      </w:rPr>
+    </w:lvl>
+    <w:lvl w:ilvl="8" w:tplc="100C0005" w:tentative="1">
+      <w:start w:val="1"/>
+      <w:numFmt w:val="bullet"/>
+      <w:lvlText w:val=""/>
+      <w:lvlJc w:val="left"/>
+      <w:pPr>
+        <w:ind w:left="6540" w:hanging="360"/>
+      </w:pPr>
+      <w:rPr>
+        <w:rFonts w:ascii="Wingdings" w:hAnsi="Wingdings" w:hint="default"/>
+      </w:rPr>
+    </w:lvl>
+  </w:abstractNum>
+  <w:abstractNum w:abstractNumId="11" w15:restartNumberingAfterBreak="0">
     <w:nsid w:val="5DC81945"/>
     <w:multiLevelType w:val="hybridMultilevel"/>
     <w:tmpl w:val="F9EC9D64"/>
@@ -6493,7 +7832,7 @@
       </w:pPr>
     </w:lvl>
   </w:abstractNum>
-  <w:abstractNum w:abstractNumId="10" w15:restartNumberingAfterBreak="0">
+  <w:abstractNum w:abstractNumId="12" w15:restartNumberingAfterBreak="0">
     <w:nsid w:val="5F366D17"/>
     <w:multiLevelType w:val="hybridMultilevel"/>
     <w:tmpl w:val="B9D6D45A"/>
@@ -6606,7 +7945,7 @@
       </w:rPr>
     </w:lvl>
   </w:abstractNum>
-  <w:abstractNum w:abstractNumId="11" w15:restartNumberingAfterBreak="0">
+  <w:abstractNum w:abstractNumId="13" w15:restartNumberingAfterBreak="0">
     <w:nsid w:val="66D37EE9"/>
     <w:multiLevelType w:val="multilevel"/>
     <w:tmpl w:val="E79614B8"/>
@@ -6724,7 +8063,7 @@
       </w:rPr>
     </w:lvl>
   </w:abstractNum>
-  <w:abstractNum w:abstractNumId="12" w15:restartNumberingAfterBreak="0">
+  <w:abstractNum w:abstractNumId="14" w15:restartNumberingAfterBreak="0">
     <w:nsid w:val="761F516E"/>
     <w:multiLevelType w:val="hybridMultilevel"/>
     <w:tmpl w:val="522E36EA"/>
@@ -6810,7 +8149,7 @@
       </w:pPr>
     </w:lvl>
   </w:abstractNum>
-  <w:abstractNum w:abstractNumId="13" w15:restartNumberingAfterBreak="0">
+  <w:abstractNum w:abstractNumId="15" w15:restartNumberingAfterBreak="0">
     <w:nsid w:val="7DA27A4D"/>
     <w:multiLevelType w:val="hybridMultilevel"/>
     <w:tmpl w:val="51803356"/>
@@ -6923,7 +8262,7 @@
       </w:rPr>
     </w:lvl>
   </w:abstractNum>
-  <w:abstractNum w:abstractNumId="14" w15:restartNumberingAfterBreak="0">
+  <w:abstractNum w:abstractNumId="16" w15:restartNumberingAfterBreak="0">
     <w:nsid w:val="7FD30AA2"/>
     <w:multiLevelType w:val="hybridMultilevel"/>
     <w:tmpl w:val="423A1E3C"/>
@@ -7040,13 +8379,13 @@
     <w:abstractNumId w:val="3"/>
   </w:num>
   <w:num w:numId="2">
-    <w:abstractNumId w:val="8"/>
+    <w:abstractNumId w:val="9"/>
   </w:num>
   <w:num w:numId="3">
-    <w:abstractNumId w:val="9"/>
+    <w:abstractNumId w:val="11"/>
   </w:num>
   <w:num w:numId="4">
-    <w:abstractNumId w:val="14"/>
+    <w:abstractNumId w:val="16"/>
   </w:num>
   <w:num w:numId="5">
     <w:abstractNumId w:val="6"/>
@@ -7055,31 +8394,37 @@
     <w:abstractNumId w:val="4"/>
   </w:num>
   <w:num w:numId="7">
-    <w:abstractNumId w:val="10"/>
+    <w:abstractNumId w:val="12"/>
   </w:num>
   <w:num w:numId="8">
     <w:abstractNumId w:val="1"/>
   </w:num>
   <w:num w:numId="9">
-    <w:abstractNumId w:val="12"/>
+    <w:abstractNumId w:val="14"/>
   </w:num>
   <w:num w:numId="10">
-    <w:abstractNumId w:val="7"/>
+    <w:abstractNumId w:val="8"/>
   </w:num>
   <w:num w:numId="11">
     <w:abstractNumId w:val="5"/>
   </w:num>
   <w:num w:numId="12">
-    <w:abstractNumId w:val="11"/>
+    <w:abstractNumId w:val="13"/>
   </w:num>
   <w:num w:numId="13">
     <w:abstractNumId w:val="2"/>
   </w:num>
   <w:num w:numId="14">
-    <w:abstractNumId w:val="13"/>
+    <w:abstractNumId w:val="15"/>
   </w:num>
   <w:num w:numId="15">
     <w:abstractNumId w:val="0"/>
+  </w:num>
+  <w:num w:numId="16">
+    <w:abstractNumId w:val="7"/>
+  </w:num>
+  <w:num w:numId="17">
+    <w:abstractNumId w:val="10"/>
   </w:num>
 </w:numbering>
 </file>
@@ -7491,7 +8836,6 @@
       <w:rFonts w:ascii="Times New Roman" w:eastAsia="Times New Roman" w:hAnsi="Times New Roman" w:cs="Times New Roman"/>
       <w:sz w:val="24"/>
       <w:szCs w:val="24"/>
-      <w:lang w:val="en-GB"/>
     </w:rPr>
   </w:style>
   <w:style w:type="paragraph" w:styleId="Titre1">
@@ -7531,7 +8875,6 @@
       <w:iCs/>
       <w:color w:val="244061" w:themeColor="accent1" w:themeShade="80"/>
       <w:sz w:val="28"/>
-      <w:lang w:val="fr-CH"/>
     </w:rPr>
   </w:style>
   <w:style w:type="paragraph" w:styleId="Titre3">
@@ -7575,6 +8918,7 @@
   <w:style w:type="character" w:default="1" w:styleId="Policepardfaut">
     <w:name w:val="Default Paragraph Font"/>
     <w:uiPriority w:val="1"/>
+    <w:semiHidden/>
     <w:unhideWhenUsed/>
   </w:style>
   <w:style w:type="table" w:default="1" w:styleId="TableauNormal">
@@ -7813,7 +9157,7 @@
       <w:outlineLvl w:val="9"/>
     </w:pPr>
     <w:rPr>
-      <w:lang w:val="fr-CH" w:eastAsia="fr-CH"/>
+      <w:lang w:eastAsia="fr-CH"/>
     </w:rPr>
   </w:style>
   <w:style w:type="paragraph" w:styleId="TM2">
@@ -7883,7 +9227,6 @@
     <w:rPr>
       <w:sz w:val="56"/>
       <w:szCs w:val="56"/>
-      <w:lang w:val="fr-CH"/>
       <w14:shadow w14:blurRad="50800" w14:dist="38100" w14:dir="2700000" w14:sx="100000" w14:sy="100000" w14:kx="0" w14:ky="0" w14:algn="tl">
         <w14:srgbClr w14:val="000000">
           <w14:alpha w14:val="60000"/>
@@ -8170,7 +9513,7 @@
       <w:jc w:val="left"/>
     </w:pPr>
     <w:rPr>
-      <w:lang w:val="fr-CH" w:eastAsia="fr-CH"/>
+      <w:lang w:eastAsia="fr-CH"/>
     </w:rPr>
   </w:style>
   <w:style w:type="character" w:customStyle="1" w:styleId="lang-en">
@@ -8433,6 +9776,7 @@
     <w:rsid w:val="00023293"/>
     <w:rsid w:val="00150166"/>
     <w:rsid w:val="00197795"/>
+    <w:rsid w:val="001C0442"/>
     <w:rsid w:val="00277E76"/>
     <w:rsid w:val="002C6507"/>
     <w:rsid w:val="002F4C5E"/>

</xml_diff>